<commit_message>
Add weekly project deliverables
</commit_message>
<xml_diff>
--- a/doc/Project_Analysis_and_Design_Document.docx
+++ b/doc/Project_Analysis_and_Design_Document.docx
@@ -1,6 +1,6 @@
 
 <file path=word/document.xml><?xml version="1.0" encoding="utf-8"?>
-<w:document xmlns:ve="http://schemas.openxmlformats.org/markup-compatibility/2006" xmlns:o="urn:schemas-microsoft-com:office:office" xmlns:r="http://schemas.openxmlformats.org/officeDocument/2006/relationships" xmlns:m="http://schemas.openxmlformats.org/officeDocument/2006/math" xmlns:v="urn:schemas-microsoft-com:vml" xmlns:wp="http://schemas.openxmlformats.org/drawingml/2006/wordprocessingDrawing" xmlns:w10="urn:schemas-microsoft-com:office:word" xmlns:w="http://schemas.openxmlformats.org/wordprocessingml/2006/main" xmlns:wne="http://schemas.microsoft.com/office/word/2006/wordml">
+<w:document xmlns:wpc="http://schemas.microsoft.com/office/word/2010/wordprocessingCanvas" xmlns:cx="http://schemas.microsoft.com/office/drawing/2014/chartex" xmlns:cx1="http://schemas.microsoft.com/office/drawing/2015/9/8/chartex" xmlns:cx2="http://schemas.microsoft.com/office/drawing/2015/10/21/chartex" xmlns:cx3="http://schemas.microsoft.com/office/drawing/2016/5/9/chartex" xmlns:cx4="http://schemas.microsoft.com/office/drawing/2016/5/10/chartex" xmlns:cx5="http://schemas.microsoft.com/office/drawing/2016/5/11/chartex" xmlns:cx6="http://schemas.microsoft.com/office/drawing/2016/5/12/chartex" xmlns:cx7="http://schemas.microsoft.com/office/drawing/2016/5/13/chartex" xmlns:cx8="http://schemas.microsoft.com/office/drawing/2016/5/14/chartex" xmlns:mc="http://schemas.openxmlformats.org/markup-compatibility/2006" xmlns:aink="http://schemas.microsoft.com/office/drawing/2016/ink" xmlns:am3d="http://schemas.microsoft.com/office/drawing/2017/model3d" xmlns:o="urn:schemas-microsoft-com:office:office" xmlns:r="http://schemas.openxmlformats.org/officeDocument/2006/relationships" xmlns:m="http://schemas.openxmlformats.org/officeDocument/2006/math" xmlns:v="urn:schemas-microsoft-com:vml" xmlns:wp14="http://schemas.microsoft.com/office/word/2010/wordprocessingDrawing" xmlns:wp="http://schemas.openxmlformats.org/drawingml/2006/wordprocessingDrawing" xmlns:w10="urn:schemas-microsoft-com:office:word" xmlns:w="http://schemas.openxmlformats.org/wordprocessingml/2006/main" xmlns:w14="http://schemas.microsoft.com/office/word/2010/wordml" xmlns:w15="http://schemas.microsoft.com/office/word/2012/wordml" xmlns:w16cid="http://schemas.microsoft.com/office/word/2016/wordml/cid" xmlns:w16se="http://schemas.microsoft.com/office/word/2015/wordml/symex" xmlns:wpg="http://schemas.microsoft.com/office/word/2010/wordprocessingGroup" xmlns:wpi="http://schemas.microsoft.com/office/word/2010/wordprocessingInk" xmlns:wne="http://schemas.microsoft.com/office/word/2006/wordml" xmlns:wps="http://schemas.microsoft.com/office/word/2010/wordprocessingShape" mc:Ignorable="w14 w15 w16se w16cid wp14">
   <w:body>
     <w:p>
       <w:pPr>
@@ -10,14 +10,27 @@
           <w:rFonts w:ascii="Times New Roman" w:hAnsi="Times New Roman"/>
         </w:rPr>
       </w:pPr>
-      <w:fldSimple w:instr=" SUBJECT  \* MERGEFORMAT ">
-        <w:r>
-          <w:rPr>
-            <w:rFonts w:ascii="Times New Roman" w:hAnsi="Times New Roman"/>
-          </w:rPr>
-          <w:t>&lt;Project Name&gt;</w:t>
-        </w:r>
-      </w:fldSimple>
+      <w:r>
+        <w:fldChar w:fldCharType="begin"/>
+      </w:r>
+      <w:r>
+        <w:instrText xml:space="preserve"> SUBJECT  \* MERGEFORMAT </w:instrText>
+      </w:r>
+      <w:r>
+        <w:fldChar w:fldCharType="separate"/>
+      </w:r>
+      <w:r>
+        <w:rPr>
+          <w:rFonts w:ascii="Times New Roman" w:hAnsi="Times New Roman"/>
+        </w:rPr>
+        <w:t xml:space="preserve"> TV Time</w:t>
+      </w:r>
+      <w:r>
+        <w:rPr>
+          <w:rFonts w:ascii="Times New Roman" w:hAnsi="Times New Roman"/>
+        </w:rPr>
+        <w:fldChar w:fldCharType="end"/>
+      </w:r>
     </w:p>
     <w:p>
       <w:pPr>
@@ -48,6 +61,12 @@
         </w:rPr>
         <w:t>Student:</w:t>
       </w:r>
+      <w:r>
+        <w:rPr>
+          <w:rFonts w:ascii="Times New Roman" w:hAnsi="Times New Roman"/>
+        </w:rPr>
+        <w:t xml:space="preserve"> George Cimpoies</w:t>
+      </w:r>
     </w:p>
     <w:p>
       <w:pPr>
@@ -63,6 +82,13 @@
           <w:sz w:val="36"/>
         </w:rPr>
         <w:t>Group:</w:t>
+      </w:r>
+      <w:r>
+        <w:rPr>
+          <w:b/>
+          <w:sz w:val="36"/>
+        </w:rPr>
+        <w:t xml:space="preserve"> 30432</w:t>
       </w:r>
     </w:p>
     <w:p>
@@ -138,7 +164,7 @@
           <w:insideV w:val="single" w:sz="6" w:space="0" w:color="auto"/>
         </w:tblBorders>
         <w:tblLayout w:type="fixed"/>
-        <w:tblLook w:val="0000"/>
+        <w:tblLook w:val="0000" w:firstRow="0" w:lastRow="0" w:firstColumn="0" w:lastColumn="0" w:noHBand="0" w:noVBand="0"/>
       </w:tblPr>
       <w:tblGrid>
         <w:gridCol w:w="2304"/>
@@ -238,7 +264,23 @@
               <w:pStyle w:val="Tabletext"/>
             </w:pPr>
             <w:r>
-              <w:t>&lt;dd/mmm/yy&gt;</w:t>
+              <w:t>&lt;</w:t>
+            </w:r>
+            <w:proofErr w:type="spellStart"/>
+            <w:r>
+              <w:t>dd</w:t>
+            </w:r>
+            <w:proofErr w:type="spellEnd"/>
+            <w:r>
+              <w:t>/mmm/</w:t>
+            </w:r>
+            <w:proofErr w:type="spellStart"/>
+            <w:r>
+              <w:t>yy</w:t>
+            </w:r>
+            <w:proofErr w:type="spellEnd"/>
+            <w:r>
+              <w:t>&gt;</w:t>
             </w:r>
           </w:p>
         </w:tc>
@@ -251,7 +293,15 @@
               <w:pStyle w:val="Tabletext"/>
             </w:pPr>
             <w:r>
-              <w:t>&lt;x.x&gt;</w:t>
+              <w:t>&lt;</w:t>
+            </w:r>
+            <w:proofErr w:type="spellStart"/>
+            <w:r>
+              <w:t>x.x</w:t>
+            </w:r>
+            <w:proofErr w:type="spellEnd"/>
+            <w:r>
+              <w:t>&gt;</w:t>
             </w:r>
           </w:p>
         </w:tc>
@@ -821,7 +871,7 @@
         <w:rPr>
           <w:noProof/>
         </w:rPr>
-        <w:t>4</w:t>
+        <w:t>5</w:t>
       </w:r>
       <w:r>
         <w:rPr>
@@ -899,7 +949,7 @@
         <w:rPr>
           <w:noProof/>
         </w:rPr>
-        <w:t>4</w:t>
+        <w:t>5</w:t>
       </w:r>
       <w:r>
         <w:rPr>
@@ -977,7 +1027,7 @@
         <w:rPr>
           <w:noProof/>
         </w:rPr>
-        <w:t>4</w:t>
+        <w:t>5</w:t>
       </w:r>
       <w:r>
         <w:rPr>
@@ -1055,7 +1105,7 @@
         <w:rPr>
           <w:noProof/>
         </w:rPr>
-        <w:t>4</w:t>
+        <w:t>6</w:t>
       </w:r>
       <w:r>
         <w:rPr>
@@ -1133,7 +1183,7 @@
         <w:rPr>
           <w:noProof/>
         </w:rPr>
-        <w:t>4</w:t>
+        <w:t>6</w:t>
       </w:r>
       <w:r>
         <w:rPr>
@@ -1211,7 +1261,7 @@
         <w:rPr>
           <w:noProof/>
         </w:rPr>
-        <w:t>4</w:t>
+        <w:t>6</w:t>
       </w:r>
       <w:r>
         <w:rPr>
@@ -1289,7 +1339,7 @@
         <w:rPr>
           <w:noProof/>
         </w:rPr>
-        <w:t>4</w:t>
+        <w:t>6</w:t>
       </w:r>
       <w:r>
         <w:rPr>
@@ -1367,7 +1417,7 @@
         <w:rPr>
           <w:noProof/>
         </w:rPr>
-        <w:t>4</w:t>
+        <w:t>6</w:t>
       </w:r>
       <w:r>
         <w:rPr>
@@ -1445,7 +1495,7 @@
         <w:rPr>
           <w:noProof/>
         </w:rPr>
-        <w:t>4</w:t>
+        <w:t>6</w:t>
       </w:r>
       <w:r>
         <w:rPr>
@@ -1523,7 +1573,7 @@
         <w:rPr>
           <w:noProof/>
         </w:rPr>
-        <w:t>4</w:t>
+        <w:t>7</w:t>
       </w:r>
       <w:r>
         <w:rPr>
@@ -1601,7 +1651,7 @@
         <w:rPr>
           <w:noProof/>
         </w:rPr>
-        <w:t>4</w:t>
+        <w:t>7</w:t>
       </w:r>
       <w:r>
         <w:rPr>
@@ -1679,7 +1729,7 @@
         <w:rPr>
           <w:noProof/>
         </w:rPr>
-        <w:t>4</w:t>
+        <w:t>7</w:t>
       </w:r>
       <w:r>
         <w:rPr>
@@ -1757,7 +1807,7 @@
         <w:rPr>
           <w:noProof/>
         </w:rPr>
-        <w:t>5</w:t>
+        <w:t>7</w:t>
       </w:r>
       <w:r>
         <w:rPr>
@@ -1835,7 +1885,7 @@
         <w:rPr>
           <w:noProof/>
         </w:rPr>
-        <w:t>5</w:t>
+        <w:t>7</w:t>
       </w:r>
       <w:r>
         <w:rPr>
@@ -1913,7 +1963,7 @@
         <w:rPr>
           <w:noProof/>
         </w:rPr>
-        <w:t>5</w:t>
+        <w:t>7</w:t>
       </w:r>
       <w:r>
         <w:rPr>
@@ -1991,7 +2041,7 @@
         <w:rPr>
           <w:noProof/>
         </w:rPr>
-        <w:t>5</w:t>
+        <w:t>7</w:t>
       </w:r>
       <w:r>
         <w:rPr>
@@ -2051,32 +2101,249 @@
     </w:p>
     <w:p>
       <w:pPr>
+        <w:spacing w:after="120"/>
         <w:ind w:firstLine="720"/>
-        <w:rPr>
-          <w:i/>
-          <w:color w:val="943634"/>
-        </w:rPr>
-      </w:pPr>
-      <w:r>
-        <w:rPr>
-          <w:i/>
-          <w:color w:val="943634"/>
-        </w:rPr>
-        <w:t>[</w:t>
-      </w:r>
-      <w:r>
-        <w:rPr>
-          <w:i/>
-          <w:color w:val="943634" w:themeColor="accent2" w:themeShade="BF"/>
-        </w:rPr>
-        <w:t>Present the project specification</w:t>
-      </w:r>
-      <w:r>
-        <w:rPr>
-          <w:i/>
-          <w:color w:val="943634"/>
-        </w:rPr>
-        <w:t>]</w:t>
+        <w:jc w:val="both"/>
+        <w:rPr>
+          <w:sz w:val="24"/>
+          <w:szCs w:val="24"/>
+        </w:rPr>
+      </w:pPr>
+      <w:r>
+        <w:rPr>
+          <w:sz w:val="24"/>
+          <w:szCs w:val="24"/>
+        </w:rPr>
+        <w:t>Design and implement a client-server application for users to be able to follow their favorite TV shows or find new TV shows. Each TV show has the following information associated: number of seasons and their episodes, date when it was lunched, the date when the next episode is going to be run or the date when it ended, and what type of TV show is (e.g. drama, romantic, fantasy etc.).</w:t>
+      </w:r>
+    </w:p>
+    <w:p>
+      <w:pPr>
+        <w:spacing w:after="120"/>
+        <w:ind w:firstLine="720"/>
+        <w:jc w:val="both"/>
+        <w:rPr>
+          <w:sz w:val="24"/>
+          <w:szCs w:val="24"/>
+        </w:rPr>
+      </w:pPr>
+      <w:r>
+        <w:rPr>
+          <w:sz w:val="24"/>
+          <w:szCs w:val="24"/>
+        </w:rPr>
+        <w:t>The application should have two types of users (a regular user, and an administrator user) which have to provide a username and a password in order to use the application.</w:t>
+      </w:r>
+    </w:p>
+    <w:p>
+      <w:pPr>
+        <w:jc w:val="both"/>
+        <w:rPr>
+          <w:sz w:val="24"/>
+          <w:szCs w:val="24"/>
+        </w:rPr>
+      </w:pPr>
+      <w:r>
+        <w:rPr>
+          <w:sz w:val="24"/>
+          <w:szCs w:val="24"/>
+        </w:rPr>
+        <w:t>The regular user can perform the following operations:</w:t>
+      </w:r>
+    </w:p>
+    <w:p>
+      <w:pPr>
+        <w:pStyle w:val="ListParagraph"/>
+        <w:widowControl/>
+        <w:numPr>
+          <w:ilvl w:val="0"/>
+          <w:numId w:val="15"/>
+        </w:numPr>
+        <w:spacing w:line="276" w:lineRule="auto"/>
+        <w:jc w:val="both"/>
+        <w:rPr>
+          <w:sz w:val="24"/>
+          <w:szCs w:val="24"/>
+        </w:rPr>
+      </w:pPr>
+      <w:r>
+        <w:rPr>
+          <w:sz w:val="24"/>
+          <w:szCs w:val="24"/>
+        </w:rPr>
+        <w:t>Add a new TV show to their following list</w:t>
+      </w:r>
+    </w:p>
+    <w:p>
+      <w:pPr>
+        <w:pStyle w:val="ListParagraph"/>
+        <w:widowControl/>
+        <w:numPr>
+          <w:ilvl w:val="0"/>
+          <w:numId w:val="15"/>
+        </w:numPr>
+        <w:spacing w:line="276" w:lineRule="auto"/>
+        <w:jc w:val="both"/>
+        <w:rPr>
+          <w:sz w:val="24"/>
+          <w:szCs w:val="24"/>
+        </w:rPr>
+      </w:pPr>
+      <w:r>
+        <w:rPr>
+          <w:sz w:val="24"/>
+          <w:szCs w:val="24"/>
+        </w:rPr>
+        <w:t xml:space="preserve">Search new TV shows </w:t>
+      </w:r>
+    </w:p>
+    <w:p>
+      <w:pPr>
+        <w:pStyle w:val="ListParagraph"/>
+        <w:widowControl/>
+        <w:numPr>
+          <w:ilvl w:val="0"/>
+          <w:numId w:val="15"/>
+        </w:numPr>
+        <w:spacing w:line="276" w:lineRule="auto"/>
+        <w:jc w:val="both"/>
+        <w:rPr>
+          <w:sz w:val="24"/>
+          <w:szCs w:val="24"/>
+        </w:rPr>
+      </w:pPr>
+      <w:r>
+        <w:rPr>
+          <w:sz w:val="24"/>
+          <w:szCs w:val="24"/>
+        </w:rPr>
+        <w:t>Mark episodes or seasons as watched</w:t>
+      </w:r>
+    </w:p>
+    <w:p>
+      <w:pPr>
+        <w:pStyle w:val="ListParagraph"/>
+        <w:widowControl/>
+        <w:numPr>
+          <w:ilvl w:val="0"/>
+          <w:numId w:val="15"/>
+        </w:numPr>
+        <w:spacing w:line="276" w:lineRule="auto"/>
+        <w:jc w:val="both"/>
+        <w:rPr>
+          <w:sz w:val="24"/>
+          <w:szCs w:val="24"/>
+        </w:rPr>
+      </w:pPr>
+      <w:r>
+        <w:rPr>
+          <w:sz w:val="24"/>
+          <w:szCs w:val="24"/>
+        </w:rPr>
+        <w:t>Choose which TV series from their following list to appear on their profile (e.g. still running, last watched, ended etc.)</w:t>
+      </w:r>
+    </w:p>
+    <w:p>
+      <w:pPr>
+        <w:pStyle w:val="ListParagraph"/>
+        <w:jc w:val="both"/>
+        <w:rPr>
+          <w:sz w:val="24"/>
+          <w:szCs w:val="24"/>
+        </w:rPr>
+      </w:pPr>
+    </w:p>
+    <w:p>
+      <w:pPr>
+        <w:jc w:val="both"/>
+        <w:rPr>
+          <w:sz w:val="24"/>
+          <w:szCs w:val="24"/>
+        </w:rPr>
+      </w:pPr>
+      <w:r>
+        <w:rPr>
+          <w:sz w:val="24"/>
+          <w:szCs w:val="24"/>
+        </w:rPr>
+        <w:t>The administrator user can perform the following operations:</w:t>
+      </w:r>
+    </w:p>
+    <w:p>
+      <w:pPr>
+        <w:widowControl/>
+        <w:numPr>
+          <w:ilvl w:val="0"/>
+          <w:numId w:val="15"/>
+        </w:numPr>
+        <w:spacing w:line="276" w:lineRule="auto"/>
+        <w:jc w:val="both"/>
+        <w:rPr>
+          <w:sz w:val="24"/>
+          <w:szCs w:val="24"/>
+        </w:rPr>
+      </w:pPr>
+      <w:r>
+        <w:rPr>
+          <w:sz w:val="24"/>
+          <w:szCs w:val="24"/>
+        </w:rPr>
+        <w:t>CRUD operations on user accounts.</w:t>
+      </w:r>
+    </w:p>
+    <w:p>
+      <w:pPr>
+        <w:widowControl/>
+        <w:numPr>
+          <w:ilvl w:val="0"/>
+          <w:numId w:val="15"/>
+        </w:numPr>
+        <w:spacing w:after="200" w:line="276" w:lineRule="auto"/>
+        <w:jc w:val="both"/>
+        <w:rPr>
+          <w:sz w:val="24"/>
+          <w:szCs w:val="24"/>
+        </w:rPr>
+      </w:pPr>
+      <w:r>
+        <w:rPr>
+          <w:sz w:val="24"/>
+          <w:szCs w:val="24"/>
+        </w:rPr>
+        <w:t>CRUD operations on TV shows.</w:t>
+      </w:r>
+    </w:p>
+    <w:p>
+      <w:pPr>
+        <w:jc w:val="both"/>
+        <w:rPr>
+          <w:sz w:val="24"/>
+          <w:szCs w:val="24"/>
+        </w:rPr>
+      </w:pPr>
+      <w:r>
+        <w:rPr>
+          <w:sz w:val="24"/>
+          <w:szCs w:val="24"/>
+        </w:rPr>
+        <w:tab/>
+        <w:t xml:space="preserve">In case a new TV show appears on the market the administrator should add it to the database. </w:t>
+      </w:r>
+      <w:proofErr w:type="gramStart"/>
+      <w:r>
+        <w:rPr>
+          <w:sz w:val="24"/>
+          <w:szCs w:val="24"/>
+        </w:rPr>
+        <w:t>Also</w:t>
+      </w:r>
+      <w:proofErr w:type="gramEnd"/>
+      <w:r>
+        <w:rPr>
+          <w:sz w:val="24"/>
+          <w:szCs w:val="24"/>
+        </w:rPr>
+        <w:t xml:space="preserve"> when a new episode of the TV shows followed by the user is appearing in the next 2 days the user should receive a notification.</w:t>
       </w:r>
     </w:p>
     <w:p>
@@ -2143,126 +2410,569 @@
     </w:p>
     <w:p>
       <w:pPr>
+        <w:ind w:firstLine="720"/>
+        <w:rPr>
+          <w:sz w:val="24"/>
+        </w:rPr>
+      </w:pPr>
+      <w:bookmarkStart w:id="3" w:name="_Toc285793957"/>
+      <w:r>
+        <w:rPr>
+          <w:sz w:val="24"/>
+        </w:rPr>
+        <w:t xml:space="preserve">On the diagram below the relationships between models are presented. A regular user, or an admin must have an account in order to do any operations. </w:t>
+      </w:r>
+    </w:p>
+    <w:p>
+      <w:pPr>
+        <w:rPr>
+          <w:sz w:val="24"/>
+        </w:rPr>
+      </w:pPr>
+      <w:r>
+        <w:rPr>
+          <w:sz w:val="24"/>
+        </w:rPr>
+        <w:tab/>
+        <w:t>An account can have a watch-list that is composed of several different TV Shows. A TV Show is composed from a season and a season from multiple episodes, the TV show also has different attributes such as name, year or a genre.</w:t>
+      </w:r>
+    </w:p>
+    <w:p>
+      <w:pPr>
+        <w:rPr>
+          <w:sz w:val="24"/>
+        </w:rPr>
+      </w:pPr>
+      <w:r>
+        <w:rPr>
+          <w:sz w:val="24"/>
+        </w:rPr>
+        <w:tab/>
+        <w:t>The filter interface is then implemented by different concrete classes and help the user to find a certain TV show by different criteria.</w:t>
+      </w:r>
+    </w:p>
+    <w:p>
+      <w:pPr>
+        <w:rPr>
+          <w:sz w:val="24"/>
+        </w:rPr>
+      </w:pPr>
+    </w:p>
+    <w:p>
+      <w:pPr>
+        <w:rPr>
+          <w:sz w:val="24"/>
+        </w:rPr>
+      </w:pPr>
+    </w:p>
+    <w:p>
+      <w:pPr>
+        <w:rPr>
+          <w:sz w:val="24"/>
+        </w:rPr>
+      </w:pPr>
+    </w:p>
+    <w:p>
+      <w:pPr>
+        <w:rPr>
+          <w:sz w:val="24"/>
+        </w:rPr>
+      </w:pPr>
+    </w:p>
+    <w:p>
+      <w:pPr>
+        <w:rPr>
+          <w:sz w:val="24"/>
+        </w:rPr>
+      </w:pPr>
+    </w:p>
+    <w:p>
+      <w:pPr>
+        <w:rPr>
+          <w:sz w:val="24"/>
+        </w:rPr>
+      </w:pPr>
+    </w:p>
+    <w:p>
+      <w:pPr>
+        <w:rPr>
+          <w:sz w:val="24"/>
+        </w:rPr>
+      </w:pPr>
+      <w:r>
+        <w:rPr>
+          <w:noProof/>
+        </w:rPr>
+        <w:lastRenderedPageBreak/>
+        <w:drawing>
+          <wp:anchor distT="0" distB="0" distL="114300" distR="114300" simplePos="0" relativeHeight="251648512" behindDoc="0" locked="0" layoutInCell="1" allowOverlap="1" wp14:anchorId="366696D2" wp14:editId="61F8D429">
+            <wp:simplePos x="0" y="0"/>
+            <wp:positionH relativeFrom="column">
+              <wp:posOffset>0</wp:posOffset>
+            </wp:positionH>
+            <wp:positionV relativeFrom="paragraph">
+              <wp:posOffset>170815</wp:posOffset>
+            </wp:positionV>
+            <wp:extent cx="6759575" cy="3028950"/>
+            <wp:effectExtent l="0" t="0" r="3175" b="0"/>
+            <wp:wrapSquare wrapText="bothSides"/>
+            <wp:docPr id="1" name="Picture 1"/>
+            <wp:cNvGraphicFramePr>
+              <a:graphicFrameLocks xmlns:a="http://schemas.openxmlformats.org/drawingml/2006/main" noChangeAspect="1"/>
+            </wp:cNvGraphicFramePr>
+            <a:graphic xmlns:a="http://schemas.openxmlformats.org/drawingml/2006/main">
+              <a:graphicData uri="http://schemas.openxmlformats.org/drawingml/2006/picture">
+                <pic:pic xmlns:pic="http://schemas.openxmlformats.org/drawingml/2006/picture">
+                  <pic:nvPicPr>
+                    <pic:cNvPr id="0" name=""/>
+                    <pic:cNvPicPr/>
+                  </pic:nvPicPr>
+                  <pic:blipFill>
+                    <a:blip r:embed="rId8">
+                      <a:extLst>
+                        <a:ext uri="{28A0092B-C50C-407E-A947-70E740481C1C}">
+                          <a14:useLocalDpi xmlns:a14="http://schemas.microsoft.com/office/drawing/2010/main" val="0"/>
+                        </a:ext>
+                      </a:extLst>
+                    </a:blip>
+                    <a:stretch>
+                      <a:fillRect/>
+                    </a:stretch>
+                  </pic:blipFill>
+                  <pic:spPr>
+                    <a:xfrm>
+                      <a:off x="0" y="0"/>
+                      <a:ext cx="6759575" cy="3028950"/>
+                    </a:xfrm>
+                    <a:prstGeom prst="rect">
+                      <a:avLst/>
+                    </a:prstGeom>
+                  </pic:spPr>
+                </pic:pic>
+              </a:graphicData>
+            </a:graphic>
+            <wp14:sizeRelH relativeFrom="page">
+              <wp14:pctWidth>0</wp14:pctWidth>
+            </wp14:sizeRelH>
+            <wp14:sizeRelV relativeFrom="page">
+              <wp14:pctHeight>0</wp14:pctHeight>
+            </wp14:sizeRelV>
+          </wp:anchor>
+        </w:drawing>
+      </w:r>
+    </w:p>
+    <w:p>
+      <w:pPr>
+        <w:pStyle w:val="Heading1"/>
+        <w:rPr>
+          <w:rFonts w:ascii="Times New Roman" w:hAnsi="Times New Roman"/>
+        </w:rPr>
+      </w:pPr>
+      <w:r>
+        <w:rPr>
+          <w:rFonts w:ascii="Times New Roman" w:hAnsi="Times New Roman"/>
+        </w:rPr>
+        <w:t>Architectural Design</w:t>
+      </w:r>
+      <w:bookmarkEnd w:id="3"/>
+    </w:p>
+    <w:p>
+      <w:pPr>
+        <w:pStyle w:val="Heading2"/>
+        <w:rPr>
+          <w:rFonts w:ascii="Times New Roman" w:hAnsi="Times New Roman"/>
+        </w:rPr>
+      </w:pPr>
+      <w:bookmarkStart w:id="4" w:name="_Toc285793958"/>
+      <w:r>
+        <w:rPr>
+          <w:noProof/>
+        </w:rPr>
+        <w:drawing>
+          <wp:anchor distT="0" distB="0" distL="114300" distR="114300" simplePos="0" relativeHeight="251649536" behindDoc="1" locked="0" layoutInCell="1" allowOverlap="1" wp14:anchorId="3E15F418" wp14:editId="5082418E">
+            <wp:simplePos x="0" y="0"/>
+            <wp:positionH relativeFrom="column">
+              <wp:posOffset>4619625</wp:posOffset>
+            </wp:positionH>
+            <wp:positionV relativeFrom="paragraph">
+              <wp:posOffset>52705</wp:posOffset>
+            </wp:positionV>
+            <wp:extent cx="1905000" cy="2095500"/>
+            <wp:effectExtent l="0" t="0" r="0" b="0"/>
+            <wp:wrapSquare wrapText="bothSides"/>
+            <wp:docPr id="2" name="Picture 2" descr="https://upload.wikimedia.org/wikipedia/commons/thumb/a/a0/MVC-Process.svg/200px-MVC-Process.svg.png"/>
+            <wp:cNvGraphicFramePr>
+              <a:graphicFrameLocks xmlns:a="http://schemas.openxmlformats.org/drawingml/2006/main" noChangeAspect="1"/>
+            </wp:cNvGraphicFramePr>
+            <a:graphic xmlns:a="http://schemas.openxmlformats.org/drawingml/2006/main">
+              <a:graphicData uri="http://schemas.openxmlformats.org/drawingml/2006/picture">
+                <pic:pic xmlns:pic="http://schemas.openxmlformats.org/drawingml/2006/picture">
+                  <pic:nvPicPr>
+                    <pic:cNvPr id="0" name="Picture 1" descr="https://upload.wikimedia.org/wikipedia/commons/thumb/a/a0/MVC-Process.svg/200px-MVC-Process.svg.png"/>
+                    <pic:cNvPicPr>
+                      <a:picLocks noChangeAspect="1" noChangeArrowheads="1"/>
+                    </pic:cNvPicPr>
+                  </pic:nvPicPr>
+                  <pic:blipFill>
+                    <a:blip r:embed="rId9">
+                      <a:extLst>
+                        <a:ext uri="{28A0092B-C50C-407E-A947-70E740481C1C}">
+                          <a14:useLocalDpi xmlns:a14="http://schemas.microsoft.com/office/drawing/2010/main" val="0"/>
+                        </a:ext>
+                      </a:extLst>
+                    </a:blip>
+                    <a:srcRect/>
+                    <a:stretch>
+                      <a:fillRect/>
+                    </a:stretch>
+                  </pic:blipFill>
+                  <pic:spPr bwMode="auto">
+                    <a:xfrm>
+                      <a:off x="0" y="0"/>
+                      <a:ext cx="1905000" cy="2095500"/>
+                    </a:xfrm>
+                    <a:prstGeom prst="rect">
+                      <a:avLst/>
+                    </a:prstGeom>
+                    <a:noFill/>
+                    <a:ln>
+                      <a:noFill/>
+                    </a:ln>
+                  </pic:spPr>
+                </pic:pic>
+              </a:graphicData>
+            </a:graphic>
+            <wp14:sizeRelH relativeFrom="page">
+              <wp14:pctWidth>0</wp14:pctWidth>
+            </wp14:sizeRelH>
+            <wp14:sizeRelV relativeFrom="page">
+              <wp14:pctHeight>0</wp14:pctHeight>
+            </wp14:sizeRelV>
+          </wp:anchor>
+        </w:drawing>
+      </w:r>
+      <w:r>
+        <w:rPr>
+          <w:rFonts w:ascii="Times New Roman" w:hAnsi="Times New Roman"/>
+        </w:rPr>
+        <w:t>Conceptual Architecture</w:t>
+      </w:r>
+      <w:bookmarkEnd w:id="4"/>
+    </w:p>
+    <w:p>
+      <w:pPr>
+        <w:ind w:firstLine="360"/>
+        <w:rPr>
+          <w:sz w:val="24"/>
+        </w:rPr>
+      </w:pPr>
+      <w:bookmarkStart w:id="5" w:name="_Toc285793959"/>
+      <w:r>
+        <w:rPr>
+          <w:sz w:val="24"/>
+        </w:rPr>
+        <w:t xml:space="preserve">The main architectural pattern used in the project will be the </w:t>
+      </w:r>
+      <w:r>
+        <w:rPr>
+          <w:b/>
+          <w:sz w:val="24"/>
+        </w:rPr>
+        <w:t>MVC pattern</w:t>
+      </w:r>
+      <w:r>
+        <w:rPr>
+          <w:sz w:val="24"/>
+        </w:rPr>
+        <w:t>.</w:t>
+      </w:r>
+    </w:p>
+    <w:p>
+      <w:pPr>
+        <w:ind w:firstLine="360"/>
+        <w:rPr>
+          <w:sz w:val="24"/>
+        </w:rPr>
+      </w:pPr>
+      <w:r>
+        <w:rPr>
+          <w:sz w:val="24"/>
+        </w:rPr>
+        <w:t xml:space="preserve">It divides the application into three interconnected parts in order to separate internal representations from the ways that information is presented to the </w:t>
+      </w:r>
+      <w:proofErr w:type="gramStart"/>
+      <w:r>
+        <w:rPr>
+          <w:sz w:val="24"/>
+        </w:rPr>
+        <w:t>user, and</w:t>
+      </w:r>
+      <w:proofErr w:type="gramEnd"/>
+      <w:r>
+        <w:rPr>
+          <w:sz w:val="24"/>
+        </w:rPr>
+        <w:t xml:space="preserve"> accepted from the user. The MVC design pattern decouples the view from the controller, the front-end from the back-end, allowing for efficient code reuse and parallel development.</w:t>
+      </w:r>
+    </w:p>
+    <w:p>
+      <w:pPr>
+        <w:ind w:firstLine="360"/>
+        <w:rPr>
+          <w:sz w:val="24"/>
+        </w:rPr>
+      </w:pPr>
+    </w:p>
+    <w:p>
+      <w:pPr>
+        <w:ind w:firstLine="360"/>
+        <w:rPr>
+          <w:sz w:val="24"/>
+        </w:rPr>
+      </w:pPr>
+      <w:r>
+        <w:rPr>
+          <w:sz w:val="24"/>
+        </w:rPr>
+        <w:t xml:space="preserve">And the second one will be the </w:t>
+      </w:r>
+      <w:r>
+        <w:rPr>
+          <w:b/>
+          <w:sz w:val="24"/>
+        </w:rPr>
+        <w:t>layer architectural pattern</w:t>
+      </w:r>
+      <w:r>
+        <w:rPr>
+          <w:sz w:val="24"/>
+        </w:rPr>
+        <w:t>. This pattern groups classes into functional layers. A</w:t>
+      </w:r>
+      <w:r>
+        <w:rPr>
+          <w:sz w:val="24"/>
+        </w:rPr>
+        <w:t xml:space="preserve"> layer is a grou</w:t>
+      </w:r>
+      <w:r>
+        <w:rPr>
+          <w:sz w:val="24"/>
+        </w:rPr>
+        <w:t xml:space="preserve">p of components </w:t>
+      </w:r>
+      <w:r>
+        <w:rPr>
+          <w:sz w:val="24"/>
+        </w:rPr>
+        <w:t>that are</w:t>
+      </w:r>
+      <w:r>
+        <w:rPr>
+          <w:sz w:val="24"/>
+        </w:rPr>
+        <w:t xml:space="preserve"> reusable</w:t>
+      </w:r>
+      <w:r>
+        <w:rPr>
+          <w:sz w:val="24"/>
+        </w:rPr>
+        <w:t xml:space="preserve"> in similar circumstances.</w:t>
+      </w:r>
+    </w:p>
+    <w:p>
+      <w:pPr>
+        <w:ind w:firstLine="360"/>
+        <w:rPr>
+          <w:sz w:val="24"/>
+        </w:rPr>
+      </w:pPr>
+    </w:p>
+    <w:p>
+      <w:pPr>
+        <w:pStyle w:val="Heading2"/>
+        <w:rPr>
+          <w:rFonts w:ascii="Times New Roman" w:hAnsi="Times New Roman"/>
+        </w:rPr>
+      </w:pPr>
+      <w:r>
+        <w:rPr>
+          <w:rFonts w:ascii="Times New Roman" w:hAnsi="Times New Roman"/>
+        </w:rPr>
+        <w:t>Package Design</w:t>
+      </w:r>
+      <w:bookmarkEnd w:id="5"/>
+    </w:p>
+    <w:p>
+      <w:pPr>
+        <w:pStyle w:val="Heading2"/>
+        <w:numPr>
+          <w:ilvl w:val="0"/>
+          <w:numId w:val="0"/>
+        </w:numPr>
         <w:ind w:left="720"/>
         <w:rPr>
+          <w:rFonts w:ascii="Times New Roman" w:hAnsi="Times New Roman"/>
+        </w:rPr>
+      </w:pPr>
+      <w:bookmarkStart w:id="6" w:name="_Toc285793960"/>
+    </w:p>
+    <w:p>
+      <w:r>
+        <w:rPr>
           <w:i/>
+          <w:noProof/>
           <w:color w:val="943634"/>
         </w:rPr>
-      </w:pPr>
-      <w:r>
-        <w:rPr>
-          <w:i/>
+        <w:drawing>
+          <wp:anchor distT="0" distB="0" distL="114300" distR="114300" simplePos="0" relativeHeight="251655680" behindDoc="0" locked="0" layoutInCell="1" allowOverlap="1" wp14:anchorId="278A19C1" wp14:editId="42125963">
+            <wp:simplePos x="0" y="0"/>
+            <wp:positionH relativeFrom="column">
+              <wp:posOffset>95250</wp:posOffset>
+            </wp:positionH>
+            <wp:positionV relativeFrom="paragraph">
+              <wp:posOffset>179705</wp:posOffset>
+            </wp:positionV>
+            <wp:extent cx="5943600" cy="1849120"/>
+            <wp:effectExtent l="0" t="0" r="0" b="0"/>
+            <wp:wrapTopAndBottom/>
+            <wp:docPr id="4" name="Picture 4"/>
+            <wp:cNvGraphicFramePr>
+              <a:graphicFrameLocks xmlns:a="http://schemas.openxmlformats.org/drawingml/2006/main" noChangeAspect="1"/>
+            </wp:cNvGraphicFramePr>
+            <a:graphic xmlns:a="http://schemas.openxmlformats.org/drawingml/2006/main">
+              <a:graphicData uri="http://schemas.openxmlformats.org/drawingml/2006/picture">
+                <pic:pic xmlns:pic="http://schemas.openxmlformats.org/drawingml/2006/picture">
+                  <pic:nvPicPr>
+                    <pic:cNvPr id="0" name=""/>
+                    <pic:cNvPicPr/>
+                  </pic:nvPicPr>
+                  <pic:blipFill>
+                    <a:blip r:embed="rId10">
+                      <a:extLst>
+                        <a:ext uri="{28A0092B-C50C-407E-A947-70E740481C1C}">
+                          <a14:useLocalDpi xmlns:a14="http://schemas.microsoft.com/office/drawing/2010/main" val="0"/>
+                        </a:ext>
+                      </a:extLst>
+                    </a:blip>
+                    <a:stretch>
+                      <a:fillRect/>
+                    </a:stretch>
+                  </pic:blipFill>
+                  <pic:spPr>
+                    <a:xfrm>
+                      <a:off x="0" y="0"/>
+                      <a:ext cx="5943600" cy="1849120"/>
+                    </a:xfrm>
+                    <a:prstGeom prst="rect">
+                      <a:avLst/>
+                    </a:prstGeom>
+                  </pic:spPr>
+                </pic:pic>
+              </a:graphicData>
+            </a:graphic>
+            <wp14:sizeRelH relativeFrom="page">
+              <wp14:pctWidth>0</wp14:pctWidth>
+            </wp14:sizeRelH>
+            <wp14:sizeRelV relativeFrom="page">
+              <wp14:pctHeight>0</wp14:pctHeight>
+            </wp14:sizeRelV>
+          </wp:anchor>
+        </w:drawing>
+      </w:r>
+    </w:p>
+    <w:p>
+      <w:pPr>
+        <w:pStyle w:val="Heading2"/>
+        <w:rPr>
+          <w:rFonts w:ascii="Times New Roman" w:hAnsi="Times New Roman"/>
+        </w:rPr>
+      </w:pPr>
+      <w:r>
+        <w:rPr>
+          <w:rFonts w:ascii="Times New Roman" w:hAnsi="Times New Roman"/>
+        </w:rPr>
+        <w:lastRenderedPageBreak/>
+        <w:t>Component and Deployment Diagrams</w:t>
+      </w:r>
+      <w:bookmarkEnd w:id="6"/>
+    </w:p>
+    <w:p/>
+    <w:p>
+      <w:pPr>
+        <w:pStyle w:val="Heading3"/>
+      </w:pPr>
+      <w:r>
+        <w:t>Deployment Diagram</w:t>
+      </w:r>
+    </w:p>
+    <w:p>
+      <w:pPr>
+        <w:rPr>
+          <w:rFonts w:ascii="Arial" w:hAnsi="Arial" w:cs="Arial"/>
+        </w:rPr>
+      </w:pPr>
+      <w:r>
+        <w:rPr>
+          <w:rFonts w:ascii="Arial" w:hAnsi="Arial" w:cs="Arial"/>
+          <w:noProof/>
           <w:color w:val="943634"/>
         </w:rPr>
-        <w:t>[Define the domain model and create the conceptual class diagrams]</w:t>
-      </w:r>
-    </w:p>
-    <w:p>
-      <w:pPr>
-        <w:pStyle w:val="Heading1"/>
-        <w:rPr>
-          <w:rFonts w:ascii="Times New Roman" w:hAnsi="Times New Roman"/>
-        </w:rPr>
-      </w:pPr>
-      <w:bookmarkStart w:id="3" w:name="_Toc285793957"/>
-      <w:r>
-        <w:rPr>
-          <w:rFonts w:ascii="Times New Roman" w:hAnsi="Times New Roman"/>
-        </w:rPr>
-        <w:t>Architectural Design</w:t>
-      </w:r>
-      <w:bookmarkEnd w:id="3"/>
-    </w:p>
-    <w:p>
-      <w:pPr>
-        <w:pStyle w:val="Heading2"/>
-        <w:rPr>
-          <w:rFonts w:ascii="Times New Roman" w:hAnsi="Times New Roman"/>
-        </w:rPr>
-      </w:pPr>
-      <w:bookmarkStart w:id="4" w:name="_Toc285793958"/>
-      <w:r>
-        <w:rPr>
-          <w:rFonts w:ascii="Times New Roman" w:hAnsi="Times New Roman"/>
-        </w:rPr>
-        <w:t>Conceptual Architecture</w:t>
-      </w:r>
-      <w:bookmarkEnd w:id="4"/>
-    </w:p>
-    <w:p>
-      <w:pPr>
-        <w:ind w:left="720"/>
-        <w:rPr>
-          <w:i/>
-          <w:color w:val="943634"/>
-        </w:rPr>
-      </w:pPr>
-      <w:r>
-        <w:rPr>
-          <w:i/>
-          <w:color w:val="943634"/>
-        </w:rPr>
-        <w:t>[Define the system’s conceptual architecture; use an architectural style and pattern - highlight its use and motivate your choice.]</w:t>
-      </w:r>
-    </w:p>
-    <w:p>
-      <w:pPr>
-        <w:pStyle w:val="Heading2"/>
-        <w:rPr>
-          <w:rFonts w:ascii="Times New Roman" w:hAnsi="Times New Roman"/>
-        </w:rPr>
-      </w:pPr>
-      <w:bookmarkStart w:id="5" w:name="_Toc285793959"/>
-      <w:r>
-        <w:rPr>
-          <w:rFonts w:ascii="Times New Roman" w:hAnsi="Times New Roman"/>
-        </w:rPr>
-        <w:t>Package Design</w:t>
-      </w:r>
-      <w:bookmarkEnd w:id="5"/>
-    </w:p>
-    <w:p>
-      <w:pPr>
-        <w:ind w:left="720"/>
-        <w:rPr>
-          <w:i/>
-          <w:color w:val="943634"/>
-        </w:rPr>
-      </w:pPr>
-      <w:r>
-        <w:rPr>
-          <w:i/>
-          <w:color w:val="943634"/>
-        </w:rPr>
-        <w:t>[Create a package diagram]</w:t>
-      </w:r>
-    </w:p>
-    <w:p>
-      <w:pPr>
-        <w:pStyle w:val="Heading2"/>
-        <w:rPr>
-          <w:rFonts w:ascii="Times New Roman" w:hAnsi="Times New Roman"/>
-        </w:rPr>
-      </w:pPr>
-      <w:bookmarkStart w:id="6" w:name="_Toc285793960"/>
-      <w:r>
-        <w:rPr>
-          <w:rFonts w:ascii="Times New Roman" w:hAnsi="Times New Roman"/>
-        </w:rPr>
-        <w:t>Component and Deployment Diagrams</w:t>
-      </w:r>
-      <w:bookmarkEnd w:id="6"/>
-    </w:p>
-    <w:p>
-      <w:pPr>
-        <w:ind w:left="720"/>
-      </w:pPr>
-      <w:r>
-        <w:rPr>
-          <w:i/>
-          <w:color w:val="943634"/>
-        </w:rPr>
-        <w:t>[Create the component and deployment diagrams.]</w:t>
+        <w:drawing>
+          <wp:anchor distT="0" distB="0" distL="114300" distR="114300" simplePos="0" relativeHeight="251661824" behindDoc="0" locked="0" layoutInCell="1" allowOverlap="1" wp14:anchorId="5EC3D8BE" wp14:editId="5C852ABF">
+            <wp:simplePos x="0" y="0"/>
+            <wp:positionH relativeFrom="column">
+              <wp:posOffset>0</wp:posOffset>
+            </wp:positionH>
+            <wp:positionV relativeFrom="paragraph">
+              <wp:posOffset>212725</wp:posOffset>
+            </wp:positionV>
+            <wp:extent cx="5791200" cy="2743200"/>
+            <wp:effectExtent l="0" t="0" r="0" b="0"/>
+            <wp:wrapTopAndBottom/>
+            <wp:docPr id="11" name="Picture 11"/>
+            <wp:cNvGraphicFramePr>
+              <a:graphicFrameLocks xmlns:a="http://schemas.openxmlformats.org/drawingml/2006/main" noChangeAspect="1"/>
+            </wp:cNvGraphicFramePr>
+            <a:graphic xmlns:a="http://schemas.openxmlformats.org/drawingml/2006/main">
+              <a:graphicData uri="http://schemas.openxmlformats.org/drawingml/2006/picture">
+                <pic:pic xmlns:pic="http://schemas.openxmlformats.org/drawingml/2006/picture">
+                  <pic:nvPicPr>
+                    <pic:cNvPr id="0" name=""/>
+                    <pic:cNvPicPr/>
+                  </pic:nvPicPr>
+                  <pic:blipFill>
+                    <a:blip r:embed="rId11">
+                      <a:extLst>
+                        <a:ext uri="{28A0092B-C50C-407E-A947-70E740481C1C}">
+                          <a14:useLocalDpi xmlns:a14="http://schemas.microsoft.com/office/drawing/2010/main" val="0"/>
+                        </a:ext>
+                      </a:extLst>
+                    </a:blip>
+                    <a:stretch>
+                      <a:fillRect/>
+                    </a:stretch>
+                  </pic:blipFill>
+                  <pic:spPr>
+                    <a:xfrm>
+                      <a:off x="0" y="0"/>
+                      <a:ext cx="5791200" cy="2743200"/>
+                    </a:xfrm>
+                    <a:prstGeom prst="rect">
+                      <a:avLst/>
+                    </a:prstGeom>
+                  </pic:spPr>
+                </pic:pic>
+              </a:graphicData>
+            </a:graphic>
+            <wp14:sizeRelH relativeFrom="page">
+              <wp14:pctWidth>0</wp14:pctWidth>
+            </wp14:sizeRelH>
+            <wp14:sizeRelV relativeFrom="page">
+              <wp14:pctHeight>0</wp14:pctHeight>
+            </wp14:sizeRelV>
+          </wp:anchor>
+        </w:drawing>
       </w:r>
     </w:p>
     <w:p>
@@ -2283,6 +2993,101 @@
     </w:p>
     <w:p>
       <w:pPr>
+        <w:pStyle w:val="Heading3"/>
+        <w:numPr>
+          <w:ilvl w:val="0"/>
+          <w:numId w:val="0"/>
+        </w:numPr>
+      </w:pPr>
+      <w:r>
+        <w:rPr>
+          <w:noProof/>
+        </w:rPr>
+        <w:drawing>
+          <wp:anchor distT="0" distB="0" distL="114300" distR="114300" simplePos="0" relativeHeight="251665920" behindDoc="0" locked="0" layoutInCell="1" allowOverlap="1" wp14:anchorId="35638DD9" wp14:editId="6FAE58D7">
+            <wp:simplePos x="0" y="0"/>
+            <wp:positionH relativeFrom="column">
+              <wp:posOffset>38100</wp:posOffset>
+            </wp:positionH>
+            <wp:positionV relativeFrom="paragraph">
+              <wp:posOffset>380365</wp:posOffset>
+            </wp:positionV>
+            <wp:extent cx="1752600" cy="1219200"/>
+            <wp:effectExtent l="0" t="0" r="0" b="0"/>
+            <wp:wrapTopAndBottom/>
+            <wp:docPr id="12" name="Picture 12"/>
+            <wp:cNvGraphicFramePr>
+              <a:graphicFrameLocks xmlns:a="http://schemas.openxmlformats.org/drawingml/2006/main" noChangeAspect="1"/>
+            </wp:cNvGraphicFramePr>
+            <a:graphic xmlns:a="http://schemas.openxmlformats.org/drawingml/2006/main">
+              <a:graphicData uri="http://schemas.openxmlformats.org/drawingml/2006/picture">
+                <pic:pic xmlns:pic="http://schemas.openxmlformats.org/drawingml/2006/picture">
+                  <pic:nvPicPr>
+                    <pic:cNvPr id="0" name=""/>
+                    <pic:cNvPicPr/>
+                  </pic:nvPicPr>
+                  <pic:blipFill>
+                    <a:blip r:embed="rId12">
+                      <a:extLst>
+                        <a:ext uri="{28A0092B-C50C-407E-A947-70E740481C1C}">
+                          <a14:useLocalDpi xmlns:a14="http://schemas.microsoft.com/office/drawing/2010/main" val="0"/>
+                        </a:ext>
+                      </a:extLst>
+                    </a:blip>
+                    <a:stretch>
+                      <a:fillRect/>
+                    </a:stretch>
+                  </pic:blipFill>
+                  <pic:spPr>
+                    <a:xfrm>
+                      <a:off x="0" y="0"/>
+                      <a:ext cx="1752600" cy="1219200"/>
+                    </a:xfrm>
+                    <a:prstGeom prst="rect">
+                      <a:avLst/>
+                    </a:prstGeom>
+                  </pic:spPr>
+                </pic:pic>
+              </a:graphicData>
+            </a:graphic>
+            <wp14:sizeRelH relativeFrom="page">
+              <wp14:pctWidth>0</wp14:pctWidth>
+            </wp14:sizeRelH>
+            <wp14:sizeRelV relativeFrom="page">
+              <wp14:pctHeight>0</wp14:pctHeight>
+            </wp14:sizeRelV>
+          </wp:anchor>
+        </w:drawing>
+      </w:r>
+      <w:r>
+        <w:t xml:space="preserve">2.3.2 </w:t>
+      </w:r>
+      <w:r>
+        <w:tab/>
+      </w:r>
+      <w:r>
+        <w:t>Component Diagram</w:t>
+      </w:r>
+      <w:bookmarkStart w:id="7" w:name="_GoBack"/>
+      <w:bookmarkEnd w:id="7"/>
+    </w:p>
+    <w:p>
+      <w:pPr>
+        <w:pStyle w:val="Heading1"/>
+        <w:numPr>
+          <w:ilvl w:val="0"/>
+          <w:numId w:val="0"/>
+        </w:numPr>
+        <w:tabs>
+          <w:tab w:val="left" w:pos="720"/>
+        </w:tabs>
+        <w:rPr>
+          <w:rFonts w:ascii="Times New Roman" w:hAnsi="Times New Roman"/>
+        </w:rPr>
+      </w:pPr>
+    </w:p>
+    <w:p>
+      <w:pPr>
         <w:pStyle w:val="Heading1"/>
         <w:numPr>
           <w:ilvl w:val="0"/>
@@ -2296,7 +3101,7 @@
           <w:rFonts w:ascii="Times New Roman" w:hAnsi="Times New Roman"/>
         </w:rPr>
       </w:pPr>
-      <w:bookmarkStart w:id="7" w:name="_Toc285793961"/>
+      <w:bookmarkStart w:id="8" w:name="_Toc285793961"/>
       <w:r>
         <w:rPr>
           <w:rFonts w:ascii="Times New Roman" w:hAnsi="Times New Roman"/>
@@ -2315,7 +3120,7 @@
         </w:rPr>
         <w:t>2</w:t>
       </w:r>
-      <w:bookmarkEnd w:id="7"/>
+      <w:bookmarkEnd w:id="8"/>
     </w:p>
     <w:p>
       <w:pPr>
@@ -2329,14 +3134,14 @@
           <w:rFonts w:ascii="Times New Roman" w:hAnsi="Times New Roman"/>
         </w:rPr>
       </w:pPr>
-      <w:bookmarkStart w:id="8" w:name="_Toc285793962"/>
+      <w:bookmarkStart w:id="9" w:name="_Toc285793962"/>
       <w:r>
         <w:rPr>
           <w:rFonts w:ascii="Times New Roman" w:hAnsi="Times New Roman"/>
         </w:rPr>
         <w:t>Design Model</w:t>
       </w:r>
-      <w:bookmarkEnd w:id="8"/>
+      <w:bookmarkEnd w:id="9"/>
     </w:p>
     <w:p>
       <w:pPr>
@@ -2350,14 +3155,14 @@
           <w:rFonts w:ascii="Times New Roman" w:hAnsi="Times New Roman"/>
         </w:rPr>
       </w:pPr>
-      <w:bookmarkStart w:id="9" w:name="_Toc285793963"/>
+      <w:bookmarkStart w:id="10" w:name="_Toc285793963"/>
       <w:r>
         <w:rPr>
           <w:rFonts w:ascii="Times New Roman" w:hAnsi="Times New Roman"/>
         </w:rPr>
         <w:t>Dynamic Behavior</w:t>
       </w:r>
-      <w:bookmarkEnd w:id="9"/>
+      <w:bookmarkEnd w:id="10"/>
     </w:p>
     <w:p>
       <w:pPr>
@@ -2387,7 +3192,7 @@
           <w:rFonts w:ascii="Times New Roman" w:hAnsi="Times New Roman"/>
         </w:rPr>
       </w:pPr>
-      <w:bookmarkStart w:id="10" w:name="_Toc285793964"/>
+      <w:bookmarkStart w:id="11" w:name="_Toc285793964"/>
       <w:r>
         <w:rPr>
           <w:rFonts w:ascii="Times New Roman" w:hAnsi="Times New Roman"/>
@@ -2400,7 +3205,7 @@
         </w:rPr>
         <w:t>Design</w:t>
       </w:r>
-      <w:bookmarkEnd w:id="10"/>
+      <w:bookmarkEnd w:id="11"/>
     </w:p>
     <w:p>
       <w:pPr>
@@ -2436,7 +3241,23 @@
           <w:i/>
           <w:color w:val="943634"/>
         </w:rPr>
-        <w:t xml:space="preserve"> GoF patterns</w:t>
+        <w:t xml:space="preserve"> </w:t>
+      </w:r>
+      <w:proofErr w:type="spellStart"/>
+      <w:r>
+        <w:rPr>
+          <w:i/>
+          <w:color w:val="943634"/>
+        </w:rPr>
+        <w:t>GoF</w:t>
+      </w:r>
+      <w:proofErr w:type="spellEnd"/>
+      <w:r>
+        <w:rPr>
+          <w:i/>
+          <w:color w:val="943634"/>
+        </w:rPr>
+        <w:t xml:space="preserve"> patterns</w:t>
       </w:r>
       <w:r>
         <w:rPr>
@@ -2458,14 +3279,14 @@
           <w:rFonts w:ascii="Times New Roman" w:hAnsi="Times New Roman"/>
         </w:rPr>
       </w:pPr>
-      <w:bookmarkStart w:id="11" w:name="_Toc285793965"/>
+      <w:bookmarkStart w:id="12" w:name="_Toc285793965"/>
       <w:r>
         <w:rPr>
           <w:rFonts w:ascii="Times New Roman" w:hAnsi="Times New Roman"/>
         </w:rPr>
         <w:t>Data Model</w:t>
       </w:r>
-      <w:bookmarkEnd w:id="11"/>
+      <w:bookmarkEnd w:id="12"/>
     </w:p>
     <w:p>
       <w:pPr>
@@ -2495,14 +3316,14 @@
           <w:rFonts w:ascii="Times New Roman" w:hAnsi="Times New Roman"/>
         </w:rPr>
       </w:pPr>
-      <w:bookmarkStart w:id="12" w:name="_Toc285793966"/>
+      <w:bookmarkStart w:id="13" w:name="_Toc285793966"/>
       <w:r>
         <w:rPr>
           <w:rFonts w:ascii="Times New Roman" w:hAnsi="Times New Roman"/>
         </w:rPr>
         <w:t>Unit Testing</w:t>
       </w:r>
-      <w:bookmarkEnd w:id="12"/>
+      <w:bookmarkEnd w:id="13"/>
     </w:p>
     <w:p>
       <w:pPr>
@@ -2551,14 +3372,14 @@
           <w:rFonts w:ascii="Times New Roman" w:hAnsi="Times New Roman"/>
         </w:rPr>
       </w:pPr>
-      <w:bookmarkStart w:id="13" w:name="_Toc285793967"/>
+      <w:bookmarkStart w:id="14" w:name="_Toc285793967"/>
       <w:r>
         <w:rPr>
           <w:rFonts w:ascii="Times New Roman" w:hAnsi="Times New Roman"/>
         </w:rPr>
         <w:t>Elaboration – Iteration 2</w:t>
       </w:r>
-      <w:bookmarkEnd w:id="13"/>
+      <w:bookmarkEnd w:id="14"/>
     </w:p>
     <w:p>
       <w:pPr>
@@ -2572,14 +3393,14 @@
           <w:rFonts w:ascii="Times New Roman" w:hAnsi="Times New Roman"/>
         </w:rPr>
       </w:pPr>
-      <w:bookmarkStart w:id="14" w:name="_Toc285793968"/>
+      <w:bookmarkStart w:id="15" w:name="_Toc285793968"/>
       <w:r>
         <w:rPr>
           <w:rFonts w:ascii="Times New Roman" w:hAnsi="Times New Roman"/>
         </w:rPr>
         <w:t>Architectural Design Refinement</w:t>
       </w:r>
-      <w:bookmarkEnd w:id="14"/>
+      <w:bookmarkEnd w:id="15"/>
     </w:p>
     <w:p>
       <w:pPr>
@@ -2610,14 +3431,14 @@
           <w:rFonts w:ascii="Times New Roman" w:hAnsi="Times New Roman"/>
         </w:rPr>
       </w:pPr>
-      <w:bookmarkStart w:id="15" w:name="_Toc285793969"/>
+      <w:bookmarkStart w:id="16" w:name="_Toc285793969"/>
       <w:r>
         <w:rPr>
           <w:rFonts w:ascii="Times New Roman" w:hAnsi="Times New Roman"/>
         </w:rPr>
         <w:t>Design Model Refinement</w:t>
       </w:r>
-      <w:bookmarkEnd w:id="15"/>
+      <w:bookmarkEnd w:id="16"/>
     </w:p>
     <w:p>
       <w:pPr>
@@ -2633,9 +3454,9 @@
           <w:sz w:val="24"/>
         </w:rPr>
       </w:pPr>
-      <w:bookmarkStart w:id="16" w:name="_Toc285725326"/>
-      <w:bookmarkStart w:id="17" w:name="_Toc285725569"/>
-      <w:bookmarkStart w:id="18" w:name="_Toc285793970"/>
+      <w:bookmarkStart w:id="17" w:name="_Toc285725326"/>
+      <w:bookmarkStart w:id="18" w:name="_Toc285725569"/>
+      <w:bookmarkStart w:id="19" w:name="_Toc285793970"/>
       <w:r>
         <w:rPr>
           <w:rFonts w:ascii="Times New Roman" w:hAnsi="Times New Roman"/>
@@ -2663,9 +3484,9 @@
         </w:rPr>
         <w:t>GRASP; motivate your choices. Deliver the updated class diagrams.]</w:t>
       </w:r>
-      <w:bookmarkEnd w:id="16"/>
       <w:bookmarkEnd w:id="17"/>
       <w:bookmarkEnd w:id="18"/>
+      <w:bookmarkEnd w:id="19"/>
     </w:p>
     <w:p>
       <w:pPr>
@@ -2727,14 +3548,14 @@
           <w:rFonts w:ascii="Times New Roman" w:hAnsi="Times New Roman"/>
         </w:rPr>
       </w:pPr>
-      <w:bookmarkStart w:id="19" w:name="_Toc285793971"/>
+      <w:bookmarkStart w:id="20" w:name="_Toc285793971"/>
       <w:r>
         <w:rPr>
           <w:rFonts w:ascii="Times New Roman" w:hAnsi="Times New Roman"/>
         </w:rPr>
         <w:t>Construction and Transition</w:t>
       </w:r>
-      <w:bookmarkEnd w:id="19"/>
+      <w:bookmarkEnd w:id="20"/>
     </w:p>
     <w:p>
       <w:pPr>
@@ -2756,14 +3577,14 @@
           <w:rFonts w:ascii="Times New Roman" w:hAnsi="Times New Roman"/>
         </w:rPr>
       </w:pPr>
-      <w:bookmarkStart w:id="20" w:name="_Toc285793972"/>
+      <w:bookmarkStart w:id="21" w:name="_Toc285793972"/>
       <w:r>
         <w:rPr>
           <w:rFonts w:ascii="Times New Roman" w:hAnsi="Times New Roman"/>
         </w:rPr>
         <w:t>System Testing</w:t>
       </w:r>
-      <w:bookmarkEnd w:id="20"/>
+      <w:bookmarkEnd w:id="21"/>
     </w:p>
     <w:p>
       <w:pPr>
@@ -2793,14 +3614,14 @@
           <w:rFonts w:ascii="Times New Roman" w:hAnsi="Times New Roman"/>
         </w:rPr>
       </w:pPr>
-      <w:bookmarkStart w:id="21" w:name="_Toc285793973"/>
+      <w:bookmarkStart w:id="22" w:name="_Toc285793973"/>
       <w:r>
         <w:rPr>
           <w:rFonts w:ascii="Times New Roman" w:hAnsi="Times New Roman"/>
         </w:rPr>
         <w:t>Future improvements</w:t>
       </w:r>
-      <w:bookmarkEnd w:id="21"/>
+      <w:bookmarkEnd w:id="22"/>
     </w:p>
     <w:p>
       <w:pPr>
@@ -2839,14 +3660,14 @@
           <w:rFonts w:ascii="Times New Roman" w:hAnsi="Times New Roman"/>
         </w:rPr>
       </w:pPr>
-      <w:bookmarkStart w:id="22" w:name="_Toc285793974"/>
+      <w:bookmarkStart w:id="23" w:name="_Toc285793974"/>
       <w:r>
         <w:rPr>
           <w:rFonts w:ascii="Times New Roman" w:hAnsi="Times New Roman"/>
         </w:rPr>
         <w:t>Bibliography</w:t>
       </w:r>
-      <w:bookmarkEnd w:id="22"/>
+      <w:bookmarkEnd w:id="23"/>
     </w:p>
     <w:p/>
     <w:p>
@@ -2856,10 +3677,10 @@
     </w:p>
     <w:p/>
     <w:sectPr>
-      <w:headerReference w:type="default" r:id="rId8"/>
-      <w:footerReference w:type="default" r:id="rId9"/>
-      <w:headerReference w:type="first" r:id="rId10"/>
-      <w:footerReference w:type="first" r:id="rId11"/>
+      <w:headerReference w:type="default" r:id="rId13"/>
+      <w:footerReference w:type="default" r:id="rId14"/>
+      <w:headerReference w:type="first" r:id="rId15"/>
+      <w:footerReference w:type="first" r:id="rId16"/>
       <w:pgSz w:w="12240" w:h="15840" w:code="1"/>
       <w:pgMar w:top="1440" w:right="1440" w:bottom="1440" w:left="1440" w:header="720" w:footer="720" w:gutter="0"/>
       <w:cols w:space="720"/>
@@ -2870,7 +3691,7 @@
 </file>
 
 <file path=word/endnotes.xml><?xml version="1.0" encoding="utf-8"?>
-<w:endnotes xmlns:ve="http://schemas.openxmlformats.org/markup-compatibility/2006" xmlns:o="urn:schemas-microsoft-com:office:office" xmlns:r="http://schemas.openxmlformats.org/officeDocument/2006/relationships" xmlns:m="http://schemas.openxmlformats.org/officeDocument/2006/math" xmlns:v="urn:schemas-microsoft-com:vml" xmlns:wp="http://schemas.openxmlformats.org/drawingml/2006/wordprocessingDrawing" xmlns:w10="urn:schemas-microsoft-com:office:word" xmlns:w="http://schemas.openxmlformats.org/wordprocessingml/2006/main" xmlns:wne="http://schemas.microsoft.com/office/word/2006/wordml">
+<w:endnotes xmlns:wpc="http://schemas.microsoft.com/office/word/2010/wordprocessingCanvas" xmlns:cx="http://schemas.microsoft.com/office/drawing/2014/chartex" xmlns:cx1="http://schemas.microsoft.com/office/drawing/2015/9/8/chartex" xmlns:cx2="http://schemas.microsoft.com/office/drawing/2015/10/21/chartex" xmlns:cx3="http://schemas.microsoft.com/office/drawing/2016/5/9/chartex" xmlns:cx4="http://schemas.microsoft.com/office/drawing/2016/5/10/chartex" xmlns:cx5="http://schemas.microsoft.com/office/drawing/2016/5/11/chartex" xmlns:cx6="http://schemas.microsoft.com/office/drawing/2016/5/12/chartex" xmlns:cx7="http://schemas.microsoft.com/office/drawing/2016/5/13/chartex" xmlns:cx8="http://schemas.microsoft.com/office/drawing/2016/5/14/chartex" xmlns:mc="http://schemas.openxmlformats.org/markup-compatibility/2006" xmlns:aink="http://schemas.microsoft.com/office/drawing/2016/ink" xmlns:am3d="http://schemas.microsoft.com/office/drawing/2017/model3d" xmlns:o="urn:schemas-microsoft-com:office:office" xmlns:r="http://schemas.openxmlformats.org/officeDocument/2006/relationships" xmlns:m="http://schemas.openxmlformats.org/officeDocument/2006/math" xmlns:v="urn:schemas-microsoft-com:vml" xmlns:wp14="http://schemas.microsoft.com/office/word/2010/wordprocessingDrawing" xmlns:wp="http://schemas.openxmlformats.org/drawingml/2006/wordprocessingDrawing" xmlns:w10="urn:schemas-microsoft-com:office:word" xmlns:w="http://schemas.openxmlformats.org/wordprocessingml/2006/main" xmlns:w14="http://schemas.microsoft.com/office/word/2010/wordml" xmlns:w15="http://schemas.microsoft.com/office/word/2012/wordml" xmlns:w16cid="http://schemas.microsoft.com/office/word/2016/wordml/cid" xmlns:w16se="http://schemas.microsoft.com/office/word/2015/wordml/symex" xmlns:wpg="http://schemas.microsoft.com/office/word/2010/wordprocessingGroup" xmlns:wpi="http://schemas.microsoft.com/office/word/2010/wordprocessingInk" xmlns:wne="http://schemas.microsoft.com/office/word/2006/wordml" xmlns:wps="http://schemas.microsoft.com/office/word/2010/wordprocessingShape" mc:Ignorable="w14 w15 w16se w16cid wp14">
   <w:endnote w:type="separator" w:id="-1">
     <w:p>
       <w:pPr>
@@ -2895,7 +3716,7 @@
 </file>
 
 <file path=word/footer1.xml><?xml version="1.0" encoding="utf-8"?>
-<w:ftr xmlns:ve="http://schemas.openxmlformats.org/markup-compatibility/2006" xmlns:o="urn:schemas-microsoft-com:office:office" xmlns:r="http://schemas.openxmlformats.org/officeDocument/2006/relationships" xmlns:m="http://schemas.openxmlformats.org/officeDocument/2006/math" xmlns:v="urn:schemas-microsoft-com:vml" xmlns:wp="http://schemas.openxmlformats.org/drawingml/2006/wordprocessingDrawing" xmlns:w10="urn:schemas-microsoft-com:office:word" xmlns:w="http://schemas.openxmlformats.org/wordprocessingml/2006/main" xmlns:wne="http://schemas.microsoft.com/office/word/2006/wordml">
+<w:ftr xmlns:wpc="http://schemas.microsoft.com/office/word/2010/wordprocessingCanvas" xmlns:cx="http://schemas.microsoft.com/office/drawing/2014/chartex" xmlns:cx1="http://schemas.microsoft.com/office/drawing/2015/9/8/chartex" xmlns:cx2="http://schemas.microsoft.com/office/drawing/2015/10/21/chartex" xmlns:cx3="http://schemas.microsoft.com/office/drawing/2016/5/9/chartex" xmlns:cx4="http://schemas.microsoft.com/office/drawing/2016/5/10/chartex" xmlns:cx5="http://schemas.microsoft.com/office/drawing/2016/5/11/chartex" xmlns:cx6="http://schemas.microsoft.com/office/drawing/2016/5/12/chartex" xmlns:cx7="http://schemas.microsoft.com/office/drawing/2016/5/13/chartex" xmlns:cx8="http://schemas.microsoft.com/office/drawing/2016/5/14/chartex" xmlns:mc="http://schemas.openxmlformats.org/markup-compatibility/2006" xmlns:aink="http://schemas.microsoft.com/office/drawing/2016/ink" xmlns:am3d="http://schemas.microsoft.com/office/drawing/2017/model3d" xmlns:o="urn:schemas-microsoft-com:office:office" xmlns:r="http://schemas.openxmlformats.org/officeDocument/2006/relationships" xmlns:m="http://schemas.openxmlformats.org/officeDocument/2006/math" xmlns:v="urn:schemas-microsoft-com:vml" xmlns:wp14="http://schemas.microsoft.com/office/word/2010/wordprocessingDrawing" xmlns:wp="http://schemas.openxmlformats.org/drawingml/2006/wordprocessingDrawing" xmlns:w10="urn:schemas-microsoft-com:office:word" xmlns:w="http://schemas.openxmlformats.org/wordprocessingml/2006/main" xmlns:w14="http://schemas.microsoft.com/office/word/2010/wordml" xmlns:w15="http://schemas.microsoft.com/office/word/2012/wordml" xmlns:w16cid="http://schemas.microsoft.com/office/word/2016/wordml/cid" xmlns:w16se="http://schemas.microsoft.com/office/word/2015/wordml/symex" xmlns:wpg="http://schemas.microsoft.com/office/word/2010/wordprocessingGroup" xmlns:wpi="http://schemas.microsoft.com/office/word/2010/wordprocessingInk" xmlns:wne="http://schemas.microsoft.com/office/word/2006/wordml" xmlns:wps="http://schemas.microsoft.com/office/word/2010/wordprocessingShape" mc:Ignorable="w14 w15 w16se w16cid wp14">
   <w:p>
     <w:pPr>
       <w:pStyle w:val="Footer"/>
@@ -2933,7 +3754,7 @@
 </file>
 
 <file path=word/footer2.xml><?xml version="1.0" encoding="utf-8"?>
-<w:ftr xmlns:ve="http://schemas.openxmlformats.org/markup-compatibility/2006" xmlns:o="urn:schemas-microsoft-com:office:office" xmlns:r="http://schemas.openxmlformats.org/officeDocument/2006/relationships" xmlns:m="http://schemas.openxmlformats.org/officeDocument/2006/math" xmlns:v="urn:schemas-microsoft-com:vml" xmlns:wp="http://schemas.openxmlformats.org/drawingml/2006/wordprocessingDrawing" xmlns:w10="urn:schemas-microsoft-com:office:word" xmlns:w="http://schemas.openxmlformats.org/wordprocessingml/2006/main" xmlns:wne="http://schemas.microsoft.com/office/word/2006/wordml">
+<w:ftr xmlns:wpc="http://schemas.microsoft.com/office/word/2010/wordprocessingCanvas" xmlns:cx="http://schemas.microsoft.com/office/drawing/2014/chartex" xmlns:cx1="http://schemas.microsoft.com/office/drawing/2015/9/8/chartex" xmlns:cx2="http://schemas.microsoft.com/office/drawing/2015/10/21/chartex" xmlns:cx3="http://schemas.microsoft.com/office/drawing/2016/5/9/chartex" xmlns:cx4="http://schemas.microsoft.com/office/drawing/2016/5/10/chartex" xmlns:cx5="http://schemas.microsoft.com/office/drawing/2016/5/11/chartex" xmlns:cx6="http://schemas.microsoft.com/office/drawing/2016/5/12/chartex" xmlns:cx7="http://schemas.microsoft.com/office/drawing/2016/5/13/chartex" xmlns:cx8="http://schemas.microsoft.com/office/drawing/2016/5/14/chartex" xmlns:mc="http://schemas.openxmlformats.org/markup-compatibility/2006" xmlns:aink="http://schemas.microsoft.com/office/drawing/2016/ink" xmlns:am3d="http://schemas.microsoft.com/office/drawing/2017/model3d" xmlns:o="urn:schemas-microsoft-com:office:office" xmlns:r="http://schemas.openxmlformats.org/officeDocument/2006/relationships" xmlns:m="http://schemas.openxmlformats.org/officeDocument/2006/math" xmlns:v="urn:schemas-microsoft-com:vml" xmlns:wp14="http://schemas.microsoft.com/office/word/2010/wordprocessingDrawing" xmlns:wp="http://schemas.openxmlformats.org/drawingml/2006/wordprocessingDrawing" xmlns:w10="urn:schemas-microsoft-com:office:word" xmlns:w="http://schemas.openxmlformats.org/wordprocessingml/2006/main" xmlns:w14="http://schemas.microsoft.com/office/word/2010/wordml" xmlns:w15="http://schemas.microsoft.com/office/word/2012/wordml" xmlns:w16cid="http://schemas.microsoft.com/office/word/2016/wordml/cid" xmlns:w16se="http://schemas.microsoft.com/office/word/2015/wordml/symex" xmlns:wpg="http://schemas.microsoft.com/office/word/2010/wordprocessingGroup" xmlns:wpi="http://schemas.microsoft.com/office/word/2010/wordprocessingInk" xmlns:wne="http://schemas.microsoft.com/office/word/2006/wordml" xmlns:wps="http://schemas.microsoft.com/office/word/2010/wordprocessingShape" mc:Ignorable="w14 w15 w16se w16cid wp14">
   <w:tbl>
     <w:tblPr>
       <w:tblW w:w="0" w:type="auto"/>
@@ -2946,7 +3767,7 @@
         <w:insideV w:val="single" w:sz="6" w:space="0" w:color="auto"/>
       </w:tblBorders>
       <w:tblLayout w:type="fixed"/>
-      <w:tblLook w:val="0000"/>
+      <w:tblLook w:val="0000" w:firstRow="0" w:lastRow="0" w:firstColumn="0" w:lastColumn="0" w:noHBand="0" w:noVBand="0"/>
     </w:tblPr>
     <w:tblGrid>
       <w:gridCol w:w="3162"/>
@@ -3040,15 +3861,29 @@
             </w:rPr>
             <w:t xml:space="preserve"> of </w:t>
           </w:r>
-          <w:fldSimple w:instr=" NUMPAGES  \* MERGEFORMAT ">
-            <w:r>
-              <w:rPr>
-                <w:rStyle w:val="PageNumber"/>
-                <w:noProof/>
-              </w:rPr>
-              <w:t>5</w:t>
-            </w:r>
-          </w:fldSimple>
+          <w:r>
+            <w:fldChar w:fldCharType="begin"/>
+          </w:r>
+          <w:r>
+            <w:instrText xml:space="preserve"> NUMPAGES  \* MERGEFORMAT </w:instrText>
+          </w:r>
+          <w:r>
+            <w:fldChar w:fldCharType="separate"/>
+          </w:r>
+          <w:r>
+            <w:rPr>
+              <w:rStyle w:val="PageNumber"/>
+              <w:noProof/>
+            </w:rPr>
+            <w:t>5</w:t>
+          </w:r>
+          <w:r>
+            <w:rPr>
+              <w:rStyle w:val="PageNumber"/>
+              <w:noProof/>
+            </w:rPr>
+            <w:fldChar w:fldCharType="end"/>
+          </w:r>
         </w:p>
       </w:tc>
     </w:tr>
@@ -3062,7 +3897,7 @@
 </file>
 
 <file path=word/footer3.xml><?xml version="1.0" encoding="utf-8"?>
-<w:ftr xmlns:ve="http://schemas.openxmlformats.org/markup-compatibility/2006" xmlns:o="urn:schemas-microsoft-com:office:office" xmlns:r="http://schemas.openxmlformats.org/officeDocument/2006/relationships" xmlns:m="http://schemas.openxmlformats.org/officeDocument/2006/math" xmlns:v="urn:schemas-microsoft-com:vml" xmlns:wp="http://schemas.openxmlformats.org/drawingml/2006/wordprocessingDrawing" xmlns:w10="urn:schemas-microsoft-com:office:word" xmlns:w="http://schemas.openxmlformats.org/wordprocessingml/2006/main" xmlns:wne="http://schemas.microsoft.com/office/word/2006/wordml">
+<w:ftr xmlns:wpc="http://schemas.microsoft.com/office/word/2010/wordprocessingCanvas" xmlns:cx="http://schemas.microsoft.com/office/drawing/2014/chartex" xmlns:cx1="http://schemas.microsoft.com/office/drawing/2015/9/8/chartex" xmlns:cx2="http://schemas.microsoft.com/office/drawing/2015/10/21/chartex" xmlns:cx3="http://schemas.microsoft.com/office/drawing/2016/5/9/chartex" xmlns:cx4="http://schemas.microsoft.com/office/drawing/2016/5/10/chartex" xmlns:cx5="http://schemas.microsoft.com/office/drawing/2016/5/11/chartex" xmlns:cx6="http://schemas.microsoft.com/office/drawing/2016/5/12/chartex" xmlns:cx7="http://schemas.microsoft.com/office/drawing/2016/5/13/chartex" xmlns:cx8="http://schemas.microsoft.com/office/drawing/2016/5/14/chartex" xmlns:mc="http://schemas.openxmlformats.org/markup-compatibility/2006" xmlns:aink="http://schemas.microsoft.com/office/drawing/2016/ink" xmlns:am3d="http://schemas.microsoft.com/office/drawing/2017/model3d" xmlns:o="urn:schemas-microsoft-com:office:office" xmlns:r="http://schemas.openxmlformats.org/officeDocument/2006/relationships" xmlns:m="http://schemas.openxmlformats.org/officeDocument/2006/math" xmlns:v="urn:schemas-microsoft-com:vml" xmlns:wp14="http://schemas.microsoft.com/office/word/2010/wordprocessingDrawing" xmlns:wp="http://schemas.openxmlformats.org/drawingml/2006/wordprocessingDrawing" xmlns:w10="urn:schemas-microsoft-com:office:word" xmlns:w="http://schemas.openxmlformats.org/wordprocessingml/2006/main" xmlns:w14="http://schemas.microsoft.com/office/word/2010/wordml" xmlns:w15="http://schemas.microsoft.com/office/word/2012/wordml" xmlns:w16cid="http://schemas.microsoft.com/office/word/2016/wordml/cid" xmlns:w16se="http://schemas.microsoft.com/office/word/2015/wordml/symex" xmlns:wpg="http://schemas.microsoft.com/office/word/2010/wordprocessingGroup" xmlns:wpi="http://schemas.microsoft.com/office/word/2010/wordprocessingInk" xmlns:wne="http://schemas.microsoft.com/office/word/2006/wordml" xmlns:wps="http://schemas.microsoft.com/office/word/2010/wordprocessingShape" mc:Ignorable="w14 w15 w16se w16cid wp14">
   <w:p>
     <w:pPr>
       <w:pStyle w:val="Footer"/>
@@ -3072,7 +3907,7 @@
 </file>
 
 <file path=word/footnotes.xml><?xml version="1.0" encoding="utf-8"?>
-<w:footnotes xmlns:ve="http://schemas.openxmlformats.org/markup-compatibility/2006" xmlns:o="urn:schemas-microsoft-com:office:office" xmlns:r="http://schemas.openxmlformats.org/officeDocument/2006/relationships" xmlns:m="http://schemas.openxmlformats.org/officeDocument/2006/math" xmlns:v="urn:schemas-microsoft-com:vml" xmlns:wp="http://schemas.openxmlformats.org/drawingml/2006/wordprocessingDrawing" xmlns:w10="urn:schemas-microsoft-com:office:word" xmlns:w="http://schemas.openxmlformats.org/wordprocessingml/2006/main" xmlns:wne="http://schemas.microsoft.com/office/word/2006/wordml">
+<w:footnotes xmlns:wpc="http://schemas.microsoft.com/office/word/2010/wordprocessingCanvas" xmlns:cx="http://schemas.microsoft.com/office/drawing/2014/chartex" xmlns:cx1="http://schemas.microsoft.com/office/drawing/2015/9/8/chartex" xmlns:cx2="http://schemas.microsoft.com/office/drawing/2015/10/21/chartex" xmlns:cx3="http://schemas.microsoft.com/office/drawing/2016/5/9/chartex" xmlns:cx4="http://schemas.microsoft.com/office/drawing/2016/5/10/chartex" xmlns:cx5="http://schemas.microsoft.com/office/drawing/2016/5/11/chartex" xmlns:cx6="http://schemas.microsoft.com/office/drawing/2016/5/12/chartex" xmlns:cx7="http://schemas.microsoft.com/office/drawing/2016/5/13/chartex" xmlns:cx8="http://schemas.microsoft.com/office/drawing/2016/5/14/chartex" xmlns:mc="http://schemas.openxmlformats.org/markup-compatibility/2006" xmlns:aink="http://schemas.microsoft.com/office/drawing/2016/ink" xmlns:am3d="http://schemas.microsoft.com/office/drawing/2017/model3d" xmlns:o="urn:schemas-microsoft-com:office:office" xmlns:r="http://schemas.openxmlformats.org/officeDocument/2006/relationships" xmlns:m="http://schemas.openxmlformats.org/officeDocument/2006/math" xmlns:v="urn:schemas-microsoft-com:vml" xmlns:wp14="http://schemas.microsoft.com/office/word/2010/wordprocessingDrawing" xmlns:wp="http://schemas.openxmlformats.org/drawingml/2006/wordprocessingDrawing" xmlns:w10="urn:schemas-microsoft-com:office:word" xmlns:w="http://schemas.openxmlformats.org/wordprocessingml/2006/main" xmlns:w14="http://schemas.microsoft.com/office/word/2010/wordml" xmlns:w15="http://schemas.microsoft.com/office/word/2012/wordml" xmlns:w16cid="http://schemas.microsoft.com/office/word/2016/wordml/cid" xmlns:w16se="http://schemas.microsoft.com/office/word/2015/wordml/symex" xmlns:wpg="http://schemas.microsoft.com/office/word/2010/wordprocessingGroup" xmlns:wpi="http://schemas.microsoft.com/office/word/2010/wordprocessingInk" xmlns:wne="http://schemas.microsoft.com/office/word/2006/wordml" xmlns:wps="http://schemas.microsoft.com/office/word/2010/wordprocessingShape" mc:Ignorable="w14 w15 w16se w16cid wp14">
   <w:footnote w:type="separator" w:id="-1">
     <w:p>
       <w:pPr>
@@ -3097,7 +3932,7 @@
 </file>
 
 <file path=word/header1.xml><?xml version="1.0" encoding="utf-8"?>
-<w:hdr xmlns:ve="http://schemas.openxmlformats.org/markup-compatibility/2006" xmlns:o="urn:schemas-microsoft-com:office:office" xmlns:r="http://schemas.openxmlformats.org/officeDocument/2006/relationships" xmlns:m="http://schemas.openxmlformats.org/officeDocument/2006/math" xmlns:v="urn:schemas-microsoft-com:vml" xmlns:wp="http://schemas.openxmlformats.org/drawingml/2006/wordprocessingDrawing" xmlns:w10="urn:schemas-microsoft-com:office:word" xmlns:w="http://schemas.openxmlformats.org/wordprocessingml/2006/main" xmlns:wne="http://schemas.microsoft.com/office/word/2006/wordml">
+<w:hdr xmlns:wpc="http://schemas.microsoft.com/office/word/2010/wordprocessingCanvas" xmlns:cx="http://schemas.microsoft.com/office/drawing/2014/chartex" xmlns:cx1="http://schemas.microsoft.com/office/drawing/2015/9/8/chartex" xmlns:cx2="http://schemas.microsoft.com/office/drawing/2015/10/21/chartex" xmlns:cx3="http://schemas.microsoft.com/office/drawing/2016/5/9/chartex" xmlns:cx4="http://schemas.microsoft.com/office/drawing/2016/5/10/chartex" xmlns:cx5="http://schemas.microsoft.com/office/drawing/2016/5/11/chartex" xmlns:cx6="http://schemas.microsoft.com/office/drawing/2016/5/12/chartex" xmlns:cx7="http://schemas.microsoft.com/office/drawing/2016/5/13/chartex" xmlns:cx8="http://schemas.microsoft.com/office/drawing/2016/5/14/chartex" xmlns:mc="http://schemas.openxmlformats.org/markup-compatibility/2006" xmlns:aink="http://schemas.microsoft.com/office/drawing/2016/ink" xmlns:am3d="http://schemas.microsoft.com/office/drawing/2017/model3d" xmlns:o="urn:schemas-microsoft-com:office:office" xmlns:r="http://schemas.openxmlformats.org/officeDocument/2006/relationships" xmlns:m="http://schemas.openxmlformats.org/officeDocument/2006/math" xmlns:v="urn:schemas-microsoft-com:vml" xmlns:wp14="http://schemas.microsoft.com/office/word/2010/wordprocessingDrawing" xmlns:wp="http://schemas.openxmlformats.org/drawingml/2006/wordprocessingDrawing" xmlns:w10="urn:schemas-microsoft-com:office:word" xmlns:w="http://schemas.openxmlformats.org/wordprocessingml/2006/main" xmlns:w14="http://schemas.microsoft.com/office/word/2010/wordml" xmlns:w15="http://schemas.microsoft.com/office/word/2012/wordml" xmlns:w16cid="http://schemas.microsoft.com/office/word/2016/wordml/cid" xmlns:w16se="http://schemas.microsoft.com/office/word/2015/wordml/symex" xmlns:wpg="http://schemas.microsoft.com/office/word/2010/wordprocessingGroup" xmlns:wpi="http://schemas.microsoft.com/office/word/2010/wordprocessingInk" xmlns:wne="http://schemas.microsoft.com/office/word/2006/wordml" xmlns:wps="http://schemas.microsoft.com/office/word/2010/wordprocessingShape" mc:Ignorable="w14 w15 w16se w16cid wp14">
   <w:tbl>
     <w:tblPr>
       <w:tblW w:w="0" w:type="auto"/>
@@ -3110,7 +3945,7 @@
         <w:insideV w:val="single" w:sz="6" w:space="0" w:color="auto"/>
       </w:tblBorders>
       <w:tblLayout w:type="fixed"/>
-      <w:tblLook w:val="0000"/>
+      <w:tblLook w:val="0000" w:firstRow="0" w:lastRow="0" w:firstColumn="0" w:lastColumn="0" w:noHBand="0" w:noVBand="0"/>
     </w:tblPr>
     <w:tblGrid>
       <w:gridCol w:w="6379"/>
@@ -3122,11 +3957,9 @@
           <w:tcW w:w="6379" w:type="dxa"/>
         </w:tcPr>
         <w:p>
-          <w:fldSimple w:instr=" SUBJECT  \* MERGEFORMAT ">
-            <w:r>
-              <w:t>&lt;Project Name&gt;</w:t>
-            </w:r>
-          </w:fldSimple>
+          <w:r>
+            <w:t>TV Time</w:t>
+          </w:r>
         </w:p>
       </w:tc>
       <w:tc>
@@ -3153,14 +3986,15 @@
           <w:tcW w:w="6379" w:type="dxa"/>
         </w:tcPr>
         <w:p>
-          <w:fldSimple w:instr=" TITLE  \* MERGEFORMAT ">
-            <w:r>
-              <w:t>Analysis and Design</w:t>
-            </w:r>
-            <w:r>
-              <w:t xml:space="preserve"> Document</w:t>
-            </w:r>
-          </w:fldSimple>
+          <w:r>
+            <w:fldChar w:fldCharType="begin"/>
+          </w:r>
+          <w:r>
+            <w:instrText xml:space="preserve"> TITLE  \* MERGEFORMAT </w:instrText>
+          </w:r>
+          <w:r>
+            <w:fldChar w:fldCharType="end"/>
+          </w:r>
         </w:p>
       </w:tc>
       <w:tc>
@@ -3169,7 +4003,23 @@
         </w:tcPr>
         <w:p>
           <w:r>
-            <w:t xml:space="preserve">  Date:  &lt;dd/mmm/yy&gt;</w:t>
+            <w:t xml:space="preserve">  Date:  &lt;</w:t>
+          </w:r>
+          <w:proofErr w:type="spellStart"/>
+          <w:r>
+            <w:t>dd</w:t>
+          </w:r>
+          <w:proofErr w:type="spellEnd"/>
+          <w:r>
+            <w:t>/mmm/</w:t>
+          </w:r>
+          <w:proofErr w:type="spellStart"/>
+          <w:r>
+            <w:t>yy</w:t>
+          </w:r>
+          <w:proofErr w:type="spellEnd"/>
+          <w:r>
+            <w:t>&gt;</w:t>
           </w:r>
         </w:p>
       </w:tc>
@@ -3197,7 +4047,7 @@
 </file>
 
 <file path=word/header2.xml><?xml version="1.0" encoding="utf-8"?>
-<w:hdr xmlns:ve="http://schemas.openxmlformats.org/markup-compatibility/2006" xmlns:o="urn:schemas-microsoft-com:office:office" xmlns:r="http://schemas.openxmlformats.org/officeDocument/2006/relationships" xmlns:m="http://schemas.openxmlformats.org/officeDocument/2006/math" xmlns:v="urn:schemas-microsoft-com:vml" xmlns:wp="http://schemas.openxmlformats.org/drawingml/2006/wordprocessingDrawing" xmlns:w10="urn:schemas-microsoft-com:office:word" xmlns:w="http://schemas.openxmlformats.org/wordprocessingml/2006/main" xmlns:wne="http://schemas.microsoft.com/office/word/2006/wordml">
+<w:hdr xmlns:wpc="http://schemas.microsoft.com/office/word/2010/wordprocessingCanvas" xmlns:cx="http://schemas.microsoft.com/office/drawing/2014/chartex" xmlns:cx1="http://schemas.microsoft.com/office/drawing/2015/9/8/chartex" xmlns:cx2="http://schemas.microsoft.com/office/drawing/2015/10/21/chartex" xmlns:cx3="http://schemas.microsoft.com/office/drawing/2016/5/9/chartex" xmlns:cx4="http://schemas.microsoft.com/office/drawing/2016/5/10/chartex" xmlns:cx5="http://schemas.microsoft.com/office/drawing/2016/5/11/chartex" xmlns:cx6="http://schemas.microsoft.com/office/drawing/2016/5/12/chartex" xmlns:cx7="http://schemas.microsoft.com/office/drawing/2016/5/13/chartex" xmlns:cx8="http://schemas.microsoft.com/office/drawing/2016/5/14/chartex" xmlns:mc="http://schemas.openxmlformats.org/markup-compatibility/2006" xmlns:aink="http://schemas.microsoft.com/office/drawing/2016/ink" xmlns:am3d="http://schemas.microsoft.com/office/drawing/2017/model3d" xmlns:o="urn:schemas-microsoft-com:office:office" xmlns:r="http://schemas.openxmlformats.org/officeDocument/2006/relationships" xmlns:m="http://schemas.openxmlformats.org/officeDocument/2006/math" xmlns:v="urn:schemas-microsoft-com:vml" xmlns:wp14="http://schemas.microsoft.com/office/word/2010/wordprocessingDrawing" xmlns:wp="http://schemas.openxmlformats.org/drawingml/2006/wordprocessingDrawing" xmlns:w10="urn:schemas-microsoft-com:office:word" xmlns:w="http://schemas.openxmlformats.org/wordprocessingml/2006/main" xmlns:w14="http://schemas.microsoft.com/office/word/2010/wordml" xmlns:w15="http://schemas.microsoft.com/office/word/2012/wordml" xmlns:w16cid="http://schemas.microsoft.com/office/word/2016/wordml/cid" xmlns:w16se="http://schemas.microsoft.com/office/word/2015/wordml/symex" xmlns:wpg="http://schemas.microsoft.com/office/word/2010/wordprocessingGroup" xmlns:wpi="http://schemas.microsoft.com/office/word/2010/wordprocessingInk" xmlns:wne="http://schemas.microsoft.com/office/word/2006/wordml" xmlns:wps="http://schemas.microsoft.com/office/word/2010/wordprocessingShape" mc:Ignorable="w14 w15 w16se w16cid wp14">
   <w:p>
     <w:pPr>
       <w:pStyle w:val="Header"/>
@@ -3207,8 +4057,8 @@
 </file>
 
 <file path=word/numbering.xml><?xml version="1.0" encoding="utf-8"?>
-<w:numbering xmlns:ve="http://schemas.openxmlformats.org/markup-compatibility/2006" xmlns:o="urn:schemas-microsoft-com:office:office" xmlns:r="http://schemas.openxmlformats.org/officeDocument/2006/relationships" xmlns:m="http://schemas.openxmlformats.org/officeDocument/2006/math" xmlns:v="urn:schemas-microsoft-com:vml" xmlns:wp="http://schemas.openxmlformats.org/drawingml/2006/wordprocessingDrawing" xmlns:w10="urn:schemas-microsoft-com:office:word" xmlns:w="http://schemas.openxmlformats.org/wordprocessingml/2006/main" xmlns:wne="http://schemas.microsoft.com/office/word/2006/wordml">
-  <w:abstractNum w:abstractNumId="0">
+<w:numbering xmlns:wpc="http://schemas.microsoft.com/office/word/2010/wordprocessingCanvas" xmlns:cx="http://schemas.microsoft.com/office/drawing/2014/chartex" xmlns:cx1="http://schemas.microsoft.com/office/drawing/2015/9/8/chartex" xmlns:cx2="http://schemas.microsoft.com/office/drawing/2015/10/21/chartex" xmlns:cx3="http://schemas.microsoft.com/office/drawing/2016/5/9/chartex" xmlns:cx4="http://schemas.microsoft.com/office/drawing/2016/5/10/chartex" xmlns:cx5="http://schemas.microsoft.com/office/drawing/2016/5/11/chartex" xmlns:cx6="http://schemas.microsoft.com/office/drawing/2016/5/12/chartex" xmlns:cx7="http://schemas.microsoft.com/office/drawing/2016/5/13/chartex" xmlns:cx8="http://schemas.microsoft.com/office/drawing/2016/5/14/chartex" xmlns:mc="http://schemas.openxmlformats.org/markup-compatibility/2006" xmlns:aink="http://schemas.microsoft.com/office/drawing/2016/ink" xmlns:am3d="http://schemas.microsoft.com/office/drawing/2017/model3d" xmlns:o="urn:schemas-microsoft-com:office:office" xmlns:r="http://schemas.openxmlformats.org/officeDocument/2006/relationships" xmlns:m="http://schemas.openxmlformats.org/officeDocument/2006/math" xmlns:v="urn:schemas-microsoft-com:vml" xmlns:wp14="http://schemas.microsoft.com/office/word/2010/wordprocessingDrawing" xmlns:wp="http://schemas.openxmlformats.org/drawingml/2006/wordprocessingDrawing" xmlns:w10="urn:schemas-microsoft-com:office:word" xmlns:w="http://schemas.openxmlformats.org/wordprocessingml/2006/main" xmlns:w14="http://schemas.microsoft.com/office/word/2010/wordml" xmlns:w15="http://schemas.microsoft.com/office/word/2012/wordml" xmlns:w16cid="http://schemas.microsoft.com/office/word/2016/wordml/cid" xmlns:w16se="http://schemas.microsoft.com/office/word/2015/wordml/symex" xmlns:wpg="http://schemas.microsoft.com/office/word/2010/wordprocessingGroup" xmlns:wpi="http://schemas.microsoft.com/office/word/2010/wordprocessingInk" xmlns:wne="http://schemas.microsoft.com/office/word/2006/wordml" xmlns:wps="http://schemas.microsoft.com/office/word/2010/wordprocessingShape" mc:Ignorable="w14 w15 w16se w16cid wp14">
+  <w:abstractNum w:abstractNumId="0" w15:restartNumberingAfterBreak="0">
     <w:nsid w:val="FFFFFFFB"/>
     <w:multiLevelType w:val="multilevel"/>
     <w:tmpl w:val="FFFFFFFF"/>
@@ -3285,7 +4135,7 @@
       <w:lvlJc w:val="left"/>
     </w:lvl>
   </w:abstractNum>
-  <w:abstractNum w:abstractNumId="1">
+  <w:abstractNum w:abstractNumId="1" w15:restartNumberingAfterBreak="0">
     <w:nsid w:val="00126F2B"/>
     <w:multiLevelType w:val="hybridMultilevel"/>
     <w:tmpl w:val="EF2AE7FC"/>
@@ -3374,7 +4224,7 @@
       </w:pPr>
     </w:lvl>
   </w:abstractNum>
-  <w:abstractNum w:abstractNumId="2">
+  <w:abstractNum w:abstractNumId="2" w15:restartNumberingAfterBreak="0">
     <w:nsid w:val="082E746A"/>
     <w:multiLevelType w:val="hybridMultilevel"/>
     <w:tmpl w:val="6742F09C"/>
@@ -3463,7 +4313,147 @@
       </w:pPr>
     </w:lvl>
   </w:abstractNum>
-  <w:abstractNum w:abstractNumId="3">
+  <w:abstractNum w:abstractNumId="3" w15:restartNumberingAfterBreak="0">
+    <w:nsid w:val="128D60CE"/>
+    <w:multiLevelType w:val="hybridMultilevel"/>
+    <w:tmpl w:val="563E176E"/>
+    <w:lvl w:ilvl="0" w:tplc="0842080C">
+      <w:start w:val="1"/>
+      <w:numFmt w:val="bullet"/>
+      <w:lvlText w:val="-"/>
+      <w:lvlJc w:val="left"/>
+      <w:pPr>
+        <w:tabs>
+          <w:tab w:val="num" w:pos="720"/>
+        </w:tabs>
+        <w:ind w:left="720" w:hanging="360"/>
+      </w:pPr>
+      <w:rPr>
+        <w:rFonts w:ascii="Times New Roman" w:eastAsia="Times New Roman" w:hAnsi="Times New Roman" w:cs="Times New Roman" w:hint="default"/>
+      </w:rPr>
+    </w:lvl>
+    <w:lvl w:ilvl="1" w:tplc="04090003">
+      <w:start w:val="1"/>
+      <w:numFmt w:val="bullet"/>
+      <w:lvlText w:val="o"/>
+      <w:lvlJc w:val="left"/>
+      <w:pPr>
+        <w:tabs>
+          <w:tab w:val="num" w:pos="1440"/>
+        </w:tabs>
+        <w:ind w:left="1440" w:hanging="360"/>
+      </w:pPr>
+      <w:rPr>
+        <w:rFonts w:ascii="Courier New" w:hAnsi="Courier New" w:cs="Times New Roman" w:hint="default"/>
+      </w:rPr>
+    </w:lvl>
+    <w:lvl w:ilvl="2" w:tplc="04090005">
+      <w:start w:val="1"/>
+      <w:numFmt w:val="bullet"/>
+      <w:lvlText w:val=""/>
+      <w:lvlJc w:val="left"/>
+      <w:pPr>
+        <w:tabs>
+          <w:tab w:val="num" w:pos="2160"/>
+        </w:tabs>
+        <w:ind w:left="2160" w:hanging="360"/>
+      </w:pPr>
+      <w:rPr>
+        <w:rFonts w:ascii="Wingdings" w:hAnsi="Wingdings" w:hint="default"/>
+      </w:rPr>
+    </w:lvl>
+    <w:lvl w:ilvl="3" w:tplc="04090001">
+      <w:start w:val="1"/>
+      <w:numFmt w:val="bullet"/>
+      <w:lvlText w:val=""/>
+      <w:lvlJc w:val="left"/>
+      <w:pPr>
+        <w:tabs>
+          <w:tab w:val="num" w:pos="2880"/>
+        </w:tabs>
+        <w:ind w:left="2880" w:hanging="360"/>
+      </w:pPr>
+      <w:rPr>
+        <w:rFonts w:ascii="Symbol" w:hAnsi="Symbol" w:hint="default"/>
+      </w:rPr>
+    </w:lvl>
+    <w:lvl w:ilvl="4" w:tplc="04090003">
+      <w:start w:val="1"/>
+      <w:numFmt w:val="bullet"/>
+      <w:lvlText w:val="o"/>
+      <w:lvlJc w:val="left"/>
+      <w:pPr>
+        <w:tabs>
+          <w:tab w:val="num" w:pos="3600"/>
+        </w:tabs>
+        <w:ind w:left="3600" w:hanging="360"/>
+      </w:pPr>
+      <w:rPr>
+        <w:rFonts w:ascii="Courier New" w:hAnsi="Courier New" w:cs="Times New Roman" w:hint="default"/>
+      </w:rPr>
+    </w:lvl>
+    <w:lvl w:ilvl="5" w:tplc="04090005">
+      <w:start w:val="1"/>
+      <w:numFmt w:val="bullet"/>
+      <w:lvlText w:val=""/>
+      <w:lvlJc w:val="left"/>
+      <w:pPr>
+        <w:tabs>
+          <w:tab w:val="num" w:pos="4320"/>
+        </w:tabs>
+        <w:ind w:left="4320" w:hanging="360"/>
+      </w:pPr>
+      <w:rPr>
+        <w:rFonts w:ascii="Wingdings" w:hAnsi="Wingdings" w:hint="default"/>
+      </w:rPr>
+    </w:lvl>
+    <w:lvl w:ilvl="6" w:tplc="04090001">
+      <w:start w:val="1"/>
+      <w:numFmt w:val="bullet"/>
+      <w:lvlText w:val=""/>
+      <w:lvlJc w:val="left"/>
+      <w:pPr>
+        <w:tabs>
+          <w:tab w:val="num" w:pos="5040"/>
+        </w:tabs>
+        <w:ind w:left="5040" w:hanging="360"/>
+      </w:pPr>
+      <w:rPr>
+        <w:rFonts w:ascii="Symbol" w:hAnsi="Symbol" w:hint="default"/>
+      </w:rPr>
+    </w:lvl>
+    <w:lvl w:ilvl="7" w:tplc="04090003">
+      <w:start w:val="1"/>
+      <w:numFmt w:val="bullet"/>
+      <w:lvlText w:val="o"/>
+      <w:lvlJc w:val="left"/>
+      <w:pPr>
+        <w:tabs>
+          <w:tab w:val="num" w:pos="5760"/>
+        </w:tabs>
+        <w:ind w:left="5760" w:hanging="360"/>
+      </w:pPr>
+      <w:rPr>
+        <w:rFonts w:ascii="Courier New" w:hAnsi="Courier New" w:cs="Times New Roman" w:hint="default"/>
+      </w:rPr>
+    </w:lvl>
+    <w:lvl w:ilvl="8" w:tplc="04090005">
+      <w:start w:val="1"/>
+      <w:numFmt w:val="bullet"/>
+      <w:lvlText w:val=""/>
+      <w:lvlJc w:val="left"/>
+      <w:pPr>
+        <w:tabs>
+          <w:tab w:val="num" w:pos="6480"/>
+        </w:tabs>
+        <w:ind w:left="6480" w:hanging="360"/>
+      </w:pPr>
+      <w:rPr>
+        <w:rFonts w:ascii="Wingdings" w:hAnsi="Wingdings" w:hint="default"/>
+      </w:rPr>
+    </w:lvl>
+  </w:abstractNum>
+  <w:abstractNum w:abstractNumId="4" w15:restartNumberingAfterBreak="0">
     <w:nsid w:val="15A06247"/>
     <w:multiLevelType w:val="hybridMultilevel"/>
     <w:tmpl w:val="9552E5DA"/>
@@ -3552,7 +4542,7 @@
       </w:pPr>
     </w:lvl>
   </w:abstractNum>
-  <w:abstractNum w:abstractNumId="4">
+  <w:abstractNum w:abstractNumId="5" w15:restartNumberingAfterBreak="0">
     <w:nsid w:val="183D1B0A"/>
     <w:multiLevelType w:val="hybridMultilevel"/>
     <w:tmpl w:val="13CCDDA0"/>
@@ -3641,7 +4631,7 @@
       </w:pPr>
     </w:lvl>
   </w:abstractNum>
-  <w:abstractNum w:abstractNumId="5">
+  <w:abstractNum w:abstractNumId="6" w15:restartNumberingAfterBreak="0">
     <w:nsid w:val="26E14A9F"/>
     <w:multiLevelType w:val="hybridMultilevel"/>
     <w:tmpl w:val="86BECE66"/>
@@ -3731,7 +4721,7 @@
       </w:pPr>
     </w:lvl>
   </w:abstractNum>
-  <w:abstractNum w:abstractNumId="6">
+  <w:abstractNum w:abstractNumId="7" w15:restartNumberingAfterBreak="0">
     <w:nsid w:val="35F23968"/>
     <w:multiLevelType w:val="hybridMultilevel"/>
     <w:tmpl w:val="A118ADDA"/>
@@ -3820,7 +4810,7 @@
       </w:pPr>
     </w:lvl>
   </w:abstractNum>
-  <w:abstractNum w:abstractNumId="7">
+  <w:abstractNum w:abstractNumId="8" w15:restartNumberingAfterBreak="0">
     <w:nsid w:val="381E213B"/>
     <w:multiLevelType w:val="hybridMultilevel"/>
     <w:tmpl w:val="86F04156"/>
@@ -3909,7 +4899,7 @@
       </w:pPr>
     </w:lvl>
   </w:abstractNum>
-  <w:abstractNum w:abstractNumId="8">
+  <w:abstractNum w:abstractNumId="9" w15:restartNumberingAfterBreak="0">
     <w:nsid w:val="3E1C6A61"/>
     <w:multiLevelType w:val="hybridMultilevel"/>
     <w:tmpl w:val="B48A89CC"/>
@@ -3998,7 +4988,7 @@
       </w:pPr>
     </w:lvl>
   </w:abstractNum>
-  <w:abstractNum w:abstractNumId="9">
+  <w:abstractNum w:abstractNumId="10" w15:restartNumberingAfterBreak="0">
     <w:nsid w:val="513C4103"/>
     <w:multiLevelType w:val="hybridMultilevel"/>
     <w:tmpl w:val="27DA5F86"/>
@@ -4087,7 +5077,7 @@
       </w:pPr>
     </w:lvl>
   </w:abstractNum>
-  <w:abstractNum w:abstractNumId="10">
+  <w:abstractNum w:abstractNumId="11" w15:restartNumberingAfterBreak="0">
     <w:nsid w:val="60381838"/>
     <w:multiLevelType w:val="hybridMultilevel"/>
     <w:tmpl w:val="D0224A1C"/>
@@ -4176,7 +5166,7 @@
       </w:pPr>
     </w:lvl>
   </w:abstractNum>
-  <w:abstractNum w:abstractNumId="11">
+  <w:abstractNum w:abstractNumId="12" w15:restartNumberingAfterBreak="0">
     <w:nsid w:val="6E422694"/>
     <w:multiLevelType w:val="hybridMultilevel"/>
     <w:tmpl w:val="B2502630"/>
@@ -4265,7 +5255,7 @@
       </w:pPr>
     </w:lvl>
   </w:abstractNum>
-  <w:abstractNum w:abstractNumId="12">
+  <w:abstractNum w:abstractNumId="13" w15:restartNumberingAfterBreak="0">
     <w:nsid w:val="6E5A33EC"/>
     <w:multiLevelType w:val="hybridMultilevel"/>
     <w:tmpl w:val="1076BDEE"/>
@@ -4354,7 +5344,7 @@
       </w:pPr>
     </w:lvl>
   </w:abstractNum>
-  <w:abstractNum w:abstractNumId="13">
+  <w:abstractNum w:abstractNumId="14" w15:restartNumberingAfterBreak="0">
     <w:nsid w:val="7F006540"/>
     <w:multiLevelType w:val="multilevel"/>
     <w:tmpl w:val="122EF47E"/>
@@ -4476,49 +5466,52 @@
     <w:abstractNumId w:val="0"/>
   </w:num>
   <w:num w:numId="2">
-    <w:abstractNumId w:val="11"/>
+    <w:abstractNumId w:val="12"/>
   </w:num>
   <w:num w:numId="3">
     <w:abstractNumId w:val="2"/>
   </w:num>
   <w:num w:numId="4">
-    <w:abstractNumId w:val="3"/>
+    <w:abstractNumId w:val="4"/>
   </w:num>
   <w:num w:numId="5">
+    <w:abstractNumId w:val="11"/>
+  </w:num>
+  <w:num w:numId="6">
+    <w:abstractNumId w:val="8"/>
+  </w:num>
+  <w:num w:numId="7">
+    <w:abstractNumId w:val="6"/>
+  </w:num>
+  <w:num w:numId="8">
     <w:abstractNumId w:val="10"/>
   </w:num>
-  <w:num w:numId="6">
-    <w:abstractNumId w:val="7"/>
+  <w:num w:numId="9">
+    <w:abstractNumId w:val="9"/>
   </w:num>
-  <w:num w:numId="7">
+  <w:num w:numId="10">
+    <w:abstractNumId w:val="13"/>
+  </w:num>
+  <w:num w:numId="11">
     <w:abstractNumId w:val="5"/>
   </w:num>
-  <w:num w:numId="8">
-    <w:abstractNumId w:val="9"/>
-  </w:num>
-  <w:num w:numId="9">
-    <w:abstractNumId w:val="8"/>
-  </w:num>
-  <w:num w:numId="10">
-    <w:abstractNumId w:val="12"/>
-  </w:num>
-  <w:num w:numId="11">
-    <w:abstractNumId w:val="4"/>
-  </w:num>
   <w:num w:numId="12">
-    <w:abstractNumId w:val="13"/>
+    <w:abstractNumId w:val="14"/>
   </w:num>
   <w:num w:numId="13">
     <w:abstractNumId w:val="1"/>
   </w:num>
   <w:num w:numId="14">
-    <w:abstractNumId w:val="6"/>
+    <w:abstractNumId w:val="7"/>
+  </w:num>
+  <w:num w:numId="15">
+    <w:abstractNumId w:val="3"/>
   </w:num>
 </w:numbering>
 </file>
 
 <file path=word/styles.xml><?xml version="1.0" encoding="utf-8"?>
-<w:styles xmlns:r="http://schemas.openxmlformats.org/officeDocument/2006/relationships" xmlns:w="http://schemas.openxmlformats.org/wordprocessingml/2006/main">
+<w:styles xmlns:mc="http://schemas.openxmlformats.org/markup-compatibility/2006" xmlns:r="http://schemas.openxmlformats.org/officeDocument/2006/relationships" xmlns:w="http://schemas.openxmlformats.org/wordprocessingml/2006/main" xmlns:w14="http://schemas.microsoft.com/office/word/2010/wordml" xmlns:w15="http://schemas.microsoft.com/office/word/2012/wordml" xmlns:w16cid="http://schemas.microsoft.com/office/word/2016/wordml/cid" xmlns:w16se="http://schemas.microsoft.com/office/word/2015/wordml/symex" mc:Ignorable="w14 w15 w16se w16cid">
   <w:docDefaults>
     <w:rPrDefault>
       <w:rPr>
@@ -4534,147 +5527,382 @@
       </w:pPr>
     </w:pPrDefault>
   </w:docDefaults>
-  <w:latentStyles w:defLockedState="0" w:defUIPriority="99" w:defSemiHidden="1" w:defUnhideWhenUsed="1" w:defQFormat="0" w:count="267">
-    <w:lsdException w:name="Normal" w:semiHidden="0" w:uiPriority="0" w:unhideWhenUsed="0" w:qFormat="1"/>
-    <w:lsdException w:name="heading 1" w:semiHidden="0" w:uiPriority="0" w:unhideWhenUsed="0" w:qFormat="1"/>
-    <w:lsdException w:name="heading 2" w:uiPriority="0" w:qFormat="1"/>
-    <w:lsdException w:name="heading 3" w:uiPriority="0" w:qFormat="1"/>
-    <w:lsdException w:name="heading 4" w:uiPriority="0" w:qFormat="1"/>
-    <w:lsdException w:name="heading 5" w:uiPriority="0" w:qFormat="1"/>
-    <w:lsdException w:name="heading 6" w:uiPriority="0" w:qFormat="1"/>
-    <w:lsdException w:name="heading 7" w:uiPriority="0" w:qFormat="1"/>
-    <w:lsdException w:name="heading 8" w:uiPriority="0" w:qFormat="1"/>
-    <w:lsdException w:name="heading 9" w:uiPriority="0" w:qFormat="1"/>
-    <w:lsdException w:name="toc 1" w:uiPriority="39"/>
-    <w:lsdException w:name="toc 2" w:uiPriority="39"/>
-    <w:lsdException w:name="toc 3" w:uiPriority="39"/>
-    <w:lsdException w:name="toc 4" w:uiPriority="39"/>
-    <w:lsdException w:name="toc 5" w:uiPriority="39"/>
-    <w:lsdException w:name="toc 6" w:uiPriority="39"/>
-    <w:lsdException w:name="toc 7" w:uiPriority="39"/>
-    <w:lsdException w:name="toc 8" w:uiPriority="39"/>
-    <w:lsdException w:name="toc 9" w:uiPriority="39"/>
-    <w:lsdException w:name="header" w:uiPriority="0"/>
-    <w:lsdException w:name="footer" w:uiPriority="0"/>
-    <w:lsdException w:name="caption" w:uiPriority="35" w:qFormat="1"/>
-    <w:lsdException w:name="page number" w:uiPriority="0"/>
-    <w:lsdException w:name="Title" w:semiHidden="0" w:uiPriority="0" w:unhideWhenUsed="0" w:qFormat="1"/>
-    <w:lsdException w:name="Default Paragraph Font" w:uiPriority="1"/>
-    <w:lsdException w:name="Subtitle" w:semiHidden="0" w:uiPriority="11" w:unhideWhenUsed="0" w:qFormat="1"/>
-    <w:lsdException w:name="Strong" w:semiHidden="0" w:uiPriority="0" w:unhideWhenUsed="0" w:qFormat="1"/>
-    <w:lsdException w:name="Emphasis" w:semiHidden="0" w:uiPriority="20" w:unhideWhenUsed="0" w:qFormat="1"/>
-    <w:lsdException w:name="Table Grid" w:semiHidden="0" w:uiPriority="59" w:unhideWhenUsed="0"/>
-    <w:lsdException w:name="Placeholder Text" w:unhideWhenUsed="0"/>
-    <w:lsdException w:name="No Spacing" w:semiHidden="0" w:uiPriority="1" w:unhideWhenUsed="0" w:qFormat="1"/>
-    <w:lsdException w:name="Light Shading" w:semiHidden="0" w:uiPriority="60" w:unhideWhenUsed="0"/>
-    <w:lsdException w:name="Light List" w:semiHidden="0" w:uiPriority="61" w:unhideWhenUsed="0"/>
-    <w:lsdException w:name="Light Grid" w:semiHidden="0" w:uiPriority="62" w:unhideWhenUsed="0"/>
-    <w:lsdException w:name="Medium Shading 1" w:semiHidden="0" w:uiPriority="63" w:unhideWhenUsed="0"/>
-    <w:lsdException w:name="Medium Shading 2" w:semiHidden="0" w:uiPriority="64" w:unhideWhenUsed="0"/>
-    <w:lsdException w:name="Medium List 1" w:semiHidden="0" w:uiPriority="65" w:unhideWhenUsed="0"/>
-    <w:lsdException w:name="Medium List 2" w:semiHidden="0" w:uiPriority="66" w:unhideWhenUsed="0"/>
-    <w:lsdException w:name="Medium Grid 1" w:semiHidden="0" w:uiPriority="67" w:unhideWhenUsed="0"/>
-    <w:lsdException w:name="Medium Grid 2" w:semiHidden="0" w:uiPriority="68" w:unhideWhenUsed="0"/>
-    <w:lsdException w:name="Medium Grid 3" w:semiHidden="0" w:uiPriority="69" w:unhideWhenUsed="0"/>
-    <w:lsdException w:name="Dark List" w:semiHidden="0" w:uiPriority="70" w:unhideWhenUsed="0"/>
-    <w:lsdException w:name="Colorful Shading" w:semiHidden="0" w:uiPriority="71" w:unhideWhenUsed="0"/>
-    <w:lsdException w:name="Colorful List" w:semiHidden="0" w:uiPriority="72" w:unhideWhenUsed="0"/>
-    <w:lsdException w:name="Colorful Grid" w:semiHidden="0" w:uiPriority="73" w:unhideWhenUsed="0"/>
-    <w:lsdException w:name="Light Shading Accent 1" w:semiHidden="0" w:uiPriority="60" w:unhideWhenUsed="0"/>
-    <w:lsdException w:name="Light List Accent 1" w:semiHidden="0" w:uiPriority="61" w:unhideWhenUsed="0"/>
-    <w:lsdException w:name="Light Grid Accent 1" w:semiHidden="0" w:uiPriority="62" w:unhideWhenUsed="0"/>
-    <w:lsdException w:name="Medium Shading 1 Accent 1" w:semiHidden="0" w:uiPriority="63" w:unhideWhenUsed="0"/>
-    <w:lsdException w:name="Medium Shading 2 Accent 1" w:semiHidden="0" w:uiPriority="64" w:unhideWhenUsed="0"/>
-    <w:lsdException w:name="Medium List 1 Accent 1" w:semiHidden="0" w:uiPriority="65" w:unhideWhenUsed="0"/>
-    <w:lsdException w:name="Revision" w:unhideWhenUsed="0"/>
-    <w:lsdException w:name="List Paragraph" w:semiHidden="0" w:uiPriority="34" w:unhideWhenUsed="0" w:qFormat="1"/>
-    <w:lsdException w:name="Quote" w:semiHidden="0" w:uiPriority="29" w:unhideWhenUsed="0" w:qFormat="1"/>
-    <w:lsdException w:name="Intense Quote" w:semiHidden="0" w:uiPriority="30" w:unhideWhenUsed="0" w:qFormat="1"/>
-    <w:lsdException w:name="Medium List 2 Accent 1" w:semiHidden="0" w:uiPriority="66" w:unhideWhenUsed="0"/>
-    <w:lsdException w:name="Medium Grid 1 Accent 1" w:semiHidden="0" w:uiPriority="67" w:unhideWhenUsed="0"/>
-    <w:lsdException w:name="Medium Grid 2 Accent 1" w:semiHidden="0" w:uiPriority="68" w:unhideWhenUsed="0"/>
-    <w:lsdException w:name="Medium Grid 3 Accent 1" w:semiHidden="0" w:uiPriority="69" w:unhideWhenUsed="0"/>
-    <w:lsdException w:name="Dark List Accent 1" w:semiHidden="0" w:uiPriority="70" w:unhideWhenUsed="0"/>
-    <w:lsdException w:name="Colorful Shading Accent 1" w:semiHidden="0" w:uiPriority="71" w:unhideWhenUsed="0"/>
-    <w:lsdException w:name="Colorful List Accent 1" w:semiHidden="0" w:uiPriority="72" w:unhideWhenUsed="0"/>
-    <w:lsdException w:name="Colorful Grid Accent 1" w:semiHidden="0" w:uiPriority="73" w:unhideWhenUsed="0"/>
-    <w:lsdException w:name="Light Shading Accent 2" w:semiHidden="0" w:uiPriority="60" w:unhideWhenUsed="0"/>
-    <w:lsdException w:name="Light List Accent 2" w:semiHidden="0" w:uiPriority="61" w:unhideWhenUsed="0"/>
-    <w:lsdException w:name="Light Grid Accent 2" w:semiHidden="0" w:uiPriority="62" w:unhideWhenUsed="0"/>
-    <w:lsdException w:name="Medium Shading 1 Accent 2" w:semiHidden="0" w:uiPriority="63" w:unhideWhenUsed="0"/>
-    <w:lsdException w:name="Medium Shading 2 Accent 2" w:semiHidden="0" w:uiPriority="64" w:unhideWhenUsed="0"/>
-    <w:lsdException w:name="Medium List 1 Accent 2" w:semiHidden="0" w:uiPriority="65" w:unhideWhenUsed="0"/>
-    <w:lsdException w:name="Medium List 2 Accent 2" w:semiHidden="0" w:uiPriority="66" w:unhideWhenUsed="0"/>
-    <w:lsdException w:name="Medium Grid 1 Accent 2" w:semiHidden="0" w:uiPriority="67" w:unhideWhenUsed="0"/>
-    <w:lsdException w:name="Medium Grid 2 Accent 2" w:semiHidden="0" w:uiPriority="68" w:unhideWhenUsed="0"/>
-    <w:lsdException w:name="Medium Grid 3 Accent 2" w:semiHidden="0" w:uiPriority="69" w:unhideWhenUsed="0"/>
-    <w:lsdException w:name="Dark List Accent 2" w:semiHidden="0" w:uiPriority="70" w:unhideWhenUsed="0"/>
-    <w:lsdException w:name="Colorful Shading Accent 2" w:semiHidden="0" w:uiPriority="71" w:unhideWhenUsed="0"/>
-    <w:lsdException w:name="Colorful List Accent 2" w:semiHidden="0" w:uiPriority="72" w:unhideWhenUsed="0"/>
-    <w:lsdException w:name="Colorful Grid Accent 2" w:semiHidden="0" w:uiPriority="73" w:unhideWhenUsed="0"/>
-    <w:lsdException w:name="Light Shading Accent 3" w:semiHidden="0" w:uiPriority="60" w:unhideWhenUsed="0"/>
-    <w:lsdException w:name="Light List Accent 3" w:semiHidden="0" w:uiPriority="61" w:unhideWhenUsed="0"/>
-    <w:lsdException w:name="Light Grid Accent 3" w:semiHidden="0" w:uiPriority="62" w:unhideWhenUsed="0"/>
-    <w:lsdException w:name="Medium Shading 1 Accent 3" w:semiHidden="0" w:uiPriority="63" w:unhideWhenUsed="0"/>
-    <w:lsdException w:name="Medium Shading 2 Accent 3" w:semiHidden="0" w:uiPriority="64" w:unhideWhenUsed="0"/>
-    <w:lsdException w:name="Medium List 1 Accent 3" w:semiHidden="0" w:uiPriority="65" w:unhideWhenUsed="0"/>
-    <w:lsdException w:name="Medium List 2 Accent 3" w:semiHidden="0" w:uiPriority="66" w:unhideWhenUsed="0"/>
-    <w:lsdException w:name="Medium Grid 1 Accent 3" w:semiHidden="0" w:uiPriority="67" w:unhideWhenUsed="0"/>
-    <w:lsdException w:name="Medium Grid 2 Accent 3" w:semiHidden="0" w:uiPriority="68" w:unhideWhenUsed="0"/>
-    <w:lsdException w:name="Medium Grid 3 Accent 3" w:semiHidden="0" w:uiPriority="69" w:unhideWhenUsed="0"/>
-    <w:lsdException w:name="Dark List Accent 3" w:semiHidden="0" w:uiPriority="70" w:unhideWhenUsed="0"/>
-    <w:lsdException w:name="Colorful Shading Accent 3" w:semiHidden="0" w:uiPriority="71" w:unhideWhenUsed="0"/>
-    <w:lsdException w:name="Colorful List Accent 3" w:semiHidden="0" w:uiPriority="72" w:unhideWhenUsed="0"/>
-    <w:lsdException w:name="Colorful Grid Accent 3" w:semiHidden="0" w:uiPriority="73" w:unhideWhenUsed="0"/>
-    <w:lsdException w:name="Light Shading Accent 4" w:semiHidden="0" w:uiPriority="60" w:unhideWhenUsed="0"/>
-    <w:lsdException w:name="Light List Accent 4" w:semiHidden="0" w:uiPriority="61" w:unhideWhenUsed="0"/>
-    <w:lsdException w:name="Light Grid Accent 4" w:semiHidden="0" w:uiPriority="62" w:unhideWhenUsed="0"/>
-    <w:lsdException w:name="Medium Shading 1 Accent 4" w:semiHidden="0" w:uiPriority="63" w:unhideWhenUsed="0"/>
-    <w:lsdException w:name="Medium Shading 2 Accent 4" w:semiHidden="0" w:uiPriority="64" w:unhideWhenUsed="0"/>
-    <w:lsdException w:name="Medium List 1 Accent 4" w:semiHidden="0" w:uiPriority="65" w:unhideWhenUsed="0"/>
-    <w:lsdException w:name="Medium List 2 Accent 4" w:semiHidden="0" w:uiPriority="66" w:unhideWhenUsed="0"/>
-    <w:lsdException w:name="Medium Grid 1 Accent 4" w:semiHidden="0" w:uiPriority="67" w:unhideWhenUsed="0"/>
-    <w:lsdException w:name="Medium Grid 2 Accent 4" w:semiHidden="0" w:uiPriority="68" w:unhideWhenUsed="0"/>
-    <w:lsdException w:name="Medium Grid 3 Accent 4" w:semiHidden="0" w:uiPriority="69" w:unhideWhenUsed="0"/>
-    <w:lsdException w:name="Dark List Accent 4" w:semiHidden="0" w:uiPriority="70" w:unhideWhenUsed="0"/>
-    <w:lsdException w:name="Colorful Shading Accent 4" w:semiHidden="0" w:uiPriority="71" w:unhideWhenUsed="0"/>
-    <w:lsdException w:name="Colorful List Accent 4" w:semiHidden="0" w:uiPriority="72" w:unhideWhenUsed="0"/>
-    <w:lsdException w:name="Colorful Grid Accent 4" w:semiHidden="0" w:uiPriority="73" w:unhideWhenUsed="0"/>
-    <w:lsdException w:name="Light Shading Accent 5" w:semiHidden="0" w:uiPriority="60" w:unhideWhenUsed="0"/>
-    <w:lsdException w:name="Light List Accent 5" w:semiHidden="0" w:uiPriority="61" w:unhideWhenUsed="0"/>
-    <w:lsdException w:name="Light Grid Accent 5" w:semiHidden="0" w:uiPriority="62" w:unhideWhenUsed="0"/>
-    <w:lsdException w:name="Medium Shading 1 Accent 5" w:semiHidden="0" w:uiPriority="63" w:unhideWhenUsed="0"/>
-    <w:lsdException w:name="Medium Shading 2 Accent 5" w:semiHidden="0" w:uiPriority="64" w:unhideWhenUsed="0"/>
-    <w:lsdException w:name="Medium List 1 Accent 5" w:semiHidden="0" w:uiPriority="65" w:unhideWhenUsed="0"/>
-    <w:lsdException w:name="Medium List 2 Accent 5" w:semiHidden="0" w:uiPriority="66" w:unhideWhenUsed="0"/>
-    <w:lsdException w:name="Medium Grid 1 Accent 5" w:semiHidden="0" w:uiPriority="67" w:unhideWhenUsed="0"/>
-    <w:lsdException w:name="Medium Grid 2 Accent 5" w:semiHidden="0" w:uiPriority="68" w:unhideWhenUsed="0"/>
-    <w:lsdException w:name="Medium Grid 3 Accent 5" w:semiHidden="0" w:uiPriority="69" w:unhideWhenUsed="0"/>
-    <w:lsdException w:name="Dark List Accent 5" w:semiHidden="0" w:uiPriority="70" w:unhideWhenUsed="0"/>
-    <w:lsdException w:name="Colorful Shading Accent 5" w:semiHidden="0" w:uiPriority="71" w:unhideWhenUsed="0"/>
-    <w:lsdException w:name="Colorful List Accent 5" w:semiHidden="0" w:uiPriority="72" w:unhideWhenUsed="0"/>
-    <w:lsdException w:name="Colorful Grid Accent 5" w:semiHidden="0" w:uiPriority="73" w:unhideWhenUsed="0"/>
-    <w:lsdException w:name="Light Shading Accent 6" w:semiHidden="0" w:uiPriority="60" w:unhideWhenUsed="0"/>
-    <w:lsdException w:name="Light List Accent 6" w:semiHidden="0" w:uiPriority="61" w:unhideWhenUsed="0"/>
-    <w:lsdException w:name="Light Grid Accent 6" w:semiHidden="0" w:uiPriority="62" w:unhideWhenUsed="0"/>
-    <w:lsdException w:name="Medium Shading 1 Accent 6" w:semiHidden="0" w:uiPriority="63" w:unhideWhenUsed="0"/>
-    <w:lsdException w:name="Medium Shading 2 Accent 6" w:semiHidden="0" w:uiPriority="64" w:unhideWhenUsed="0"/>
-    <w:lsdException w:name="Medium List 1 Accent 6" w:semiHidden="0" w:uiPriority="65" w:unhideWhenUsed="0"/>
-    <w:lsdException w:name="Medium List 2 Accent 6" w:semiHidden="0" w:uiPriority="66" w:unhideWhenUsed="0"/>
-    <w:lsdException w:name="Medium Grid 1 Accent 6" w:semiHidden="0" w:uiPriority="67" w:unhideWhenUsed="0"/>
-    <w:lsdException w:name="Medium Grid 2 Accent 6" w:semiHidden="0" w:uiPriority="68" w:unhideWhenUsed="0"/>
-    <w:lsdException w:name="Medium Grid 3 Accent 6" w:semiHidden="0" w:uiPriority="69" w:unhideWhenUsed="0"/>
-    <w:lsdException w:name="Dark List Accent 6" w:semiHidden="0" w:uiPriority="70" w:unhideWhenUsed="0"/>
-    <w:lsdException w:name="Colorful Shading Accent 6" w:semiHidden="0" w:uiPriority="71" w:unhideWhenUsed="0"/>
-    <w:lsdException w:name="Colorful List Accent 6" w:semiHidden="0" w:uiPriority="72" w:unhideWhenUsed="0"/>
-    <w:lsdException w:name="Colorful Grid Accent 6" w:semiHidden="0" w:uiPriority="73" w:unhideWhenUsed="0"/>
-    <w:lsdException w:name="Subtle Emphasis" w:semiHidden="0" w:uiPriority="19" w:unhideWhenUsed="0" w:qFormat="1"/>
-    <w:lsdException w:name="Intense Emphasis" w:semiHidden="0" w:uiPriority="21" w:unhideWhenUsed="0" w:qFormat="1"/>
-    <w:lsdException w:name="Subtle Reference" w:semiHidden="0" w:uiPriority="31" w:unhideWhenUsed="0" w:qFormat="1"/>
-    <w:lsdException w:name="Intense Reference" w:semiHidden="0" w:uiPriority="32" w:unhideWhenUsed="0" w:qFormat="1"/>
-    <w:lsdException w:name="Book Title" w:semiHidden="0" w:uiPriority="33" w:unhideWhenUsed="0" w:qFormat="1"/>
-    <w:lsdException w:name="Bibliography" w:uiPriority="37"/>
-    <w:lsdException w:name="TOC Heading" w:uiPriority="39" w:qFormat="1"/>
+  <w:latentStyles w:defLockedState="0" w:defUIPriority="99" w:defSemiHidden="0" w:defUnhideWhenUsed="0" w:defQFormat="0" w:count="375">
+    <w:lsdException w:name="Normal" w:uiPriority="0" w:qFormat="1"/>
+    <w:lsdException w:name="heading 1" w:uiPriority="0" w:qFormat="1"/>
+    <w:lsdException w:name="heading 2" w:semiHidden="1" w:uiPriority="0" w:unhideWhenUsed="1" w:qFormat="1"/>
+    <w:lsdException w:name="heading 3" w:semiHidden="1" w:uiPriority="0" w:unhideWhenUsed="1" w:qFormat="1"/>
+    <w:lsdException w:name="heading 4" w:semiHidden="1" w:uiPriority="0" w:unhideWhenUsed="1" w:qFormat="1"/>
+    <w:lsdException w:name="heading 5" w:semiHidden="1" w:uiPriority="0" w:unhideWhenUsed="1" w:qFormat="1"/>
+    <w:lsdException w:name="heading 6" w:semiHidden="1" w:uiPriority="0" w:unhideWhenUsed="1" w:qFormat="1"/>
+    <w:lsdException w:name="heading 7" w:semiHidden="1" w:uiPriority="0" w:unhideWhenUsed="1" w:qFormat="1"/>
+    <w:lsdException w:name="heading 8" w:semiHidden="1" w:uiPriority="0" w:unhideWhenUsed="1" w:qFormat="1"/>
+    <w:lsdException w:name="heading 9" w:semiHidden="1" w:uiPriority="0" w:unhideWhenUsed="1" w:qFormat="1"/>
+    <w:lsdException w:name="index 1" w:semiHidden="1" w:unhideWhenUsed="1"/>
+    <w:lsdException w:name="index 2" w:semiHidden="1" w:unhideWhenUsed="1"/>
+    <w:lsdException w:name="index 3" w:semiHidden="1" w:unhideWhenUsed="1"/>
+    <w:lsdException w:name="index 4" w:semiHidden="1" w:unhideWhenUsed="1"/>
+    <w:lsdException w:name="index 5" w:semiHidden="1" w:unhideWhenUsed="1"/>
+    <w:lsdException w:name="index 6" w:semiHidden="1" w:unhideWhenUsed="1"/>
+    <w:lsdException w:name="index 7" w:semiHidden="1" w:unhideWhenUsed="1"/>
+    <w:lsdException w:name="index 8" w:semiHidden="1" w:unhideWhenUsed="1"/>
+    <w:lsdException w:name="index 9" w:semiHidden="1" w:unhideWhenUsed="1"/>
+    <w:lsdException w:name="toc 1" w:semiHidden="1" w:uiPriority="39" w:unhideWhenUsed="1"/>
+    <w:lsdException w:name="toc 2" w:semiHidden="1" w:uiPriority="39" w:unhideWhenUsed="1"/>
+    <w:lsdException w:name="toc 3" w:semiHidden="1" w:uiPriority="39" w:unhideWhenUsed="1"/>
+    <w:lsdException w:name="toc 4" w:semiHidden="1" w:uiPriority="39" w:unhideWhenUsed="1"/>
+    <w:lsdException w:name="toc 5" w:semiHidden="1" w:uiPriority="39" w:unhideWhenUsed="1"/>
+    <w:lsdException w:name="toc 6" w:semiHidden="1" w:uiPriority="39" w:unhideWhenUsed="1"/>
+    <w:lsdException w:name="toc 7" w:semiHidden="1" w:uiPriority="39" w:unhideWhenUsed="1"/>
+    <w:lsdException w:name="toc 8" w:semiHidden="1" w:uiPriority="39" w:unhideWhenUsed="1"/>
+    <w:lsdException w:name="toc 9" w:semiHidden="1" w:uiPriority="39" w:unhideWhenUsed="1"/>
+    <w:lsdException w:name="Normal Indent" w:semiHidden="1" w:unhideWhenUsed="1"/>
+    <w:lsdException w:name="footnote text" w:semiHidden="1" w:unhideWhenUsed="1"/>
+    <w:lsdException w:name="annotation text" w:semiHidden="1" w:unhideWhenUsed="1"/>
+    <w:lsdException w:name="header" w:semiHidden="1" w:uiPriority="0" w:unhideWhenUsed="1"/>
+    <w:lsdException w:name="footer" w:semiHidden="1" w:uiPriority="0" w:unhideWhenUsed="1"/>
+    <w:lsdException w:name="index heading" w:semiHidden="1" w:unhideWhenUsed="1"/>
+    <w:lsdException w:name="caption" w:semiHidden="1" w:uiPriority="35" w:unhideWhenUsed="1" w:qFormat="1"/>
+    <w:lsdException w:name="table of figures" w:semiHidden="1" w:unhideWhenUsed="1"/>
+    <w:lsdException w:name="envelope address" w:semiHidden="1" w:unhideWhenUsed="1"/>
+    <w:lsdException w:name="envelope return" w:semiHidden="1" w:unhideWhenUsed="1"/>
+    <w:lsdException w:name="footnote reference" w:semiHidden="1" w:unhideWhenUsed="1"/>
+    <w:lsdException w:name="annotation reference" w:semiHidden="1" w:unhideWhenUsed="1"/>
+    <w:lsdException w:name="line number" w:semiHidden="1" w:unhideWhenUsed="1"/>
+    <w:lsdException w:name="page number" w:semiHidden="1" w:uiPriority="0" w:unhideWhenUsed="1"/>
+    <w:lsdException w:name="endnote reference" w:semiHidden="1" w:unhideWhenUsed="1"/>
+    <w:lsdException w:name="endnote text" w:semiHidden="1" w:unhideWhenUsed="1"/>
+    <w:lsdException w:name="table of authorities" w:semiHidden="1" w:unhideWhenUsed="1"/>
+    <w:lsdException w:name="macro" w:semiHidden="1" w:unhideWhenUsed="1"/>
+    <w:lsdException w:name="toa heading" w:semiHidden="1" w:unhideWhenUsed="1"/>
+    <w:lsdException w:name="List" w:semiHidden="1" w:unhideWhenUsed="1"/>
+    <w:lsdException w:name="List Bullet" w:semiHidden="1" w:unhideWhenUsed="1"/>
+    <w:lsdException w:name="List Number" w:semiHidden="1" w:unhideWhenUsed="1"/>
+    <w:lsdException w:name="List 2" w:semiHidden="1" w:unhideWhenUsed="1"/>
+    <w:lsdException w:name="List 3" w:semiHidden="1" w:unhideWhenUsed="1"/>
+    <w:lsdException w:name="List 4" w:semiHidden="1" w:unhideWhenUsed="1"/>
+    <w:lsdException w:name="List 5" w:semiHidden="1" w:unhideWhenUsed="1"/>
+    <w:lsdException w:name="List Bullet 2" w:semiHidden="1" w:unhideWhenUsed="1"/>
+    <w:lsdException w:name="List Bullet 3" w:semiHidden="1" w:unhideWhenUsed="1"/>
+    <w:lsdException w:name="List Bullet 4" w:semiHidden="1" w:unhideWhenUsed="1"/>
+    <w:lsdException w:name="List Bullet 5" w:semiHidden="1" w:unhideWhenUsed="1"/>
+    <w:lsdException w:name="List Number 2" w:semiHidden="1" w:unhideWhenUsed="1"/>
+    <w:lsdException w:name="List Number 3" w:semiHidden="1" w:unhideWhenUsed="1"/>
+    <w:lsdException w:name="List Number 4" w:semiHidden="1" w:unhideWhenUsed="1"/>
+    <w:lsdException w:name="List Number 5" w:semiHidden="1" w:unhideWhenUsed="1"/>
+    <w:lsdException w:name="Title" w:uiPriority="0" w:qFormat="1"/>
+    <w:lsdException w:name="Closing" w:semiHidden="1" w:unhideWhenUsed="1"/>
+    <w:lsdException w:name="Signature" w:semiHidden="1" w:unhideWhenUsed="1"/>
+    <w:lsdException w:name="Default Paragraph Font" w:semiHidden="1" w:uiPriority="1" w:unhideWhenUsed="1"/>
+    <w:lsdException w:name="Body Text" w:semiHidden="1" w:unhideWhenUsed="1"/>
+    <w:lsdException w:name="Body Text Indent" w:semiHidden="1" w:unhideWhenUsed="1"/>
+    <w:lsdException w:name="List Continue" w:semiHidden="1" w:unhideWhenUsed="1"/>
+    <w:lsdException w:name="List Continue 2" w:semiHidden="1" w:unhideWhenUsed="1"/>
+    <w:lsdException w:name="List Continue 3" w:semiHidden="1" w:unhideWhenUsed="1"/>
+    <w:lsdException w:name="List Continue 4" w:semiHidden="1" w:unhideWhenUsed="1"/>
+    <w:lsdException w:name="List Continue 5" w:semiHidden="1" w:unhideWhenUsed="1"/>
+    <w:lsdException w:name="Message Header" w:semiHidden="1" w:unhideWhenUsed="1"/>
+    <w:lsdException w:name="Subtitle" w:uiPriority="11" w:qFormat="1"/>
+    <w:lsdException w:name="Salutation" w:semiHidden="1" w:unhideWhenUsed="1"/>
+    <w:lsdException w:name="Date" w:semiHidden="1" w:unhideWhenUsed="1"/>
+    <w:lsdException w:name="Body Text First Indent" w:semiHidden="1" w:unhideWhenUsed="1"/>
+    <w:lsdException w:name="Body Text First Indent 2" w:semiHidden="1" w:unhideWhenUsed="1"/>
+    <w:lsdException w:name="Note Heading" w:semiHidden="1" w:unhideWhenUsed="1"/>
+    <w:lsdException w:name="Body Text 2" w:semiHidden="1" w:unhideWhenUsed="1"/>
+    <w:lsdException w:name="Body Text 3" w:semiHidden="1" w:unhideWhenUsed="1"/>
+    <w:lsdException w:name="Body Text Indent 2" w:semiHidden="1" w:unhideWhenUsed="1"/>
+    <w:lsdException w:name="Body Text Indent 3" w:semiHidden="1" w:unhideWhenUsed="1"/>
+    <w:lsdException w:name="Block Text" w:semiHidden="1" w:unhideWhenUsed="1"/>
+    <w:lsdException w:name="Hyperlink" w:semiHidden="1" w:unhideWhenUsed="1"/>
+    <w:lsdException w:name="FollowedHyperlink" w:semiHidden="1" w:unhideWhenUsed="1"/>
+    <w:lsdException w:name="Strong" w:uiPriority="0" w:qFormat="1"/>
+    <w:lsdException w:name="Emphasis" w:uiPriority="20" w:qFormat="1"/>
+    <w:lsdException w:name="Document Map" w:semiHidden="1" w:unhideWhenUsed="1"/>
+    <w:lsdException w:name="Plain Text" w:semiHidden="1" w:unhideWhenUsed="1"/>
+    <w:lsdException w:name="E-mail Signature" w:semiHidden="1" w:unhideWhenUsed="1"/>
+    <w:lsdException w:name="HTML Top of Form" w:semiHidden="1" w:unhideWhenUsed="1"/>
+    <w:lsdException w:name="HTML Bottom of Form" w:semiHidden="1" w:unhideWhenUsed="1"/>
+    <w:lsdException w:name="Normal (Web)" w:semiHidden="1" w:unhideWhenUsed="1"/>
+    <w:lsdException w:name="HTML Acronym" w:semiHidden="1" w:unhideWhenUsed="1"/>
+    <w:lsdException w:name="HTML Address" w:semiHidden="1" w:unhideWhenUsed="1"/>
+    <w:lsdException w:name="HTML Cite" w:semiHidden="1" w:unhideWhenUsed="1"/>
+    <w:lsdException w:name="HTML Code" w:semiHidden="1" w:unhideWhenUsed="1"/>
+    <w:lsdException w:name="HTML Definition" w:semiHidden="1" w:unhideWhenUsed="1"/>
+    <w:lsdException w:name="HTML Keyboard" w:semiHidden="1" w:unhideWhenUsed="1"/>
+    <w:lsdException w:name="HTML Preformatted" w:semiHidden="1" w:unhideWhenUsed="1"/>
+    <w:lsdException w:name="HTML Sample" w:semiHidden="1" w:unhideWhenUsed="1"/>
+    <w:lsdException w:name="HTML Typewriter" w:semiHidden="1" w:unhideWhenUsed="1"/>
+    <w:lsdException w:name="HTML Variable" w:semiHidden="1" w:unhideWhenUsed="1"/>
+    <w:lsdException w:name="Normal Table" w:semiHidden="1" w:unhideWhenUsed="1"/>
+    <w:lsdException w:name="annotation subject" w:semiHidden="1" w:unhideWhenUsed="1"/>
+    <w:lsdException w:name="No List" w:semiHidden="1" w:unhideWhenUsed="1"/>
+    <w:lsdException w:name="Outline List 1" w:semiHidden="1" w:unhideWhenUsed="1"/>
+    <w:lsdException w:name="Outline List 2" w:semiHidden="1" w:unhideWhenUsed="1"/>
+    <w:lsdException w:name="Outline List 3" w:semiHidden="1" w:unhideWhenUsed="1"/>
+    <w:lsdException w:name="Table Simple 1" w:semiHidden="1" w:unhideWhenUsed="1"/>
+    <w:lsdException w:name="Table Simple 2" w:semiHidden="1" w:unhideWhenUsed="1"/>
+    <w:lsdException w:name="Table Simple 3" w:semiHidden="1" w:unhideWhenUsed="1"/>
+    <w:lsdException w:name="Table Classic 1" w:semiHidden="1" w:unhideWhenUsed="1"/>
+    <w:lsdException w:name="Table Classic 2" w:semiHidden="1" w:unhideWhenUsed="1"/>
+    <w:lsdException w:name="Table Classic 3" w:semiHidden="1" w:unhideWhenUsed="1"/>
+    <w:lsdException w:name="Table Classic 4" w:semiHidden="1" w:unhideWhenUsed="1"/>
+    <w:lsdException w:name="Table Colorful 1" w:semiHidden="1" w:unhideWhenUsed="1"/>
+    <w:lsdException w:name="Table Colorful 2" w:semiHidden="1" w:unhideWhenUsed="1"/>
+    <w:lsdException w:name="Table Colorful 3" w:semiHidden="1" w:unhideWhenUsed="1"/>
+    <w:lsdException w:name="Table Columns 1" w:semiHidden="1" w:unhideWhenUsed="1"/>
+    <w:lsdException w:name="Table Columns 2" w:semiHidden="1" w:unhideWhenUsed="1"/>
+    <w:lsdException w:name="Table Columns 3" w:semiHidden="1" w:unhideWhenUsed="1"/>
+    <w:lsdException w:name="Table Columns 4" w:semiHidden="1" w:unhideWhenUsed="1"/>
+    <w:lsdException w:name="Table Columns 5" w:semiHidden="1" w:unhideWhenUsed="1"/>
+    <w:lsdException w:name="Table Grid 1" w:semiHidden="1" w:unhideWhenUsed="1"/>
+    <w:lsdException w:name="Table Grid 2" w:semiHidden="1" w:unhideWhenUsed="1"/>
+    <w:lsdException w:name="Table Grid 3" w:semiHidden="1" w:unhideWhenUsed="1"/>
+    <w:lsdException w:name="Table Grid 4" w:semiHidden="1" w:unhideWhenUsed="1"/>
+    <w:lsdException w:name="Table Grid 5" w:semiHidden="1" w:unhideWhenUsed="1"/>
+    <w:lsdException w:name="Table Grid 6" w:semiHidden="1" w:unhideWhenUsed="1"/>
+    <w:lsdException w:name="Table Grid 7" w:semiHidden="1" w:unhideWhenUsed="1"/>
+    <w:lsdException w:name="Table Grid 8" w:semiHidden="1" w:unhideWhenUsed="1"/>
+    <w:lsdException w:name="Table List 1" w:semiHidden="1" w:unhideWhenUsed="1"/>
+    <w:lsdException w:name="Table List 2" w:semiHidden="1" w:unhideWhenUsed="1"/>
+    <w:lsdException w:name="Table List 3" w:semiHidden="1" w:unhideWhenUsed="1"/>
+    <w:lsdException w:name="Table List 4" w:semiHidden="1" w:unhideWhenUsed="1"/>
+    <w:lsdException w:name="Table List 5" w:semiHidden="1" w:unhideWhenUsed="1"/>
+    <w:lsdException w:name="Table List 6" w:semiHidden="1" w:unhideWhenUsed="1"/>
+    <w:lsdException w:name="Table List 7" w:semiHidden="1" w:unhideWhenUsed="1"/>
+    <w:lsdException w:name="Table List 8" w:semiHidden="1" w:unhideWhenUsed="1"/>
+    <w:lsdException w:name="Table 3D effects 1" w:semiHidden="1" w:unhideWhenUsed="1"/>
+    <w:lsdException w:name="Table 3D effects 2" w:semiHidden="1" w:unhideWhenUsed="1"/>
+    <w:lsdException w:name="Table 3D effects 3" w:semiHidden="1" w:unhideWhenUsed="1"/>
+    <w:lsdException w:name="Table Contemporary" w:semiHidden="1" w:unhideWhenUsed="1"/>
+    <w:lsdException w:name="Table Elegant" w:semiHidden="1" w:unhideWhenUsed="1"/>
+    <w:lsdException w:name="Table Professional" w:semiHidden="1" w:unhideWhenUsed="1"/>
+    <w:lsdException w:name="Table Subtle 1" w:semiHidden="1" w:unhideWhenUsed="1"/>
+    <w:lsdException w:name="Table Subtle 2" w:semiHidden="1" w:unhideWhenUsed="1"/>
+    <w:lsdException w:name="Table Web 1" w:semiHidden="1" w:unhideWhenUsed="1"/>
+    <w:lsdException w:name="Table Web 2" w:semiHidden="1" w:unhideWhenUsed="1"/>
+    <w:lsdException w:name="Table Web 3" w:semiHidden="1" w:unhideWhenUsed="1"/>
+    <w:lsdException w:name="Balloon Text" w:semiHidden="1" w:unhideWhenUsed="1"/>
+    <w:lsdException w:name="Table Grid" w:semiHidden="1" w:uiPriority="59" w:unhideWhenUsed="1"/>
+    <w:lsdException w:name="Table Theme" w:semiHidden="1" w:unhideWhenUsed="1"/>
+    <w:lsdException w:name="Placeholder Text" w:semiHidden="1"/>
+    <w:lsdException w:name="No Spacing" w:uiPriority="1" w:qFormat="1"/>
+    <w:lsdException w:name="Light Shading" w:uiPriority="60"/>
+    <w:lsdException w:name="Light List" w:uiPriority="61"/>
+    <w:lsdException w:name="Light Grid" w:uiPriority="62"/>
+    <w:lsdException w:name="Medium Shading 1" w:uiPriority="63"/>
+    <w:lsdException w:name="Medium Shading 2" w:uiPriority="64"/>
+    <w:lsdException w:name="Medium List 1" w:uiPriority="65"/>
+    <w:lsdException w:name="Medium List 2" w:uiPriority="66"/>
+    <w:lsdException w:name="Medium Grid 1" w:uiPriority="67"/>
+    <w:lsdException w:name="Medium Grid 2" w:uiPriority="68"/>
+    <w:lsdException w:name="Medium Grid 3" w:uiPriority="69"/>
+    <w:lsdException w:name="Dark List" w:uiPriority="70"/>
+    <w:lsdException w:name="Colorful Shading" w:uiPriority="71"/>
+    <w:lsdException w:name="Colorful List" w:uiPriority="72"/>
+    <w:lsdException w:name="Colorful Grid" w:uiPriority="73"/>
+    <w:lsdException w:name="Light Shading Accent 1" w:uiPriority="60"/>
+    <w:lsdException w:name="Light List Accent 1" w:uiPriority="61"/>
+    <w:lsdException w:name="Light Grid Accent 1" w:uiPriority="62"/>
+    <w:lsdException w:name="Medium Shading 1 Accent 1" w:uiPriority="63"/>
+    <w:lsdException w:name="Medium Shading 2 Accent 1" w:uiPriority="64"/>
+    <w:lsdException w:name="Medium List 1 Accent 1" w:uiPriority="65"/>
+    <w:lsdException w:name="Revision" w:semiHidden="1"/>
+    <w:lsdException w:name="List Paragraph" w:uiPriority="34" w:qFormat="1"/>
+    <w:lsdException w:name="Quote" w:uiPriority="29" w:qFormat="1"/>
+    <w:lsdException w:name="Intense Quote" w:uiPriority="30" w:qFormat="1"/>
+    <w:lsdException w:name="Medium List 2 Accent 1" w:uiPriority="66"/>
+    <w:lsdException w:name="Medium Grid 1 Accent 1" w:uiPriority="67"/>
+    <w:lsdException w:name="Medium Grid 2 Accent 1" w:uiPriority="68"/>
+    <w:lsdException w:name="Medium Grid 3 Accent 1" w:uiPriority="69"/>
+    <w:lsdException w:name="Dark List Accent 1" w:uiPriority="70"/>
+    <w:lsdException w:name="Colorful Shading Accent 1" w:uiPriority="71"/>
+    <w:lsdException w:name="Colorful List Accent 1" w:uiPriority="72"/>
+    <w:lsdException w:name="Colorful Grid Accent 1" w:uiPriority="73"/>
+    <w:lsdException w:name="Light Shading Accent 2" w:uiPriority="60"/>
+    <w:lsdException w:name="Light List Accent 2" w:uiPriority="61"/>
+    <w:lsdException w:name="Light Grid Accent 2" w:uiPriority="62"/>
+    <w:lsdException w:name="Medium Shading 1 Accent 2" w:uiPriority="63"/>
+    <w:lsdException w:name="Medium Shading 2 Accent 2" w:uiPriority="64"/>
+    <w:lsdException w:name="Medium List 1 Accent 2" w:uiPriority="65"/>
+    <w:lsdException w:name="Medium List 2 Accent 2" w:uiPriority="66"/>
+    <w:lsdException w:name="Medium Grid 1 Accent 2" w:uiPriority="67"/>
+    <w:lsdException w:name="Medium Grid 2 Accent 2" w:uiPriority="68"/>
+    <w:lsdException w:name="Medium Grid 3 Accent 2" w:uiPriority="69"/>
+    <w:lsdException w:name="Dark List Accent 2" w:uiPriority="70"/>
+    <w:lsdException w:name="Colorful Shading Accent 2" w:uiPriority="71"/>
+    <w:lsdException w:name="Colorful List Accent 2" w:uiPriority="72"/>
+    <w:lsdException w:name="Colorful Grid Accent 2" w:uiPriority="73"/>
+    <w:lsdException w:name="Light Shading Accent 3" w:uiPriority="60"/>
+    <w:lsdException w:name="Light List Accent 3" w:uiPriority="61"/>
+    <w:lsdException w:name="Light Grid Accent 3" w:uiPriority="62"/>
+    <w:lsdException w:name="Medium Shading 1 Accent 3" w:uiPriority="63"/>
+    <w:lsdException w:name="Medium Shading 2 Accent 3" w:uiPriority="64"/>
+    <w:lsdException w:name="Medium List 1 Accent 3" w:uiPriority="65"/>
+    <w:lsdException w:name="Medium List 2 Accent 3" w:uiPriority="66"/>
+    <w:lsdException w:name="Medium Grid 1 Accent 3" w:uiPriority="67"/>
+    <w:lsdException w:name="Medium Grid 2 Accent 3" w:uiPriority="68"/>
+    <w:lsdException w:name="Medium Grid 3 Accent 3" w:uiPriority="69"/>
+    <w:lsdException w:name="Dark List Accent 3" w:uiPriority="70"/>
+    <w:lsdException w:name="Colorful Shading Accent 3" w:uiPriority="71"/>
+    <w:lsdException w:name="Colorful List Accent 3" w:uiPriority="72"/>
+    <w:lsdException w:name="Colorful Grid Accent 3" w:uiPriority="73"/>
+    <w:lsdException w:name="Light Shading Accent 4" w:uiPriority="60"/>
+    <w:lsdException w:name="Light List Accent 4" w:uiPriority="61"/>
+    <w:lsdException w:name="Light Grid Accent 4" w:uiPriority="62"/>
+    <w:lsdException w:name="Medium Shading 1 Accent 4" w:uiPriority="63"/>
+    <w:lsdException w:name="Medium Shading 2 Accent 4" w:uiPriority="64"/>
+    <w:lsdException w:name="Medium List 1 Accent 4" w:uiPriority="65"/>
+    <w:lsdException w:name="Medium List 2 Accent 4" w:uiPriority="66"/>
+    <w:lsdException w:name="Medium Grid 1 Accent 4" w:uiPriority="67"/>
+    <w:lsdException w:name="Medium Grid 2 Accent 4" w:uiPriority="68"/>
+    <w:lsdException w:name="Medium Grid 3 Accent 4" w:uiPriority="69"/>
+    <w:lsdException w:name="Dark List Accent 4" w:uiPriority="70"/>
+    <w:lsdException w:name="Colorful Shading Accent 4" w:uiPriority="71"/>
+    <w:lsdException w:name="Colorful List Accent 4" w:uiPriority="72"/>
+    <w:lsdException w:name="Colorful Grid Accent 4" w:uiPriority="73"/>
+    <w:lsdException w:name="Light Shading Accent 5" w:uiPriority="60"/>
+    <w:lsdException w:name="Light List Accent 5" w:uiPriority="61"/>
+    <w:lsdException w:name="Light Grid Accent 5" w:uiPriority="62"/>
+    <w:lsdException w:name="Medium Shading 1 Accent 5" w:uiPriority="63"/>
+    <w:lsdException w:name="Medium Shading 2 Accent 5" w:uiPriority="64"/>
+    <w:lsdException w:name="Medium List 1 Accent 5" w:uiPriority="65"/>
+    <w:lsdException w:name="Medium List 2 Accent 5" w:uiPriority="66"/>
+    <w:lsdException w:name="Medium Grid 1 Accent 5" w:uiPriority="67"/>
+    <w:lsdException w:name="Medium Grid 2 Accent 5" w:uiPriority="68"/>
+    <w:lsdException w:name="Medium Grid 3 Accent 5" w:uiPriority="69"/>
+    <w:lsdException w:name="Dark List Accent 5" w:uiPriority="70"/>
+    <w:lsdException w:name="Colorful Shading Accent 5" w:uiPriority="71"/>
+    <w:lsdException w:name="Colorful List Accent 5" w:uiPriority="72"/>
+    <w:lsdException w:name="Colorful Grid Accent 5" w:uiPriority="73"/>
+    <w:lsdException w:name="Light Shading Accent 6" w:uiPriority="60"/>
+    <w:lsdException w:name="Light List Accent 6" w:uiPriority="61"/>
+    <w:lsdException w:name="Light Grid Accent 6" w:uiPriority="62"/>
+    <w:lsdException w:name="Medium Shading 1 Accent 6" w:uiPriority="63"/>
+    <w:lsdException w:name="Medium Shading 2 Accent 6" w:uiPriority="64"/>
+    <w:lsdException w:name="Medium List 1 Accent 6" w:uiPriority="65"/>
+    <w:lsdException w:name="Medium List 2 Accent 6" w:uiPriority="66"/>
+    <w:lsdException w:name="Medium Grid 1 Accent 6" w:uiPriority="67"/>
+    <w:lsdException w:name="Medium Grid 2 Accent 6" w:uiPriority="68"/>
+    <w:lsdException w:name="Medium Grid 3 Accent 6" w:uiPriority="69"/>
+    <w:lsdException w:name="Dark List Accent 6" w:uiPriority="70"/>
+    <w:lsdException w:name="Colorful Shading Accent 6" w:uiPriority="71"/>
+    <w:lsdException w:name="Colorful List Accent 6" w:uiPriority="72"/>
+    <w:lsdException w:name="Colorful Grid Accent 6" w:uiPriority="73"/>
+    <w:lsdException w:name="Subtle Emphasis" w:uiPriority="19" w:qFormat="1"/>
+    <w:lsdException w:name="Intense Emphasis" w:uiPriority="21" w:qFormat="1"/>
+    <w:lsdException w:name="Subtle Reference" w:uiPriority="31" w:qFormat="1"/>
+    <w:lsdException w:name="Intense Reference" w:uiPriority="32" w:qFormat="1"/>
+    <w:lsdException w:name="Book Title" w:uiPriority="33" w:qFormat="1"/>
+    <w:lsdException w:name="Bibliography" w:semiHidden="1" w:uiPriority="37" w:unhideWhenUsed="1"/>
+    <w:lsdException w:name="TOC Heading" w:semiHidden="1" w:uiPriority="39" w:unhideWhenUsed="1" w:qFormat="1"/>
+    <w:lsdException w:name="Plain Table 1" w:uiPriority="41"/>
+    <w:lsdException w:name="Plain Table 2" w:uiPriority="42"/>
+    <w:lsdException w:name="Plain Table 3" w:uiPriority="43"/>
+    <w:lsdException w:name="Plain Table 4" w:uiPriority="44"/>
+    <w:lsdException w:name="Plain Table 5" w:uiPriority="45"/>
+    <w:lsdException w:name="Grid Table Light" w:uiPriority="40"/>
+    <w:lsdException w:name="Grid Table 1 Light" w:uiPriority="46"/>
+    <w:lsdException w:name="Grid Table 2" w:uiPriority="47"/>
+    <w:lsdException w:name="Grid Table 3" w:uiPriority="48"/>
+    <w:lsdException w:name="Grid Table 4" w:uiPriority="49"/>
+    <w:lsdException w:name="Grid Table 5 Dark" w:uiPriority="50"/>
+    <w:lsdException w:name="Grid Table 6 Colorful" w:uiPriority="51"/>
+    <w:lsdException w:name="Grid Table 7 Colorful" w:uiPriority="52"/>
+    <w:lsdException w:name="Grid Table 1 Light Accent 1" w:uiPriority="46"/>
+    <w:lsdException w:name="Grid Table 2 Accent 1" w:uiPriority="47"/>
+    <w:lsdException w:name="Grid Table 3 Accent 1" w:uiPriority="48"/>
+    <w:lsdException w:name="Grid Table 4 Accent 1" w:uiPriority="49"/>
+    <w:lsdException w:name="Grid Table 5 Dark Accent 1" w:uiPriority="50"/>
+    <w:lsdException w:name="Grid Table 6 Colorful Accent 1" w:uiPriority="51"/>
+    <w:lsdException w:name="Grid Table 7 Colorful Accent 1" w:uiPriority="52"/>
+    <w:lsdException w:name="Grid Table 1 Light Accent 2" w:uiPriority="46"/>
+    <w:lsdException w:name="Grid Table 2 Accent 2" w:uiPriority="47"/>
+    <w:lsdException w:name="Grid Table 3 Accent 2" w:uiPriority="48"/>
+    <w:lsdException w:name="Grid Table 4 Accent 2" w:uiPriority="49"/>
+    <w:lsdException w:name="Grid Table 5 Dark Accent 2" w:uiPriority="50"/>
+    <w:lsdException w:name="Grid Table 6 Colorful Accent 2" w:uiPriority="51"/>
+    <w:lsdException w:name="Grid Table 7 Colorful Accent 2" w:uiPriority="52"/>
+    <w:lsdException w:name="Grid Table 1 Light Accent 3" w:uiPriority="46"/>
+    <w:lsdException w:name="Grid Table 2 Accent 3" w:uiPriority="47"/>
+    <w:lsdException w:name="Grid Table 3 Accent 3" w:uiPriority="48"/>
+    <w:lsdException w:name="Grid Table 4 Accent 3" w:uiPriority="49"/>
+    <w:lsdException w:name="Grid Table 5 Dark Accent 3" w:uiPriority="50"/>
+    <w:lsdException w:name="Grid Table 6 Colorful Accent 3" w:uiPriority="51"/>
+    <w:lsdException w:name="Grid Table 7 Colorful Accent 3" w:uiPriority="52"/>
+    <w:lsdException w:name="Grid Table 1 Light Accent 4" w:uiPriority="46"/>
+    <w:lsdException w:name="Grid Table 2 Accent 4" w:uiPriority="47"/>
+    <w:lsdException w:name="Grid Table 3 Accent 4" w:uiPriority="48"/>
+    <w:lsdException w:name="Grid Table 4 Accent 4" w:uiPriority="49"/>
+    <w:lsdException w:name="Grid Table 5 Dark Accent 4" w:uiPriority="50"/>
+    <w:lsdException w:name="Grid Table 6 Colorful Accent 4" w:uiPriority="51"/>
+    <w:lsdException w:name="Grid Table 7 Colorful Accent 4" w:uiPriority="52"/>
+    <w:lsdException w:name="Grid Table 1 Light Accent 5" w:uiPriority="46"/>
+    <w:lsdException w:name="Grid Table 2 Accent 5" w:uiPriority="47"/>
+    <w:lsdException w:name="Grid Table 3 Accent 5" w:uiPriority="48"/>
+    <w:lsdException w:name="Grid Table 4 Accent 5" w:uiPriority="49"/>
+    <w:lsdException w:name="Grid Table 5 Dark Accent 5" w:uiPriority="50"/>
+    <w:lsdException w:name="Grid Table 6 Colorful Accent 5" w:uiPriority="51"/>
+    <w:lsdException w:name="Grid Table 7 Colorful Accent 5" w:uiPriority="52"/>
+    <w:lsdException w:name="Grid Table 1 Light Accent 6" w:uiPriority="46"/>
+    <w:lsdException w:name="Grid Table 2 Accent 6" w:uiPriority="47"/>
+    <w:lsdException w:name="Grid Table 3 Accent 6" w:uiPriority="48"/>
+    <w:lsdException w:name="Grid Table 4 Accent 6" w:uiPriority="49"/>
+    <w:lsdException w:name="Grid Table 5 Dark Accent 6" w:uiPriority="50"/>
+    <w:lsdException w:name="Grid Table 6 Colorful Accent 6" w:uiPriority="51"/>
+    <w:lsdException w:name="Grid Table 7 Colorful Accent 6" w:uiPriority="52"/>
+    <w:lsdException w:name="List Table 1 Light" w:uiPriority="46"/>
+    <w:lsdException w:name="List Table 2" w:uiPriority="47"/>
+    <w:lsdException w:name="List Table 3" w:uiPriority="48"/>
+    <w:lsdException w:name="List Table 4" w:uiPriority="49"/>
+    <w:lsdException w:name="List Table 5 Dark" w:uiPriority="50"/>
+    <w:lsdException w:name="List Table 6 Colorful" w:uiPriority="51"/>
+    <w:lsdException w:name="List Table 7 Colorful" w:uiPriority="52"/>
+    <w:lsdException w:name="List Table 1 Light Accent 1" w:uiPriority="46"/>
+    <w:lsdException w:name="List Table 2 Accent 1" w:uiPriority="47"/>
+    <w:lsdException w:name="List Table 3 Accent 1" w:uiPriority="48"/>
+    <w:lsdException w:name="List Table 4 Accent 1" w:uiPriority="49"/>
+    <w:lsdException w:name="List Table 5 Dark Accent 1" w:uiPriority="50"/>
+    <w:lsdException w:name="List Table 6 Colorful Accent 1" w:uiPriority="51"/>
+    <w:lsdException w:name="List Table 7 Colorful Accent 1" w:uiPriority="52"/>
+    <w:lsdException w:name="List Table 1 Light Accent 2" w:uiPriority="46"/>
+    <w:lsdException w:name="List Table 2 Accent 2" w:uiPriority="47"/>
+    <w:lsdException w:name="List Table 3 Accent 2" w:uiPriority="48"/>
+    <w:lsdException w:name="List Table 4 Accent 2" w:uiPriority="49"/>
+    <w:lsdException w:name="List Table 5 Dark Accent 2" w:uiPriority="50"/>
+    <w:lsdException w:name="List Table 6 Colorful Accent 2" w:uiPriority="51"/>
+    <w:lsdException w:name="List Table 7 Colorful Accent 2" w:uiPriority="52"/>
+    <w:lsdException w:name="List Table 1 Light Accent 3" w:uiPriority="46"/>
+    <w:lsdException w:name="List Table 2 Accent 3" w:uiPriority="47"/>
+    <w:lsdException w:name="List Table 3 Accent 3" w:uiPriority="48"/>
+    <w:lsdException w:name="List Table 4 Accent 3" w:uiPriority="49"/>
+    <w:lsdException w:name="List Table 5 Dark Accent 3" w:uiPriority="50"/>
+    <w:lsdException w:name="List Table 6 Colorful Accent 3" w:uiPriority="51"/>
+    <w:lsdException w:name="List Table 7 Colorful Accent 3" w:uiPriority="52"/>
+    <w:lsdException w:name="List Table 1 Light Accent 4" w:uiPriority="46"/>
+    <w:lsdException w:name="List Table 2 Accent 4" w:uiPriority="47"/>
+    <w:lsdException w:name="List Table 3 Accent 4" w:uiPriority="48"/>
+    <w:lsdException w:name="List Table 4 Accent 4" w:uiPriority="49"/>
+    <w:lsdException w:name="List Table 5 Dark Accent 4" w:uiPriority="50"/>
+    <w:lsdException w:name="List Table 6 Colorful Accent 4" w:uiPriority="51"/>
+    <w:lsdException w:name="List Table 7 Colorful Accent 4" w:uiPriority="52"/>
+    <w:lsdException w:name="List Table 1 Light Accent 5" w:uiPriority="46"/>
+    <w:lsdException w:name="List Table 2 Accent 5" w:uiPriority="47"/>
+    <w:lsdException w:name="List Table 3 Accent 5" w:uiPriority="48"/>
+    <w:lsdException w:name="List Table 4 Accent 5" w:uiPriority="49"/>
+    <w:lsdException w:name="List Table 5 Dark Accent 5" w:uiPriority="50"/>
+    <w:lsdException w:name="List Table 6 Colorful Accent 5" w:uiPriority="51"/>
+    <w:lsdException w:name="List Table 7 Colorful Accent 5" w:uiPriority="52"/>
+    <w:lsdException w:name="List Table 1 Light Accent 6" w:uiPriority="46"/>
+    <w:lsdException w:name="List Table 2 Accent 6" w:uiPriority="47"/>
+    <w:lsdException w:name="List Table 3 Accent 6" w:uiPriority="48"/>
+    <w:lsdException w:name="List Table 4 Accent 6" w:uiPriority="49"/>
+    <w:lsdException w:name="List Table 5 Dark Accent 6" w:uiPriority="50"/>
+    <w:lsdException w:name="List Table 6 Colorful Accent 6" w:uiPriority="51"/>
+    <w:lsdException w:name="List Table 7 Colorful Accent 6" w:uiPriority="52"/>
+    <w:lsdException w:name="Mention" w:semiHidden="1" w:unhideWhenUsed="1"/>
+    <w:lsdException w:name="Smart Hyperlink" w:semiHidden="1" w:unhideWhenUsed="1"/>
+    <w:lsdException w:name="Hashtag" w:semiHidden="1" w:unhideWhenUsed="1"/>
+    <w:lsdException w:name="Unresolved Mention" w:semiHidden="1" w:unhideWhenUsed="1"/>
   </w:latentStyles>
   <w:style w:type="paragraph" w:default="1" w:styleId="Normal">
     <w:name w:val="Normal"/>
@@ -4877,7 +6105,6 @@
     <w:uiPriority w:val="99"/>
     <w:semiHidden/>
     <w:unhideWhenUsed/>
-    <w:qFormat/>
     <w:tblPr>
       <w:tblInd w:w="0" w:type="dxa"/>
       <w:tblCellMar>

</xml_diff>

<commit_message>
Add 25 april project deliverables
</commit_message>
<xml_diff>
--- a/doc/Project_Analysis_and_Design_Document.docx
+++ b/doc/Project_Analysis_and_Design_Document.docx
@@ -264,15 +264,7 @@
               <w:pStyle w:val="Tabletext"/>
             </w:pPr>
             <w:r>
-              <w:t>&lt;</w:t>
-            </w:r>
-            <w:proofErr w:type="spellStart"/>
-            <w:r>
-              <w:t>dd</w:t>
-            </w:r>
-            <w:proofErr w:type="spellEnd"/>
-            <w:r>
-              <w:t>/mmm/</w:t>
+              <w:t>&lt;dd/mmm/</w:t>
             </w:r>
             <w:proofErr w:type="spellStart"/>
             <w:r>
@@ -1417,7 +1409,7 @@
         <w:rPr>
           <w:noProof/>
         </w:rPr>
-        <w:t>6</w:t>
+        <w:t>10</w:t>
       </w:r>
       <w:r>
         <w:rPr>
@@ -1495,7 +1487,7 @@
         <w:rPr>
           <w:noProof/>
         </w:rPr>
-        <w:t>6</w:t>
+        <w:t>10</w:t>
       </w:r>
       <w:r>
         <w:rPr>
@@ -1573,7 +1565,7 @@
         <w:rPr>
           <w:noProof/>
         </w:rPr>
-        <w:t>7</w:t>
+        <w:t>10</w:t>
       </w:r>
       <w:r>
         <w:rPr>
@@ -1651,7 +1643,7 @@
         <w:rPr>
           <w:noProof/>
         </w:rPr>
-        <w:t>7</w:t>
+        <w:t>11</w:t>
       </w:r>
       <w:r>
         <w:rPr>
@@ -1729,7 +1721,7 @@
         <w:rPr>
           <w:noProof/>
         </w:rPr>
-        <w:t>7</w:t>
+        <w:t>11</w:t>
       </w:r>
       <w:r>
         <w:rPr>
@@ -1807,7 +1799,7 @@
         <w:rPr>
           <w:noProof/>
         </w:rPr>
-        <w:t>7</w:t>
+        <w:t>11</w:t>
       </w:r>
       <w:r>
         <w:rPr>
@@ -1885,7 +1877,7 @@
         <w:rPr>
           <w:noProof/>
         </w:rPr>
-        <w:t>7</w:t>
+        <w:t>11</w:t>
       </w:r>
       <w:r>
         <w:rPr>
@@ -1963,7 +1955,7 @@
         <w:rPr>
           <w:noProof/>
         </w:rPr>
-        <w:t>7</w:t>
+        <w:t>11</w:t>
       </w:r>
       <w:r>
         <w:rPr>
@@ -2041,7 +2033,7 @@
         <w:rPr>
           <w:noProof/>
         </w:rPr>
-        <w:t>7</w:t>
+        <w:t>11</w:t>
       </w:r>
       <w:r>
         <w:rPr>
@@ -2375,18 +2367,24 @@
         <w:ind w:hanging="1440"/>
         <w:rPr>
           <w:rFonts w:ascii="Times New Roman" w:hAnsi="Times New Roman"/>
+          <w:sz w:val="40"/>
+          <w:szCs w:val="40"/>
         </w:rPr>
       </w:pPr>
       <w:bookmarkStart w:id="1" w:name="_Toc285793955"/>
       <w:r>
         <w:rPr>
           <w:rFonts w:ascii="Times New Roman" w:hAnsi="Times New Roman"/>
+          <w:sz w:val="40"/>
+          <w:szCs w:val="40"/>
         </w:rPr>
         <w:t>Elaboration – Iteration 1</w:t>
       </w:r>
       <w:r>
         <w:rPr>
           <w:rFonts w:ascii="Times New Roman" w:hAnsi="Times New Roman"/>
+          <w:sz w:val="40"/>
+          <w:szCs w:val="40"/>
         </w:rPr>
         <w:t>.1</w:t>
       </w:r>
@@ -3068,8 +3066,6 @@
       <w:r>
         <w:t>Component Diagram</w:t>
       </w:r>
-      <w:bookmarkStart w:id="7" w:name="_GoBack"/>
-      <w:bookmarkEnd w:id="7"/>
     </w:p>
     <w:p>
       <w:pPr>
@@ -3085,6 +3081,7 @@
           <w:rFonts w:ascii="Times New Roman" w:hAnsi="Times New Roman"/>
         </w:rPr>
       </w:pPr>
+      <w:bookmarkStart w:id="7" w:name="_Toc285793961"/>
     </w:p>
     <w:p>
       <w:pPr>
@@ -3099,28 +3096,27 @@
         <w:ind w:hanging="1440"/>
         <w:rPr>
           <w:rFonts w:ascii="Times New Roman" w:hAnsi="Times New Roman"/>
-        </w:rPr>
-      </w:pPr>
-      <w:bookmarkStart w:id="8" w:name="_Toc285793961"/>
+          <w:sz w:val="40"/>
+          <w:szCs w:val="40"/>
+        </w:rPr>
+      </w:pPr>
       <w:r>
         <w:rPr>
           <w:rFonts w:ascii="Times New Roman" w:hAnsi="Times New Roman"/>
-        </w:rPr>
-        <w:t>Elaboration – Iteration 1</w:t>
+          <w:sz w:val="40"/>
+          <w:szCs w:val="40"/>
+        </w:rPr>
+        <w:t>Elaboration – Iteration 1.</w:t>
       </w:r>
       <w:r>
         <w:rPr>
           <w:rFonts w:ascii="Times New Roman" w:hAnsi="Times New Roman"/>
-        </w:rPr>
-        <w:t>.</w:t>
-      </w:r>
-      <w:r>
-        <w:rPr>
-          <w:rFonts w:ascii="Times New Roman" w:hAnsi="Times New Roman"/>
+          <w:sz w:val="40"/>
+          <w:szCs w:val="40"/>
         </w:rPr>
         <w:t>2</w:t>
       </w:r>
-      <w:bookmarkEnd w:id="8"/>
+      <w:bookmarkEnd w:id="7"/>
     </w:p>
     <w:p>
       <w:pPr>
@@ -3132,37 +3128,77 @@
         <w:ind w:left="709" w:hanging="709"/>
         <w:rPr>
           <w:rFonts w:ascii="Times New Roman" w:hAnsi="Times New Roman"/>
-        </w:rPr>
-      </w:pPr>
-      <w:bookmarkStart w:id="9" w:name="_Toc285793962"/>
+          <w:sz w:val="36"/>
+          <w:szCs w:val="36"/>
+        </w:rPr>
+      </w:pPr>
+      <w:bookmarkStart w:id="8" w:name="_Toc285793962"/>
       <w:r>
         <w:rPr>
           <w:rFonts w:ascii="Times New Roman" w:hAnsi="Times New Roman"/>
+          <w:sz w:val="36"/>
+          <w:szCs w:val="36"/>
         </w:rPr>
         <w:t>Design Model</w:t>
       </w:r>
-      <w:bookmarkEnd w:id="9"/>
+      <w:bookmarkEnd w:id="8"/>
     </w:p>
     <w:p>
       <w:pPr>
         <w:pStyle w:val="Heading2"/>
         <w:numPr>
-          <w:ilvl w:val="1"/>
-          <w:numId w:val="12"/>
+          <w:ilvl w:val="0"/>
+          <w:numId w:val="0"/>
         </w:numPr>
-        <w:ind w:left="709" w:hanging="709"/>
         <w:rPr>
           <w:rFonts w:ascii="Times New Roman" w:hAnsi="Times New Roman"/>
-        </w:rPr>
-      </w:pPr>
-      <w:bookmarkStart w:id="10" w:name="_Toc285793963"/>
+          <w:sz w:val="32"/>
+          <w:szCs w:val="32"/>
+        </w:rPr>
+      </w:pPr>
+      <w:bookmarkStart w:id="9" w:name="_Toc285793963"/>
       <w:r>
         <w:rPr>
           <w:rFonts w:ascii="Times New Roman" w:hAnsi="Times New Roman"/>
+          <w:sz w:val="32"/>
+          <w:szCs w:val="32"/>
         </w:rPr>
         <w:t>Dynamic Behavior</w:t>
       </w:r>
-      <w:bookmarkEnd w:id="10"/>
+      <w:bookmarkEnd w:id="9"/>
+    </w:p>
+    <w:p>
+      <w:pPr>
+        <w:pStyle w:val="ListParagraph"/>
+        <w:numPr>
+          <w:ilvl w:val="0"/>
+          <w:numId w:val="20"/>
+        </w:numPr>
+        <w:rPr>
+          <w:sz w:val="24"/>
+        </w:rPr>
+      </w:pPr>
+      <w:bookmarkStart w:id="10" w:name="_Toc285793964"/>
+      <w:r>
+        <w:rPr>
+          <w:sz w:val="22"/>
+        </w:rPr>
+        <w:t xml:space="preserve">User tries to add a new TV show to its TV show list </w:t>
+      </w:r>
+      <w:proofErr w:type="gramStart"/>
+      <w:r>
+        <w:rPr>
+          <w:sz w:val="22"/>
+        </w:rPr>
+        <w:t>( Sequence</w:t>
+      </w:r>
+      <w:proofErr w:type="gramEnd"/>
+      <w:r>
+        <w:rPr>
+          <w:sz w:val="22"/>
+        </w:rPr>
+        <w:t xml:space="preserve"> diagram )</w:t>
+      </w:r>
     </w:p>
     <w:p>
       <w:pPr>
@@ -3175,37 +3211,444 @@
       <w:r>
         <w:rPr>
           <w:i/>
+          <w:noProof/>
           <w:color w:val="943634"/>
         </w:rPr>
-        <w:t>[Create the interaction diagrams (1 sequence, 1 communication diagrams) for 2 relevant scenarios]</w:t>
+        <w:lastRenderedPageBreak/>
+        <w:drawing>
+          <wp:anchor distT="0" distB="0" distL="114300" distR="114300" simplePos="0" relativeHeight="251668480" behindDoc="0" locked="0" layoutInCell="1" allowOverlap="1" wp14:anchorId="2347A3B5" wp14:editId="0E602309">
+            <wp:simplePos x="0" y="0"/>
+            <wp:positionH relativeFrom="column">
+              <wp:posOffset>-86995</wp:posOffset>
+            </wp:positionH>
+            <wp:positionV relativeFrom="paragraph">
+              <wp:posOffset>191770</wp:posOffset>
+            </wp:positionV>
+            <wp:extent cx="6478270" cy="3638550"/>
+            <wp:effectExtent l="0" t="0" r="0" b="0"/>
+            <wp:wrapTopAndBottom/>
+            <wp:docPr id="7" name="Picture 7"/>
+            <wp:cNvGraphicFramePr>
+              <a:graphicFrameLocks xmlns:a="http://schemas.openxmlformats.org/drawingml/2006/main" noChangeAspect="1"/>
+            </wp:cNvGraphicFramePr>
+            <a:graphic xmlns:a="http://schemas.openxmlformats.org/drawingml/2006/main">
+              <a:graphicData uri="http://schemas.openxmlformats.org/drawingml/2006/picture">
+                <pic:pic xmlns:pic="http://schemas.openxmlformats.org/drawingml/2006/picture">
+                  <pic:nvPicPr>
+                    <pic:cNvPr id="0" name=""/>
+                    <pic:cNvPicPr/>
+                  </pic:nvPicPr>
+                  <pic:blipFill>
+                    <a:blip r:embed="rId13">
+                      <a:extLst>
+                        <a:ext uri="{28A0092B-C50C-407E-A947-70E740481C1C}">
+                          <a14:useLocalDpi xmlns:a14="http://schemas.microsoft.com/office/drawing/2010/main" val="0"/>
+                        </a:ext>
+                      </a:extLst>
+                    </a:blip>
+                    <a:stretch>
+                      <a:fillRect/>
+                    </a:stretch>
+                  </pic:blipFill>
+                  <pic:spPr>
+                    <a:xfrm>
+                      <a:off x="0" y="0"/>
+                      <a:ext cx="6478270" cy="3638550"/>
+                    </a:xfrm>
+                    <a:prstGeom prst="rect">
+                      <a:avLst/>
+                    </a:prstGeom>
+                  </pic:spPr>
+                </pic:pic>
+              </a:graphicData>
+            </a:graphic>
+            <wp14:sizeRelH relativeFrom="page">
+              <wp14:pctWidth>0</wp14:pctWidth>
+            </wp14:sizeRelH>
+            <wp14:sizeRelV relativeFrom="page">
+              <wp14:pctHeight>0</wp14:pctHeight>
+            </wp14:sizeRelV>
+          </wp:anchor>
+        </w:drawing>
+      </w:r>
+    </w:p>
+    <w:p>
+      <w:pPr>
+        <w:ind w:left="709"/>
+        <w:rPr>
+          <w:i/>
+          <w:color w:val="943634"/>
+        </w:rPr>
+      </w:pPr>
+    </w:p>
+    <w:p>
+      <w:pPr>
+        <w:pStyle w:val="ListParagraph"/>
+        <w:numPr>
+          <w:ilvl w:val="0"/>
+          <w:numId w:val="17"/>
+        </w:numPr>
+        <w:rPr>
+          <w:sz w:val="22"/>
+        </w:rPr>
+      </w:pPr>
+      <w:r>
+        <w:rPr>
+          <w:noProof/>
+        </w:rPr>
+        <w:drawing>
+          <wp:anchor distT="0" distB="0" distL="114300" distR="114300" simplePos="0" relativeHeight="251655168" behindDoc="1" locked="0" layoutInCell="1" allowOverlap="1" wp14:anchorId="192CC04D" wp14:editId="64DA0E01">
+            <wp:simplePos x="0" y="0"/>
+            <wp:positionH relativeFrom="column">
+              <wp:posOffset>-572770</wp:posOffset>
+            </wp:positionH>
+            <wp:positionV relativeFrom="paragraph">
+              <wp:posOffset>227965</wp:posOffset>
+            </wp:positionV>
+            <wp:extent cx="7182485" cy="2286000"/>
+            <wp:effectExtent l="0" t="0" r="0" b="0"/>
+            <wp:wrapTight wrapText="bothSides">
+              <wp:wrapPolygon edited="0">
+                <wp:start x="0" y="0"/>
+                <wp:lineTo x="0" y="21420"/>
+                <wp:lineTo x="21541" y="21420"/>
+                <wp:lineTo x="21541" y="0"/>
+                <wp:lineTo x="0" y="0"/>
+              </wp:wrapPolygon>
+            </wp:wrapTight>
+            <wp:docPr id="9" name="Picture 9"/>
+            <wp:cNvGraphicFramePr>
+              <a:graphicFrameLocks xmlns:a="http://schemas.openxmlformats.org/drawingml/2006/main" noChangeAspect="1"/>
+            </wp:cNvGraphicFramePr>
+            <a:graphic xmlns:a="http://schemas.openxmlformats.org/drawingml/2006/main">
+              <a:graphicData uri="http://schemas.openxmlformats.org/drawingml/2006/picture">
+                <pic:pic xmlns:pic="http://schemas.openxmlformats.org/drawingml/2006/picture">
+                  <pic:nvPicPr>
+                    <pic:cNvPr id="0" name=""/>
+                    <pic:cNvPicPr/>
+                  </pic:nvPicPr>
+                  <pic:blipFill>
+                    <a:blip r:embed="rId14">
+                      <a:extLst>
+                        <a:ext uri="{28A0092B-C50C-407E-A947-70E740481C1C}">
+                          <a14:useLocalDpi xmlns:a14="http://schemas.microsoft.com/office/drawing/2010/main" val="0"/>
+                        </a:ext>
+                      </a:extLst>
+                    </a:blip>
+                    <a:stretch>
+                      <a:fillRect/>
+                    </a:stretch>
+                  </pic:blipFill>
+                  <pic:spPr>
+                    <a:xfrm>
+                      <a:off x="0" y="0"/>
+                      <a:ext cx="7182485" cy="2286000"/>
+                    </a:xfrm>
+                    <a:prstGeom prst="rect">
+                      <a:avLst/>
+                    </a:prstGeom>
+                  </pic:spPr>
+                </pic:pic>
+              </a:graphicData>
+            </a:graphic>
+            <wp14:sizeRelH relativeFrom="page">
+              <wp14:pctWidth>0</wp14:pctWidth>
+            </wp14:sizeRelH>
+            <wp14:sizeRelV relativeFrom="page">
+              <wp14:pctHeight>0</wp14:pctHeight>
+            </wp14:sizeRelV>
+          </wp:anchor>
+        </w:drawing>
+      </w:r>
+      <w:r>
+        <w:rPr>
+          <w:sz w:val="22"/>
+        </w:rPr>
+        <w:t>Communication diagram</w:t>
+      </w:r>
+    </w:p>
+    <w:p>
+      <w:pPr>
+        <w:pStyle w:val="ListParagraph"/>
+        <w:numPr>
+          <w:ilvl w:val="0"/>
+          <w:numId w:val="17"/>
+        </w:numPr>
+      </w:pPr>
+      <w:r>
+        <w:rPr>
+          <w:sz w:val="22"/>
+        </w:rPr>
+        <w:t xml:space="preserve">Admin adds a new TV show to the </w:t>
+      </w:r>
+      <w:proofErr w:type="gramStart"/>
+      <w:r>
+        <w:rPr>
+          <w:sz w:val="22"/>
+        </w:rPr>
+        <w:t>database</w:t>
+      </w:r>
+      <w:r>
+        <w:rPr>
+          <w:sz w:val="22"/>
+        </w:rPr>
+        <w:t xml:space="preserve">  (</w:t>
+      </w:r>
+      <w:proofErr w:type="gramEnd"/>
+      <w:r>
+        <w:rPr>
+          <w:sz w:val="22"/>
+        </w:rPr>
+        <w:t>Sequence diagram)</w:t>
+      </w:r>
+    </w:p>
+    <w:p>
+      <w:pPr>
+        <w:pStyle w:val="ListParagraph"/>
+      </w:pPr>
+    </w:p>
+    <w:p>
+      <w:pPr>
+        <w:pStyle w:val="ListParagraph"/>
+      </w:pPr>
+    </w:p>
+    <w:p>
+      <w:pPr>
+        <w:pStyle w:val="ListParagraph"/>
+      </w:pPr>
+    </w:p>
+    <w:p>
+      <w:pPr>
+        <w:pStyle w:val="ListParagraph"/>
+        <w:ind w:left="1350"/>
+      </w:pPr>
+      <w:r>
+        <w:rPr>
+          <w:noProof/>
+          <w:color w:val="943634"/>
+          <w:sz w:val="22"/>
+          <w:u w:val="single"/>
+        </w:rPr>
+        <w:lastRenderedPageBreak/>
+        <w:drawing>
+          <wp:anchor distT="0" distB="0" distL="114300" distR="114300" simplePos="0" relativeHeight="251641856" behindDoc="0" locked="0" layoutInCell="1" allowOverlap="1" wp14:anchorId="1C5839DF" wp14:editId="03569764">
+            <wp:simplePos x="0" y="0"/>
+            <wp:positionH relativeFrom="column">
+              <wp:posOffset>-219075</wp:posOffset>
+            </wp:positionH>
+            <wp:positionV relativeFrom="paragraph">
+              <wp:posOffset>254000</wp:posOffset>
+            </wp:positionV>
+            <wp:extent cx="6524625" cy="3663950"/>
+            <wp:effectExtent l="0" t="0" r="9525" b="0"/>
+            <wp:wrapTopAndBottom/>
+            <wp:docPr id="8" name="Picture 8"/>
+            <wp:cNvGraphicFramePr>
+              <a:graphicFrameLocks xmlns:a="http://schemas.openxmlformats.org/drawingml/2006/main" noChangeAspect="1"/>
+            </wp:cNvGraphicFramePr>
+            <a:graphic xmlns:a="http://schemas.openxmlformats.org/drawingml/2006/main">
+              <a:graphicData uri="http://schemas.openxmlformats.org/drawingml/2006/picture">
+                <pic:pic xmlns:pic="http://schemas.openxmlformats.org/drawingml/2006/picture">
+                  <pic:nvPicPr>
+                    <pic:cNvPr id="0" name=""/>
+                    <pic:cNvPicPr/>
+                  </pic:nvPicPr>
+                  <pic:blipFill>
+                    <a:blip r:embed="rId15">
+                      <a:extLst>
+                        <a:ext uri="{28A0092B-C50C-407E-A947-70E740481C1C}">
+                          <a14:useLocalDpi xmlns:a14="http://schemas.microsoft.com/office/drawing/2010/main" val="0"/>
+                        </a:ext>
+                      </a:extLst>
+                    </a:blip>
+                    <a:stretch>
+                      <a:fillRect/>
+                    </a:stretch>
+                  </pic:blipFill>
+                  <pic:spPr>
+                    <a:xfrm>
+                      <a:off x="0" y="0"/>
+                      <a:ext cx="6524625" cy="3663950"/>
+                    </a:xfrm>
+                    <a:prstGeom prst="rect">
+                      <a:avLst/>
+                    </a:prstGeom>
+                  </pic:spPr>
+                </pic:pic>
+              </a:graphicData>
+            </a:graphic>
+            <wp14:sizeRelH relativeFrom="page">
+              <wp14:pctWidth>0</wp14:pctWidth>
+            </wp14:sizeRelH>
+            <wp14:sizeRelV relativeFrom="page">
+              <wp14:pctHeight>0</wp14:pctHeight>
+            </wp14:sizeRelV>
+          </wp:anchor>
+        </w:drawing>
+      </w:r>
+    </w:p>
+    <w:p>
+      <w:pPr>
+        <w:pStyle w:val="ListParagraph"/>
+        <w:ind w:left="1350"/>
+      </w:pPr>
+    </w:p>
+    <w:p>
+      <w:pPr>
+        <w:pStyle w:val="ListParagraph"/>
+        <w:ind w:left="1350"/>
+      </w:pPr>
+    </w:p>
+    <w:p>
+      <w:pPr>
+        <w:pStyle w:val="ListParagraph"/>
+        <w:numPr>
+          <w:ilvl w:val="0"/>
+          <w:numId w:val="17"/>
+        </w:numPr>
+      </w:pPr>
+      <w:r>
+        <w:rPr>
+          <w:sz w:val="22"/>
+        </w:rPr>
+        <w:t xml:space="preserve">Communication diagram </w:t>
+      </w:r>
+    </w:p>
+    <w:p>
+      <w:pPr>
+        <w:pStyle w:val="ListParagraph"/>
+      </w:pPr>
+      <w:r>
+        <w:rPr>
+          <w:noProof/>
+        </w:rPr>
+        <w:drawing>
+          <wp:anchor distT="0" distB="0" distL="114300" distR="114300" simplePos="0" relativeHeight="251684864" behindDoc="0" locked="0" layoutInCell="1" allowOverlap="1" wp14:anchorId="3F1B43A8" wp14:editId="59CB8982">
+            <wp:simplePos x="0" y="0"/>
+            <wp:positionH relativeFrom="column">
+              <wp:posOffset>-151130</wp:posOffset>
+            </wp:positionH>
+            <wp:positionV relativeFrom="paragraph">
+              <wp:posOffset>705485</wp:posOffset>
+            </wp:positionV>
+            <wp:extent cx="6452235" cy="2543175"/>
+            <wp:effectExtent l="0" t="0" r="5715" b="9525"/>
+            <wp:wrapTopAndBottom/>
+            <wp:docPr id="13" name="Picture 13"/>
+            <wp:cNvGraphicFramePr>
+              <a:graphicFrameLocks xmlns:a="http://schemas.openxmlformats.org/drawingml/2006/main" noChangeAspect="1"/>
+            </wp:cNvGraphicFramePr>
+            <a:graphic xmlns:a="http://schemas.openxmlformats.org/drawingml/2006/main">
+              <a:graphicData uri="http://schemas.openxmlformats.org/drawingml/2006/picture">
+                <pic:pic xmlns:pic="http://schemas.openxmlformats.org/drawingml/2006/picture">
+                  <pic:nvPicPr>
+                    <pic:cNvPr id="0" name=""/>
+                    <pic:cNvPicPr/>
+                  </pic:nvPicPr>
+                  <pic:blipFill>
+                    <a:blip r:embed="rId16">
+                      <a:extLst>
+                        <a:ext uri="{28A0092B-C50C-407E-A947-70E740481C1C}">
+                          <a14:useLocalDpi xmlns:a14="http://schemas.microsoft.com/office/drawing/2010/main" val="0"/>
+                        </a:ext>
+                      </a:extLst>
+                    </a:blip>
+                    <a:stretch>
+                      <a:fillRect/>
+                    </a:stretch>
+                  </pic:blipFill>
+                  <pic:spPr>
+                    <a:xfrm>
+                      <a:off x="0" y="0"/>
+                      <a:ext cx="6452235" cy="2543175"/>
+                    </a:xfrm>
+                    <a:prstGeom prst="rect">
+                      <a:avLst/>
+                    </a:prstGeom>
+                  </pic:spPr>
+                </pic:pic>
+              </a:graphicData>
+            </a:graphic>
+            <wp14:sizeRelH relativeFrom="page">
+              <wp14:pctWidth>0</wp14:pctWidth>
+            </wp14:sizeRelH>
+            <wp14:sizeRelV relativeFrom="page">
+              <wp14:pctHeight>0</wp14:pctHeight>
+            </wp14:sizeRelV>
+          </wp:anchor>
+        </w:drawing>
       </w:r>
     </w:p>
     <w:p>
       <w:pPr>
         <w:pStyle w:val="Heading2"/>
         <w:numPr>
-          <w:ilvl w:val="1"/>
-          <w:numId w:val="12"/>
+          <w:ilvl w:val="0"/>
+          <w:numId w:val="0"/>
         </w:numPr>
-        <w:ind w:left="709" w:hanging="709"/>
+        <w:ind w:left="709"/>
         <w:rPr>
           <w:rFonts w:ascii="Times New Roman" w:hAnsi="Times New Roman"/>
         </w:rPr>
       </w:pPr>
-      <w:bookmarkStart w:id="11" w:name="_Toc285793964"/>
-      <w:r>
+    </w:p>
+    <w:p>
+      <w:pPr>
+        <w:pStyle w:val="Heading2"/>
+        <w:numPr>
+          <w:ilvl w:val="0"/>
+          <w:numId w:val="0"/>
+        </w:numPr>
+        <w:ind w:left="1710"/>
         <w:rPr>
           <w:rFonts w:ascii="Times New Roman" w:hAnsi="Times New Roman"/>
         </w:rPr>
+      </w:pPr>
+    </w:p>
+    <w:p>
+      <w:pPr>
+        <w:pStyle w:val="Heading2"/>
+        <w:numPr>
+          <w:ilvl w:val="0"/>
+          <w:numId w:val="0"/>
+        </w:numPr>
+        <w:ind w:left="1710"/>
+        <w:rPr>
+          <w:rFonts w:ascii="Times New Roman" w:hAnsi="Times New Roman"/>
+        </w:rPr>
+      </w:pPr>
+    </w:p>
+    <w:p>
+      <w:pPr>
+        <w:pStyle w:val="Heading2"/>
+        <w:numPr>
+          <w:ilvl w:val="0"/>
+          <w:numId w:val="0"/>
+        </w:numPr>
+        <w:ind w:left="720" w:hanging="720"/>
+        <w:rPr>
+          <w:rFonts w:ascii="Times New Roman" w:hAnsi="Times New Roman"/>
+          <w:sz w:val="32"/>
+          <w:szCs w:val="32"/>
+        </w:rPr>
+      </w:pPr>
+      <w:r>
+        <w:rPr>
+          <w:rFonts w:ascii="Times New Roman" w:hAnsi="Times New Roman"/>
+          <w:sz w:val="32"/>
+          <w:szCs w:val="32"/>
+        </w:rPr>
         <w:t xml:space="preserve">Class </w:t>
       </w:r>
       <w:r>
         <w:rPr>
           <w:rFonts w:ascii="Times New Roman" w:hAnsi="Times New Roman"/>
+          <w:sz w:val="32"/>
+          <w:szCs w:val="32"/>
         </w:rPr>
         <w:t>Design</w:t>
       </w:r>
-      <w:bookmarkEnd w:id="11"/>
+      <w:bookmarkEnd w:id="10"/>
     </w:p>
     <w:p>
       <w:pPr>
@@ -3218,53 +3661,281 @@
       <w:r>
         <w:rPr>
           <w:i/>
+          <w:noProof/>
           <w:color w:val="943634"/>
         </w:rPr>
-        <w:t>[Create the</w:t>
+        <w:drawing>
+          <wp:anchor distT="0" distB="0" distL="114300" distR="114300" simplePos="0" relativeHeight="251686912" behindDoc="0" locked="0" layoutInCell="1" allowOverlap="1" wp14:anchorId="623AEE4E" wp14:editId="01DFCE20">
+            <wp:simplePos x="0" y="0"/>
+            <wp:positionH relativeFrom="column">
+              <wp:posOffset>-120015</wp:posOffset>
+            </wp:positionH>
+            <wp:positionV relativeFrom="paragraph">
+              <wp:posOffset>176530</wp:posOffset>
+            </wp:positionV>
+            <wp:extent cx="5943600" cy="4651375"/>
+            <wp:effectExtent l="0" t="0" r="0" b="0"/>
+            <wp:wrapTopAndBottom/>
+            <wp:docPr id="10" name="Picture 10"/>
+            <wp:cNvGraphicFramePr>
+              <a:graphicFrameLocks xmlns:a="http://schemas.openxmlformats.org/drawingml/2006/main" noChangeAspect="1"/>
+            </wp:cNvGraphicFramePr>
+            <a:graphic xmlns:a="http://schemas.openxmlformats.org/drawingml/2006/main">
+              <a:graphicData uri="http://schemas.openxmlformats.org/drawingml/2006/picture">
+                <pic:pic xmlns:pic="http://schemas.openxmlformats.org/drawingml/2006/picture">
+                  <pic:nvPicPr>
+                    <pic:cNvPr id="0" name="diagram.png"/>
+                    <pic:cNvPicPr/>
+                  </pic:nvPicPr>
+                  <pic:blipFill>
+                    <a:blip r:embed="rId17">
+                      <a:extLst>
+                        <a:ext uri="{28A0092B-C50C-407E-A947-70E740481C1C}">
+                          <a14:useLocalDpi xmlns:a14="http://schemas.microsoft.com/office/drawing/2010/main" val="0"/>
+                        </a:ext>
+                      </a:extLst>
+                    </a:blip>
+                    <a:stretch>
+                      <a:fillRect/>
+                    </a:stretch>
+                  </pic:blipFill>
+                  <pic:spPr>
+                    <a:xfrm>
+                      <a:off x="0" y="0"/>
+                      <a:ext cx="5943600" cy="4651375"/>
+                    </a:xfrm>
+                    <a:prstGeom prst="rect">
+                      <a:avLst/>
+                    </a:prstGeom>
+                  </pic:spPr>
+                </pic:pic>
+              </a:graphicData>
+            </a:graphic>
+            <wp14:sizeRelH relativeFrom="page">
+              <wp14:pctWidth>0</wp14:pctWidth>
+            </wp14:sizeRelH>
+            <wp14:sizeRelV relativeFrom="page">
+              <wp14:pctHeight>0</wp14:pctHeight>
+            </wp14:sizeRelV>
+          </wp:anchor>
+        </w:drawing>
       </w:r>
       <w:r>
         <w:rPr>
           <w:i/>
           <w:color w:val="943634"/>
         </w:rPr>
-        <w:t xml:space="preserve"> UML</w:t>
-      </w:r>
-      <w:r>
+        <w:t xml:space="preserve"> </w:t>
+      </w:r>
+      <w:bookmarkStart w:id="11" w:name="_Toc285793965"/>
+    </w:p>
+    <w:p>
+      <w:pPr>
+        <w:ind w:left="709"/>
+      </w:pPr>
+    </w:p>
+    <w:p>
+      <w:pPr>
+        <w:rPr>
+          <w:b/>
+          <w:sz w:val="24"/>
+          <w:szCs w:val="24"/>
+        </w:rPr>
+      </w:pPr>
+    </w:p>
+    <w:p>
+      <w:pPr>
+        <w:rPr>
+          <w:b/>
+          <w:sz w:val="24"/>
+          <w:szCs w:val="24"/>
+        </w:rPr>
+      </w:pPr>
+    </w:p>
+    <w:p>
+      <w:pPr>
+        <w:rPr>
+          <w:b/>
+          <w:sz w:val="24"/>
+          <w:szCs w:val="24"/>
+        </w:rPr>
+      </w:pPr>
+    </w:p>
+    <w:p>
+      <w:pPr>
+        <w:rPr>
+          <w:b/>
+          <w:sz w:val="24"/>
+          <w:szCs w:val="24"/>
+        </w:rPr>
+      </w:pPr>
+    </w:p>
+    <w:p>
+      <w:pPr>
+        <w:rPr>
+          <w:b/>
+          <w:sz w:val="24"/>
+          <w:szCs w:val="24"/>
+        </w:rPr>
+      </w:pPr>
+    </w:p>
+    <w:p>
+      <w:pPr>
+        <w:rPr>
+          <w:b/>
+          <w:sz w:val="24"/>
+          <w:szCs w:val="24"/>
+        </w:rPr>
+      </w:pPr>
+    </w:p>
+    <w:p>
+      <w:pPr>
+        <w:rPr>
+          <w:b/>
+          <w:sz w:val="24"/>
+          <w:szCs w:val="24"/>
+        </w:rPr>
+      </w:pPr>
+    </w:p>
+    <w:p>
+      <w:pPr>
+        <w:rPr>
+          <w:b/>
+          <w:sz w:val="24"/>
+          <w:szCs w:val="24"/>
+        </w:rPr>
+      </w:pPr>
+    </w:p>
+    <w:p>
+      <w:pPr>
+        <w:rPr>
+          <w:b/>
+          <w:sz w:val="24"/>
+          <w:szCs w:val="24"/>
+        </w:rPr>
+      </w:pPr>
+    </w:p>
+    <w:p>
+      <w:pPr>
+        <w:rPr>
+          <w:b/>
+          <w:sz w:val="24"/>
+          <w:szCs w:val="24"/>
+        </w:rPr>
+      </w:pPr>
+    </w:p>
+    <w:p>
+      <w:pPr>
+        <w:rPr>
+          <w:b/>
+          <w:sz w:val="24"/>
+          <w:szCs w:val="24"/>
+        </w:rPr>
+      </w:pPr>
+    </w:p>
+    <w:p>
+      <w:pPr>
+        <w:rPr>
+          <w:b/>
+          <w:sz w:val="24"/>
+          <w:szCs w:val="24"/>
+        </w:rPr>
+      </w:pPr>
+    </w:p>
+    <w:p>
+      <w:pPr>
+        <w:rPr>
+          <w:b/>
+          <w:sz w:val="24"/>
+          <w:szCs w:val="24"/>
+        </w:rPr>
+      </w:pPr>
+    </w:p>
+    <w:p>
+      <w:pPr>
+        <w:rPr>
+          <w:b/>
+          <w:sz w:val="32"/>
+          <w:szCs w:val="32"/>
+        </w:rPr>
+      </w:pPr>
+      <w:r>
+        <w:rPr>
+          <w:b/>
+          <w:sz w:val="32"/>
+          <w:szCs w:val="32"/>
+        </w:rPr>
+        <w:t>Data Model</w:t>
+      </w:r>
+      <w:bookmarkEnd w:id="11"/>
+    </w:p>
+    <w:p>
+      <w:pPr>
+        <w:ind w:left="709"/>
         <w:rPr>
           <w:i/>
           <w:color w:val="943634"/>
         </w:rPr>
-        <w:t xml:space="preserve"> class diagram; apply</w:t>
-      </w:r>
-      <w:r>
-        <w:rPr>
-          <w:i/>
-          <w:color w:val="943634"/>
-        </w:rPr>
-        <w:t xml:space="preserve"> </w:t>
-      </w:r>
-      <w:proofErr w:type="spellStart"/>
-      <w:r>
-        <w:rPr>
-          <w:i/>
-          <w:color w:val="943634"/>
-        </w:rPr>
-        <w:t>GoF</w:t>
-      </w:r>
-      <w:proofErr w:type="spellEnd"/>
-      <w:r>
-        <w:rPr>
-          <w:i/>
-          <w:color w:val="943634"/>
-        </w:rPr>
-        <w:t xml:space="preserve"> patterns</w:t>
-      </w:r>
-      <w:r>
-        <w:rPr>
-          <w:i/>
-          <w:color w:val="943634"/>
-        </w:rPr>
-        <w:t xml:space="preserve"> and motivate your choice]</w:t>
+      </w:pPr>
+      <w:r>
+        <w:rPr>
+          <w:noProof/>
+        </w:rPr>
+        <w:drawing>
+          <wp:anchor distT="0" distB="0" distL="114300" distR="114300" simplePos="0" relativeHeight="251675136" behindDoc="0" locked="0" layoutInCell="1" allowOverlap="1" wp14:anchorId="39A65CFF" wp14:editId="3E4A768F">
+            <wp:simplePos x="0" y="0"/>
+            <wp:positionH relativeFrom="column">
+              <wp:posOffset>0</wp:posOffset>
+            </wp:positionH>
+            <wp:positionV relativeFrom="paragraph">
+              <wp:posOffset>151765</wp:posOffset>
+            </wp:positionV>
+            <wp:extent cx="7097395" cy="3333750"/>
+            <wp:effectExtent l="0" t="0" r="8255" b="0"/>
+            <wp:wrapTopAndBottom/>
+            <wp:docPr id="3" name="Picture 3"/>
+            <wp:cNvGraphicFramePr>
+              <a:graphicFrameLocks xmlns:a="http://schemas.openxmlformats.org/drawingml/2006/main" noChangeAspect="1"/>
+            </wp:cNvGraphicFramePr>
+            <a:graphic xmlns:a="http://schemas.openxmlformats.org/drawingml/2006/main">
+              <a:graphicData uri="http://schemas.openxmlformats.org/drawingml/2006/picture">
+                <pic:pic xmlns:pic="http://schemas.openxmlformats.org/drawingml/2006/picture">
+                  <pic:nvPicPr>
+                    <pic:cNvPr id="0" name=""/>
+                    <pic:cNvPicPr/>
+                  </pic:nvPicPr>
+                  <pic:blipFill>
+                    <a:blip r:embed="rId18">
+                      <a:extLst>
+                        <a:ext uri="{28A0092B-C50C-407E-A947-70E740481C1C}">
+                          <a14:useLocalDpi xmlns:a14="http://schemas.microsoft.com/office/drawing/2010/main" val="0"/>
+                        </a:ext>
+                      </a:extLst>
+                    </a:blip>
+                    <a:stretch>
+                      <a:fillRect/>
+                    </a:stretch>
+                  </pic:blipFill>
+                  <pic:spPr>
+                    <a:xfrm>
+                      <a:off x="0" y="0"/>
+                      <a:ext cx="7097395" cy="3333750"/>
+                    </a:xfrm>
+                    <a:prstGeom prst="rect">
+                      <a:avLst/>
+                    </a:prstGeom>
+                  </pic:spPr>
+                </pic:pic>
+              </a:graphicData>
+            </a:graphic>
+            <wp14:sizeRelH relativeFrom="page">
+              <wp14:pctWidth>0</wp14:pctWidth>
+            </wp14:sizeRelH>
+            <wp14:sizeRelV relativeFrom="page">
+              <wp14:pctHeight>0</wp14:pctHeight>
+            </wp14:sizeRelV>
+          </wp:anchor>
+        </w:drawing>
       </w:r>
     </w:p>
     <w:p>
@@ -3272,93 +3943,477 @@
         <w:pStyle w:val="Heading1"/>
         <w:numPr>
           <w:ilvl w:val="0"/>
-          <w:numId w:val="12"/>
+          <w:numId w:val="0"/>
         </w:numPr>
-        <w:ind w:left="709" w:hanging="709"/>
+        <w:ind w:left="720" w:hanging="720"/>
         <w:rPr>
           <w:rFonts w:ascii="Times New Roman" w:hAnsi="Times New Roman"/>
-        </w:rPr>
-      </w:pPr>
-      <w:bookmarkStart w:id="12" w:name="_Toc285793965"/>
+          <w:sz w:val="32"/>
+          <w:szCs w:val="32"/>
+        </w:rPr>
+      </w:pPr>
+      <w:bookmarkStart w:id="12" w:name="_Toc285793966"/>
       <w:r>
         <w:rPr>
           <w:rFonts w:ascii="Times New Roman" w:hAnsi="Times New Roman"/>
-        </w:rPr>
-        <w:t>Data Model</w:t>
+          <w:sz w:val="32"/>
+          <w:szCs w:val="32"/>
+        </w:rPr>
+        <w:t>Unit Testing</w:t>
       </w:r>
       <w:bookmarkEnd w:id="12"/>
     </w:p>
     <w:p>
       <w:pPr>
-        <w:ind w:left="709"/>
-        <w:rPr>
-          <w:i/>
-          <w:color w:val="943634"/>
-        </w:rPr>
-      </w:pPr>
-      <w:r>
-        <w:rPr>
-          <w:i/>
-          <w:color w:val="943634"/>
-        </w:rPr>
-        <w:t>[Create the data model for the system.]</w:t>
-      </w:r>
-    </w:p>
-    <w:p>
-      <w:pPr>
-        <w:pStyle w:val="Heading1"/>
+        <w:pStyle w:val="ListParagraph"/>
         <w:numPr>
           <w:ilvl w:val="0"/>
-          <w:numId w:val="12"/>
+          <w:numId w:val="18"/>
         </w:numPr>
-        <w:ind w:left="709" w:hanging="709"/>
-        <w:rPr>
-          <w:rFonts w:ascii="Times New Roman" w:hAnsi="Times New Roman"/>
-        </w:rPr>
-      </w:pPr>
-      <w:bookmarkStart w:id="13" w:name="_Toc285793966"/>
-      <w:r>
-        <w:rPr>
-          <w:rFonts w:ascii="Times New Roman" w:hAnsi="Times New Roman"/>
-        </w:rPr>
-        <w:t>Unit Testing</w:t>
-      </w:r>
-      <w:bookmarkEnd w:id="13"/>
-    </w:p>
-    <w:p>
-      <w:pPr>
-        <w:ind w:left="709"/>
-        <w:rPr>
-          <w:i/>
-          <w:color w:val="943634"/>
-        </w:rPr>
-      </w:pPr>
-      <w:r>
-        <w:rPr>
-          <w:i/>
-          <w:color w:val="943634"/>
-        </w:rPr>
-        <w:t>[</w:t>
-      </w:r>
-      <w:r>
-        <w:rPr>
-          <w:i/>
-          <w:color w:val="943634"/>
-        </w:rPr>
-        <w:t>Present the used testing methods and the associated test case scenarios</w:t>
-      </w:r>
-      <w:r>
-        <w:rPr>
-          <w:i/>
-          <w:color w:val="943634"/>
-        </w:rPr>
-        <w:t>.]</w:t>
-      </w:r>
-    </w:p>
-    <w:p>
-      <w:pPr>
-        <w:ind w:firstLine="720"/>
-      </w:pPr>
+        <w:rPr>
+          <w:rStyle w:val="tgc"/>
+          <w:sz w:val="32"/>
+        </w:rPr>
+      </w:pPr>
+      <w:bookmarkStart w:id="13" w:name="_Toc285793967"/>
+      <w:r>
+        <w:rPr>
+          <w:rStyle w:val="tgc"/>
+          <w:b/>
+          <w:bCs/>
+          <w:sz w:val="24"/>
+        </w:rPr>
+        <w:t>Manual testing</w:t>
+      </w:r>
+      <w:r>
+        <w:rPr>
+          <w:rStyle w:val="tgc"/>
+          <w:sz w:val="24"/>
+        </w:rPr>
+        <w:t xml:space="preserve"> is the process of </w:t>
+      </w:r>
+      <w:r>
+        <w:rPr>
+          <w:rStyle w:val="tgc"/>
+          <w:b/>
+          <w:bCs/>
+          <w:sz w:val="24"/>
+        </w:rPr>
+        <w:t>manually testing</w:t>
+      </w:r>
+      <w:r>
+        <w:rPr>
+          <w:rStyle w:val="tgc"/>
+          <w:sz w:val="24"/>
+        </w:rPr>
+        <w:t xml:space="preserve"> software for defects. It</w:t>
+      </w:r>
+    </w:p>
+    <w:p>
+      <w:pPr>
+        <w:rPr>
+          <w:rStyle w:val="tgc"/>
+          <w:sz w:val="24"/>
+        </w:rPr>
+      </w:pPr>
+      <w:r>
+        <w:rPr>
+          <w:rStyle w:val="tgc"/>
+          <w:sz w:val="24"/>
+        </w:rPr>
+        <w:t>requires a tester to play the role of</w:t>
+      </w:r>
+      <w:r>
+        <w:rPr>
+          <w:rStyle w:val="tgc"/>
+          <w:sz w:val="24"/>
+        </w:rPr>
+        <w:t xml:space="preserve"> an end user whereby they utiliz</w:t>
+      </w:r>
+      <w:r>
+        <w:rPr>
+          <w:rStyle w:val="tgc"/>
+          <w:sz w:val="24"/>
+        </w:rPr>
+        <w:t>e most of the application's features to ensure correct behavior.</w:t>
+      </w:r>
+    </w:p>
+    <w:p>
+      <w:pPr>
+        <w:pStyle w:val="ListParagraph"/>
+        <w:numPr>
+          <w:ilvl w:val="0"/>
+          <w:numId w:val="18"/>
+        </w:numPr>
+        <w:rPr>
+          <w:rStyle w:val="tgc"/>
+          <w:sz w:val="40"/>
+        </w:rPr>
+      </w:pPr>
+      <w:r>
+        <w:rPr>
+          <w:rStyle w:val="tgc"/>
+          <w:b/>
+          <w:sz w:val="24"/>
+        </w:rPr>
+        <w:t>Test</w:t>
+      </w:r>
+      <w:r>
+        <w:rPr>
+          <w:rStyle w:val="tgc"/>
+          <w:b/>
+          <w:bCs/>
+          <w:sz w:val="24"/>
+        </w:rPr>
+        <w:t xml:space="preserve"> automation</w:t>
+      </w:r>
+      <w:r>
+        <w:rPr>
+          <w:rStyle w:val="tgc"/>
+          <w:sz w:val="24"/>
+        </w:rPr>
+        <w:t xml:space="preserve"> is the use of special software (s</w:t>
+      </w:r>
+      <w:r>
+        <w:rPr>
+          <w:rStyle w:val="tgc"/>
+          <w:sz w:val="24"/>
+        </w:rPr>
+        <w:t>eparate from the software being</w:t>
+      </w:r>
+    </w:p>
+    <w:p>
+      <w:pPr>
+        <w:rPr>
+          <w:rStyle w:val="tgc"/>
+          <w:sz w:val="24"/>
+        </w:rPr>
+      </w:pPr>
+      <w:r>
+        <w:rPr>
+          <w:rStyle w:val="tgc"/>
+          <w:bCs/>
+          <w:sz w:val="24"/>
+        </w:rPr>
+        <w:t>tested</w:t>
+      </w:r>
+      <w:r>
+        <w:rPr>
+          <w:rStyle w:val="tgc"/>
+          <w:sz w:val="24"/>
+        </w:rPr>
+        <w:t xml:space="preserve">) to control the execution of </w:t>
+      </w:r>
+      <w:r>
+        <w:rPr>
+          <w:rStyle w:val="tgc"/>
+          <w:b/>
+          <w:bCs/>
+          <w:sz w:val="24"/>
+        </w:rPr>
+        <w:t>tests</w:t>
+      </w:r>
+      <w:r>
+        <w:rPr>
+          <w:rStyle w:val="tgc"/>
+          <w:sz w:val="24"/>
+        </w:rPr>
+        <w:t xml:space="preserve"> and the comparison of actual outcomes with predicted outcomes.</w:t>
+      </w:r>
+      <w:r>
+        <w:rPr>
+          <w:rStyle w:val="tgc"/>
+          <w:sz w:val="24"/>
+        </w:rPr>
+        <w:t xml:space="preserve"> Such a tool is Selenium.</w:t>
+      </w:r>
+    </w:p>
+    <w:p>
+      <w:pPr>
+        <w:rPr>
+          <w:rStyle w:val="tgc"/>
+          <w:sz w:val="24"/>
+        </w:rPr>
+      </w:pPr>
+    </w:p>
+    <w:p>
+      <w:pPr>
+        <w:rPr>
+          <w:rStyle w:val="tgc"/>
+          <w:b/>
+          <w:sz w:val="28"/>
+        </w:rPr>
+      </w:pPr>
+      <w:r>
+        <w:rPr>
+          <w:rStyle w:val="tgc"/>
+          <w:b/>
+          <w:sz w:val="28"/>
+        </w:rPr>
+        <w:t>Test case scenarios</w:t>
+      </w:r>
+    </w:p>
+    <w:p>
+      <w:pPr>
+        <w:rPr>
+          <w:rStyle w:val="tgc"/>
+          <w:b/>
+          <w:sz w:val="28"/>
+        </w:rPr>
+      </w:pPr>
+    </w:p>
+    <w:p>
+      <w:pPr>
+        <w:pStyle w:val="ListParagraph"/>
+        <w:numPr>
+          <w:ilvl w:val="0"/>
+          <w:numId w:val="19"/>
+        </w:numPr>
+        <w:rPr>
+          <w:b/>
+          <w:sz w:val="24"/>
+        </w:rPr>
+      </w:pPr>
+      <w:r>
+        <w:rPr>
+          <w:sz w:val="24"/>
+        </w:rPr>
+        <w:t>Register as new user</w:t>
+      </w:r>
+    </w:p>
+    <w:p>
+      <w:pPr>
+        <w:rPr>
+          <w:sz w:val="24"/>
+        </w:rPr>
+      </w:pPr>
+      <w:r>
+        <w:rPr>
+          <w:b/>
+          <w:sz w:val="24"/>
+        </w:rPr>
+        <w:t xml:space="preserve">Pre-conditions: </w:t>
+      </w:r>
+      <w:r>
+        <w:rPr>
+          <w:sz w:val="24"/>
+        </w:rPr>
+        <w:t xml:space="preserve">Not having an account already; </w:t>
+      </w:r>
+    </w:p>
+    <w:p>
+      <w:pPr>
+        <w:ind w:left="1440"/>
+        <w:rPr>
+          <w:sz w:val="24"/>
+        </w:rPr>
+      </w:pPr>
+      <w:r>
+        <w:rPr>
+          <w:sz w:val="24"/>
+        </w:rPr>
+        <w:t xml:space="preserve">   </w:t>
+      </w:r>
+      <w:r>
+        <w:rPr>
+          <w:sz w:val="24"/>
+        </w:rPr>
+        <w:t xml:space="preserve">The username and email do not exist in the database </w:t>
+      </w:r>
+    </w:p>
+    <w:p>
+      <w:pPr>
+        <w:rPr>
+          <w:sz w:val="24"/>
+        </w:rPr>
+      </w:pPr>
+      <w:r>
+        <w:rPr>
+          <w:b/>
+          <w:sz w:val="24"/>
+        </w:rPr>
+        <w:t xml:space="preserve">Post-conditions: </w:t>
+      </w:r>
+      <w:r>
+        <w:rPr>
+          <w:sz w:val="24"/>
+        </w:rPr>
+        <w:t>Nr of users now = Nr of users in the past + 1</w:t>
+      </w:r>
+    </w:p>
+    <w:p>
+      <w:pPr>
+        <w:rPr>
+          <w:sz w:val="24"/>
+        </w:rPr>
+      </w:pPr>
+      <w:r>
+        <w:rPr>
+          <w:sz w:val="24"/>
+        </w:rPr>
+        <w:tab/>
+      </w:r>
+      <w:r>
+        <w:rPr>
+          <w:sz w:val="24"/>
+        </w:rPr>
+        <w:tab/>
+        <w:t xml:space="preserve">    Email and username cannot be used again</w:t>
+      </w:r>
+    </w:p>
+    <w:p>
+      <w:pPr>
+        <w:rPr>
+          <w:sz w:val="24"/>
+        </w:rPr>
+      </w:pPr>
+    </w:p>
+    <w:p>
+      <w:pPr>
+        <w:rPr>
+          <w:sz w:val="24"/>
+        </w:rPr>
+      </w:pPr>
+    </w:p>
+    <w:p>
+      <w:pPr>
+        <w:rPr>
+          <w:sz w:val="24"/>
+        </w:rPr>
+      </w:pPr>
+    </w:p>
+    <w:p>
+      <w:pPr>
+        <w:rPr>
+          <w:sz w:val="24"/>
+        </w:rPr>
+      </w:pPr>
+    </w:p>
+    <w:p>
+      <w:pPr>
+        <w:pStyle w:val="ListParagraph"/>
+        <w:numPr>
+          <w:ilvl w:val="0"/>
+          <w:numId w:val="19"/>
+        </w:numPr>
+        <w:rPr>
+          <w:b/>
+          <w:sz w:val="24"/>
+        </w:rPr>
+      </w:pPr>
+      <w:r>
+        <w:rPr>
+          <w:sz w:val="24"/>
+        </w:rPr>
+        <w:lastRenderedPageBreak/>
+        <w:t>Add a new TV</w:t>
+      </w:r>
+      <w:r>
+        <w:rPr>
+          <w:sz w:val="24"/>
+        </w:rPr>
+        <w:t xml:space="preserve"> show to your list, as a user</w:t>
+      </w:r>
+    </w:p>
+    <w:p>
+      <w:pPr>
+        <w:rPr>
+          <w:sz w:val="24"/>
+        </w:rPr>
+      </w:pPr>
+      <w:r>
+        <w:rPr>
+          <w:b/>
+          <w:sz w:val="24"/>
+        </w:rPr>
+        <w:t>Pre-conditions:</w:t>
+      </w:r>
+      <w:r>
+        <w:rPr>
+          <w:sz w:val="24"/>
+        </w:rPr>
+        <w:t xml:space="preserve"> Have an account and be logged in </w:t>
+      </w:r>
+    </w:p>
+    <w:p>
+      <w:pPr>
+        <w:rPr>
+          <w:sz w:val="24"/>
+        </w:rPr>
+      </w:pPr>
+      <w:r>
+        <w:rPr>
+          <w:sz w:val="24"/>
+        </w:rPr>
+        <w:tab/>
+      </w:r>
+      <w:r>
+        <w:rPr>
+          <w:sz w:val="24"/>
+        </w:rPr>
+        <w:tab/>
+        <w:t xml:space="preserve">   The TV show you want to add doesn’t have to be in your list already</w:t>
+      </w:r>
+    </w:p>
+    <w:p>
+      <w:pPr>
+        <w:rPr>
+          <w:sz w:val="24"/>
+        </w:rPr>
+      </w:pPr>
+      <w:r>
+        <w:rPr>
+          <w:b/>
+          <w:sz w:val="24"/>
+        </w:rPr>
+        <w:t xml:space="preserve">Post-conditions: </w:t>
+      </w:r>
+      <w:r>
+        <w:rPr>
+          <w:sz w:val="24"/>
+        </w:rPr>
+        <w:t>List of TV shows for current user now = List of TV shows for current user in the past + 1</w:t>
+      </w:r>
+    </w:p>
+    <w:p>
+      <w:pPr>
+        <w:rPr>
+          <w:sz w:val="24"/>
+        </w:rPr>
+      </w:pPr>
+      <w:r>
+        <w:rPr>
+          <w:sz w:val="24"/>
+        </w:rPr>
+        <w:tab/>
+      </w:r>
+      <w:r>
+        <w:rPr>
+          <w:sz w:val="24"/>
+        </w:rPr>
+        <w:tab/>
+        <w:t>Mark the TV show as added</w:t>
+      </w:r>
+    </w:p>
+    <w:p>
+      <w:pPr>
+        <w:rPr>
+          <w:sz w:val="24"/>
+        </w:rPr>
+      </w:pPr>
+      <w:r>
+        <w:rPr>
+          <w:sz w:val="24"/>
+        </w:rPr>
+        <w:tab/>
+      </w:r>
+      <w:r>
+        <w:rPr>
+          <w:sz w:val="24"/>
+        </w:rPr>
+        <w:tab/>
+        <w:t>Show updates if available</w:t>
+      </w:r>
     </w:p>
     <w:p>
       <w:pPr>
@@ -3370,16 +4425,19 @@
         <w:ind w:left="720"/>
         <w:rPr>
           <w:rFonts w:ascii="Times New Roman" w:hAnsi="Times New Roman"/>
-        </w:rPr>
-      </w:pPr>
-      <w:bookmarkStart w:id="14" w:name="_Toc285793967"/>
+          <w:sz w:val="40"/>
+          <w:szCs w:val="40"/>
+        </w:rPr>
+      </w:pPr>
       <w:r>
         <w:rPr>
           <w:rFonts w:ascii="Times New Roman" w:hAnsi="Times New Roman"/>
+          <w:sz w:val="40"/>
+          <w:szCs w:val="40"/>
         </w:rPr>
         <w:t>Elaboration – Iteration 2</w:t>
       </w:r>
-      <w:bookmarkEnd w:id="14"/>
+      <w:bookmarkEnd w:id="13"/>
     </w:p>
     <w:p>
       <w:pPr>
@@ -3393,14 +4451,14 @@
           <w:rFonts w:ascii="Times New Roman" w:hAnsi="Times New Roman"/>
         </w:rPr>
       </w:pPr>
-      <w:bookmarkStart w:id="15" w:name="_Toc285793968"/>
+      <w:bookmarkStart w:id="14" w:name="_Toc285793968"/>
       <w:r>
         <w:rPr>
           <w:rFonts w:ascii="Times New Roman" w:hAnsi="Times New Roman"/>
         </w:rPr>
         <w:t>Architectural Design Refinement</w:t>
       </w:r>
-      <w:bookmarkEnd w:id="15"/>
+      <w:bookmarkEnd w:id="14"/>
     </w:p>
     <w:p>
       <w:pPr>
@@ -3431,14 +4489,14 @@
           <w:rFonts w:ascii="Times New Roman" w:hAnsi="Times New Roman"/>
         </w:rPr>
       </w:pPr>
-      <w:bookmarkStart w:id="16" w:name="_Toc285793969"/>
+      <w:bookmarkStart w:id="15" w:name="_Toc285793969"/>
       <w:r>
         <w:rPr>
           <w:rFonts w:ascii="Times New Roman" w:hAnsi="Times New Roman"/>
         </w:rPr>
         <w:t>Design Model Refinement</w:t>
       </w:r>
-      <w:bookmarkEnd w:id="16"/>
+      <w:bookmarkEnd w:id="15"/>
     </w:p>
     <w:p>
       <w:pPr>
@@ -3454,9 +4512,9 @@
           <w:sz w:val="24"/>
         </w:rPr>
       </w:pPr>
-      <w:bookmarkStart w:id="17" w:name="_Toc285725326"/>
-      <w:bookmarkStart w:id="18" w:name="_Toc285725569"/>
-      <w:bookmarkStart w:id="19" w:name="_Toc285793970"/>
+      <w:bookmarkStart w:id="16" w:name="_Toc285725326"/>
+      <w:bookmarkStart w:id="17" w:name="_Toc285725569"/>
+      <w:bookmarkStart w:id="18" w:name="_Toc285793970"/>
       <w:r>
         <w:rPr>
           <w:rFonts w:ascii="Times New Roman" w:hAnsi="Times New Roman"/>
@@ -3484,9 +4542,9 @@
         </w:rPr>
         <w:t>GRASP; motivate your choices. Deliver the updated class diagrams.]</w:t>
       </w:r>
+      <w:bookmarkEnd w:id="16"/>
       <w:bookmarkEnd w:id="17"/>
       <w:bookmarkEnd w:id="18"/>
-      <w:bookmarkEnd w:id="19"/>
     </w:p>
     <w:p>
       <w:pPr>
@@ -3517,6 +4575,8 @@
           <w:color w:val="943634"/>
         </w:rPr>
       </w:pPr>
+      <w:bookmarkStart w:id="19" w:name="_GoBack"/>
+      <w:bookmarkEnd w:id="19"/>
     </w:p>
     <w:p>
       <w:pPr>
@@ -3677,10 +4737,10 @@
     </w:p>
     <w:p/>
     <w:sectPr>
-      <w:headerReference w:type="default" r:id="rId13"/>
-      <w:footerReference w:type="default" r:id="rId14"/>
-      <w:headerReference w:type="first" r:id="rId15"/>
-      <w:footerReference w:type="first" r:id="rId16"/>
+      <w:headerReference w:type="default" r:id="rId19"/>
+      <w:footerReference w:type="default" r:id="rId20"/>
+      <w:headerReference w:type="first" r:id="rId21"/>
+      <w:footerReference w:type="first" r:id="rId22"/>
       <w:pgSz w:w="12240" w:h="15840" w:code="1"/>
       <w:pgMar w:top="1440" w:right="1440" w:bottom="1440" w:left="1440" w:header="720" w:footer="720" w:gutter="0"/>
       <w:cols w:space="720"/>
@@ -3861,29 +4921,15 @@
             </w:rPr>
             <w:t xml:space="preserve"> of </w:t>
           </w:r>
-          <w:r>
-            <w:fldChar w:fldCharType="begin"/>
-          </w:r>
-          <w:r>
-            <w:instrText xml:space="preserve"> NUMPAGES  \* MERGEFORMAT </w:instrText>
-          </w:r>
-          <w:r>
-            <w:fldChar w:fldCharType="separate"/>
-          </w:r>
-          <w:r>
-            <w:rPr>
-              <w:rStyle w:val="PageNumber"/>
-              <w:noProof/>
-            </w:rPr>
-            <w:t>5</w:t>
-          </w:r>
-          <w:r>
-            <w:rPr>
-              <w:rStyle w:val="PageNumber"/>
-              <w:noProof/>
-            </w:rPr>
-            <w:fldChar w:fldCharType="end"/>
-          </w:r>
+          <w:fldSimple w:instr=" NUMPAGES  \* MERGEFORMAT ">
+            <w:r>
+              <w:rPr>
+                <w:rStyle w:val="PageNumber"/>
+                <w:noProof/>
+              </w:rPr>
+              <w:t>5</w:t>
+            </w:r>
+          </w:fldSimple>
         </w:p>
       </w:tc>
     </w:tr>
@@ -4003,15 +5049,7 @@
         </w:tcPr>
         <w:p>
           <w:r>
-            <w:t xml:space="preserve">  Date:  &lt;</w:t>
-          </w:r>
-          <w:proofErr w:type="spellStart"/>
-          <w:r>
-            <w:t>dd</w:t>
-          </w:r>
-          <w:proofErr w:type="spellEnd"/>
-          <w:r>
-            <w:t>/mmm/</w:t>
+            <w:t xml:space="preserve">  Date:  &lt;dd/mmm/</w:t>
           </w:r>
           <w:proofErr w:type="spellStart"/>
           <w:r>
@@ -4632,6 +5670,119 @@
     </w:lvl>
   </w:abstractNum>
   <w:abstractNum w:abstractNumId="6" w15:restartNumberingAfterBreak="0">
+    <w:nsid w:val="222B03E6"/>
+    <w:multiLevelType w:val="hybridMultilevel"/>
+    <w:tmpl w:val="D9DC778A"/>
+    <w:lvl w:ilvl="0" w:tplc="04090001">
+      <w:start w:val="1"/>
+      <w:numFmt w:val="bullet"/>
+      <w:lvlText w:val=""/>
+      <w:lvlJc w:val="left"/>
+      <w:pPr>
+        <w:ind w:left="720" w:hanging="360"/>
+      </w:pPr>
+      <w:rPr>
+        <w:rFonts w:ascii="Symbol" w:hAnsi="Symbol" w:hint="default"/>
+      </w:rPr>
+    </w:lvl>
+    <w:lvl w:ilvl="1" w:tplc="04090003" w:tentative="1">
+      <w:start w:val="1"/>
+      <w:numFmt w:val="bullet"/>
+      <w:lvlText w:val="o"/>
+      <w:lvlJc w:val="left"/>
+      <w:pPr>
+        <w:ind w:left="1440" w:hanging="360"/>
+      </w:pPr>
+      <w:rPr>
+        <w:rFonts w:ascii="Courier New" w:hAnsi="Courier New" w:cs="Courier New" w:hint="default"/>
+      </w:rPr>
+    </w:lvl>
+    <w:lvl w:ilvl="2" w:tplc="04090005" w:tentative="1">
+      <w:start w:val="1"/>
+      <w:numFmt w:val="bullet"/>
+      <w:lvlText w:val=""/>
+      <w:lvlJc w:val="left"/>
+      <w:pPr>
+        <w:ind w:left="2160" w:hanging="360"/>
+      </w:pPr>
+      <w:rPr>
+        <w:rFonts w:ascii="Wingdings" w:hAnsi="Wingdings" w:hint="default"/>
+      </w:rPr>
+    </w:lvl>
+    <w:lvl w:ilvl="3" w:tplc="04090001" w:tentative="1">
+      <w:start w:val="1"/>
+      <w:numFmt w:val="bullet"/>
+      <w:lvlText w:val=""/>
+      <w:lvlJc w:val="left"/>
+      <w:pPr>
+        <w:ind w:left="2880" w:hanging="360"/>
+      </w:pPr>
+      <w:rPr>
+        <w:rFonts w:ascii="Symbol" w:hAnsi="Symbol" w:hint="default"/>
+      </w:rPr>
+    </w:lvl>
+    <w:lvl w:ilvl="4" w:tplc="04090003" w:tentative="1">
+      <w:start w:val="1"/>
+      <w:numFmt w:val="bullet"/>
+      <w:lvlText w:val="o"/>
+      <w:lvlJc w:val="left"/>
+      <w:pPr>
+        <w:ind w:left="3600" w:hanging="360"/>
+      </w:pPr>
+      <w:rPr>
+        <w:rFonts w:ascii="Courier New" w:hAnsi="Courier New" w:cs="Courier New" w:hint="default"/>
+      </w:rPr>
+    </w:lvl>
+    <w:lvl w:ilvl="5" w:tplc="04090005" w:tentative="1">
+      <w:start w:val="1"/>
+      <w:numFmt w:val="bullet"/>
+      <w:lvlText w:val=""/>
+      <w:lvlJc w:val="left"/>
+      <w:pPr>
+        <w:ind w:left="4320" w:hanging="360"/>
+      </w:pPr>
+      <w:rPr>
+        <w:rFonts w:ascii="Wingdings" w:hAnsi="Wingdings" w:hint="default"/>
+      </w:rPr>
+    </w:lvl>
+    <w:lvl w:ilvl="6" w:tplc="04090001" w:tentative="1">
+      <w:start w:val="1"/>
+      <w:numFmt w:val="bullet"/>
+      <w:lvlText w:val=""/>
+      <w:lvlJc w:val="left"/>
+      <w:pPr>
+        <w:ind w:left="5040" w:hanging="360"/>
+      </w:pPr>
+      <w:rPr>
+        <w:rFonts w:ascii="Symbol" w:hAnsi="Symbol" w:hint="default"/>
+      </w:rPr>
+    </w:lvl>
+    <w:lvl w:ilvl="7" w:tplc="04090003" w:tentative="1">
+      <w:start w:val="1"/>
+      <w:numFmt w:val="bullet"/>
+      <w:lvlText w:val="o"/>
+      <w:lvlJc w:val="left"/>
+      <w:pPr>
+        <w:ind w:left="5760" w:hanging="360"/>
+      </w:pPr>
+      <w:rPr>
+        <w:rFonts w:ascii="Courier New" w:hAnsi="Courier New" w:cs="Courier New" w:hint="default"/>
+      </w:rPr>
+    </w:lvl>
+    <w:lvl w:ilvl="8" w:tplc="04090005" w:tentative="1">
+      <w:start w:val="1"/>
+      <w:numFmt w:val="bullet"/>
+      <w:lvlText w:val=""/>
+      <w:lvlJc w:val="left"/>
+      <w:pPr>
+        <w:ind w:left="6480" w:hanging="360"/>
+      </w:pPr>
+      <w:rPr>
+        <w:rFonts w:ascii="Wingdings" w:hAnsi="Wingdings" w:hint="default"/>
+      </w:rPr>
+    </w:lvl>
+  </w:abstractNum>
+  <w:abstractNum w:abstractNumId="7" w15:restartNumberingAfterBreak="0">
     <w:nsid w:val="26E14A9F"/>
     <w:multiLevelType w:val="hybridMultilevel"/>
     <w:tmpl w:val="86BECE66"/>
@@ -4721,7 +5872,120 @@
       </w:pPr>
     </w:lvl>
   </w:abstractNum>
-  <w:abstractNum w:abstractNumId="7" w15:restartNumberingAfterBreak="0">
+  <w:abstractNum w:abstractNumId="8" w15:restartNumberingAfterBreak="0">
+    <w:nsid w:val="276C1C54"/>
+    <w:multiLevelType w:val="hybridMultilevel"/>
+    <w:tmpl w:val="8B688A9C"/>
+    <w:lvl w:ilvl="0" w:tplc="04090001">
+      <w:start w:val="1"/>
+      <w:numFmt w:val="bullet"/>
+      <w:lvlText w:val=""/>
+      <w:lvlJc w:val="left"/>
+      <w:pPr>
+        <w:ind w:left="1440" w:hanging="360"/>
+      </w:pPr>
+      <w:rPr>
+        <w:rFonts w:ascii="Symbol" w:hAnsi="Symbol" w:hint="default"/>
+      </w:rPr>
+    </w:lvl>
+    <w:lvl w:ilvl="1" w:tplc="04090003" w:tentative="1">
+      <w:start w:val="1"/>
+      <w:numFmt w:val="bullet"/>
+      <w:lvlText w:val="o"/>
+      <w:lvlJc w:val="left"/>
+      <w:pPr>
+        <w:ind w:left="2160" w:hanging="360"/>
+      </w:pPr>
+      <w:rPr>
+        <w:rFonts w:ascii="Courier New" w:hAnsi="Courier New" w:cs="Courier New" w:hint="default"/>
+      </w:rPr>
+    </w:lvl>
+    <w:lvl w:ilvl="2" w:tplc="04090005" w:tentative="1">
+      <w:start w:val="1"/>
+      <w:numFmt w:val="bullet"/>
+      <w:lvlText w:val=""/>
+      <w:lvlJc w:val="left"/>
+      <w:pPr>
+        <w:ind w:left="2880" w:hanging="360"/>
+      </w:pPr>
+      <w:rPr>
+        <w:rFonts w:ascii="Wingdings" w:hAnsi="Wingdings" w:hint="default"/>
+      </w:rPr>
+    </w:lvl>
+    <w:lvl w:ilvl="3" w:tplc="04090001" w:tentative="1">
+      <w:start w:val="1"/>
+      <w:numFmt w:val="bullet"/>
+      <w:lvlText w:val=""/>
+      <w:lvlJc w:val="left"/>
+      <w:pPr>
+        <w:ind w:left="3600" w:hanging="360"/>
+      </w:pPr>
+      <w:rPr>
+        <w:rFonts w:ascii="Symbol" w:hAnsi="Symbol" w:hint="default"/>
+      </w:rPr>
+    </w:lvl>
+    <w:lvl w:ilvl="4" w:tplc="04090003" w:tentative="1">
+      <w:start w:val="1"/>
+      <w:numFmt w:val="bullet"/>
+      <w:lvlText w:val="o"/>
+      <w:lvlJc w:val="left"/>
+      <w:pPr>
+        <w:ind w:left="4320" w:hanging="360"/>
+      </w:pPr>
+      <w:rPr>
+        <w:rFonts w:ascii="Courier New" w:hAnsi="Courier New" w:cs="Courier New" w:hint="default"/>
+      </w:rPr>
+    </w:lvl>
+    <w:lvl w:ilvl="5" w:tplc="04090005" w:tentative="1">
+      <w:start w:val="1"/>
+      <w:numFmt w:val="bullet"/>
+      <w:lvlText w:val=""/>
+      <w:lvlJc w:val="left"/>
+      <w:pPr>
+        <w:ind w:left="5040" w:hanging="360"/>
+      </w:pPr>
+      <w:rPr>
+        <w:rFonts w:ascii="Wingdings" w:hAnsi="Wingdings" w:hint="default"/>
+      </w:rPr>
+    </w:lvl>
+    <w:lvl w:ilvl="6" w:tplc="04090001" w:tentative="1">
+      <w:start w:val="1"/>
+      <w:numFmt w:val="bullet"/>
+      <w:lvlText w:val=""/>
+      <w:lvlJc w:val="left"/>
+      <w:pPr>
+        <w:ind w:left="5760" w:hanging="360"/>
+      </w:pPr>
+      <w:rPr>
+        <w:rFonts w:ascii="Symbol" w:hAnsi="Symbol" w:hint="default"/>
+      </w:rPr>
+    </w:lvl>
+    <w:lvl w:ilvl="7" w:tplc="04090003" w:tentative="1">
+      <w:start w:val="1"/>
+      <w:numFmt w:val="bullet"/>
+      <w:lvlText w:val="o"/>
+      <w:lvlJc w:val="left"/>
+      <w:pPr>
+        <w:ind w:left="6480" w:hanging="360"/>
+      </w:pPr>
+      <w:rPr>
+        <w:rFonts w:ascii="Courier New" w:hAnsi="Courier New" w:cs="Courier New" w:hint="default"/>
+      </w:rPr>
+    </w:lvl>
+    <w:lvl w:ilvl="8" w:tplc="04090005" w:tentative="1">
+      <w:start w:val="1"/>
+      <w:numFmt w:val="bullet"/>
+      <w:lvlText w:val=""/>
+      <w:lvlJc w:val="left"/>
+      <w:pPr>
+        <w:ind w:left="7200" w:hanging="360"/>
+      </w:pPr>
+      <w:rPr>
+        <w:rFonts w:ascii="Wingdings" w:hAnsi="Wingdings" w:hint="default"/>
+      </w:rPr>
+    </w:lvl>
+  </w:abstractNum>
+  <w:abstractNum w:abstractNumId="9" w15:restartNumberingAfterBreak="0">
     <w:nsid w:val="35F23968"/>
     <w:multiLevelType w:val="hybridMultilevel"/>
     <w:tmpl w:val="A118ADDA"/>
@@ -4810,7 +6074,7 @@
       </w:pPr>
     </w:lvl>
   </w:abstractNum>
-  <w:abstractNum w:abstractNumId="8" w15:restartNumberingAfterBreak="0">
+  <w:abstractNum w:abstractNumId="10" w15:restartNumberingAfterBreak="0">
     <w:nsid w:val="381E213B"/>
     <w:multiLevelType w:val="hybridMultilevel"/>
     <w:tmpl w:val="86F04156"/>
@@ -4899,7 +6163,7 @@
       </w:pPr>
     </w:lvl>
   </w:abstractNum>
-  <w:abstractNum w:abstractNumId="9" w15:restartNumberingAfterBreak="0">
+  <w:abstractNum w:abstractNumId="11" w15:restartNumberingAfterBreak="0">
     <w:nsid w:val="3E1C6A61"/>
     <w:multiLevelType w:val="hybridMultilevel"/>
     <w:tmpl w:val="B48A89CC"/>
@@ -4988,7 +6252,7 @@
       </w:pPr>
     </w:lvl>
   </w:abstractNum>
-  <w:abstractNum w:abstractNumId="10" w15:restartNumberingAfterBreak="0">
+  <w:abstractNum w:abstractNumId="12" w15:restartNumberingAfterBreak="0">
     <w:nsid w:val="513C4103"/>
     <w:multiLevelType w:val="hybridMultilevel"/>
     <w:tmpl w:val="27DA5F86"/>
@@ -5077,7 +6341,210 @@
       </w:pPr>
     </w:lvl>
   </w:abstractNum>
-  <w:abstractNum w:abstractNumId="11" w15:restartNumberingAfterBreak="0">
+  <w:abstractNum w:abstractNumId="13" w15:restartNumberingAfterBreak="0">
+    <w:nsid w:val="5AB64A7A"/>
+    <w:multiLevelType w:val="hybridMultilevel"/>
+    <w:tmpl w:val="E0CC7978"/>
+    <w:lvl w:ilvl="0" w:tplc="04090001">
+      <w:start w:val="1"/>
+      <w:numFmt w:val="bullet"/>
+      <w:lvlText w:val=""/>
+      <w:lvlJc w:val="left"/>
+      <w:pPr>
+        <w:ind w:left="720" w:hanging="360"/>
+      </w:pPr>
+      <w:rPr>
+        <w:rFonts w:ascii="Symbol" w:hAnsi="Symbol" w:hint="default"/>
+      </w:rPr>
+    </w:lvl>
+    <w:lvl w:ilvl="1" w:tplc="04090003" w:tentative="1">
+      <w:start w:val="1"/>
+      <w:numFmt w:val="bullet"/>
+      <w:lvlText w:val="o"/>
+      <w:lvlJc w:val="left"/>
+      <w:pPr>
+        <w:ind w:left="1440" w:hanging="360"/>
+      </w:pPr>
+      <w:rPr>
+        <w:rFonts w:ascii="Courier New" w:hAnsi="Courier New" w:cs="Courier New" w:hint="default"/>
+      </w:rPr>
+    </w:lvl>
+    <w:lvl w:ilvl="2" w:tplc="04090005" w:tentative="1">
+      <w:start w:val="1"/>
+      <w:numFmt w:val="bullet"/>
+      <w:lvlText w:val=""/>
+      <w:lvlJc w:val="left"/>
+      <w:pPr>
+        <w:ind w:left="2160" w:hanging="360"/>
+      </w:pPr>
+      <w:rPr>
+        <w:rFonts w:ascii="Wingdings" w:hAnsi="Wingdings" w:hint="default"/>
+      </w:rPr>
+    </w:lvl>
+    <w:lvl w:ilvl="3" w:tplc="04090001" w:tentative="1">
+      <w:start w:val="1"/>
+      <w:numFmt w:val="bullet"/>
+      <w:lvlText w:val=""/>
+      <w:lvlJc w:val="left"/>
+      <w:pPr>
+        <w:ind w:left="2880" w:hanging="360"/>
+      </w:pPr>
+      <w:rPr>
+        <w:rFonts w:ascii="Symbol" w:hAnsi="Symbol" w:hint="default"/>
+      </w:rPr>
+    </w:lvl>
+    <w:lvl w:ilvl="4" w:tplc="04090003" w:tentative="1">
+      <w:start w:val="1"/>
+      <w:numFmt w:val="bullet"/>
+      <w:lvlText w:val="o"/>
+      <w:lvlJc w:val="left"/>
+      <w:pPr>
+        <w:ind w:left="3600" w:hanging="360"/>
+      </w:pPr>
+      <w:rPr>
+        <w:rFonts w:ascii="Courier New" w:hAnsi="Courier New" w:cs="Courier New" w:hint="default"/>
+      </w:rPr>
+    </w:lvl>
+    <w:lvl w:ilvl="5" w:tplc="04090005" w:tentative="1">
+      <w:start w:val="1"/>
+      <w:numFmt w:val="bullet"/>
+      <w:lvlText w:val=""/>
+      <w:lvlJc w:val="left"/>
+      <w:pPr>
+        <w:ind w:left="4320" w:hanging="360"/>
+      </w:pPr>
+      <w:rPr>
+        <w:rFonts w:ascii="Wingdings" w:hAnsi="Wingdings" w:hint="default"/>
+      </w:rPr>
+    </w:lvl>
+    <w:lvl w:ilvl="6" w:tplc="04090001" w:tentative="1">
+      <w:start w:val="1"/>
+      <w:numFmt w:val="bullet"/>
+      <w:lvlText w:val=""/>
+      <w:lvlJc w:val="left"/>
+      <w:pPr>
+        <w:ind w:left="5040" w:hanging="360"/>
+      </w:pPr>
+      <w:rPr>
+        <w:rFonts w:ascii="Symbol" w:hAnsi="Symbol" w:hint="default"/>
+      </w:rPr>
+    </w:lvl>
+    <w:lvl w:ilvl="7" w:tplc="04090003" w:tentative="1">
+      <w:start w:val="1"/>
+      <w:numFmt w:val="bullet"/>
+      <w:lvlText w:val="o"/>
+      <w:lvlJc w:val="left"/>
+      <w:pPr>
+        <w:ind w:left="5760" w:hanging="360"/>
+      </w:pPr>
+      <w:rPr>
+        <w:rFonts w:ascii="Courier New" w:hAnsi="Courier New" w:cs="Courier New" w:hint="default"/>
+      </w:rPr>
+    </w:lvl>
+    <w:lvl w:ilvl="8" w:tplc="04090005" w:tentative="1">
+      <w:start w:val="1"/>
+      <w:numFmt w:val="bullet"/>
+      <w:lvlText w:val=""/>
+      <w:lvlJc w:val="left"/>
+      <w:pPr>
+        <w:ind w:left="6480" w:hanging="360"/>
+      </w:pPr>
+      <w:rPr>
+        <w:rFonts w:ascii="Wingdings" w:hAnsi="Wingdings" w:hint="default"/>
+      </w:rPr>
+    </w:lvl>
+  </w:abstractNum>
+  <w:abstractNum w:abstractNumId="14" w15:restartNumberingAfterBreak="0">
+    <w:nsid w:val="5D961299"/>
+    <w:multiLevelType w:val="hybridMultilevel"/>
+    <w:tmpl w:val="5716808A"/>
+    <w:lvl w:ilvl="0" w:tplc="04090001">
+      <w:start w:val="1"/>
+      <w:numFmt w:val="bullet"/>
+      <w:lvlText w:val=""/>
+      <w:lvlJc w:val="left"/>
+      <w:pPr>
+        <w:ind w:left="1350" w:hanging="360"/>
+      </w:pPr>
+      <w:rPr>
+        <w:rFonts w:ascii="Symbol" w:hAnsi="Symbol" w:hint="default"/>
+        <w:sz w:val="22"/>
+      </w:rPr>
+    </w:lvl>
+    <w:lvl w:ilvl="1" w:tplc="04090019">
+      <w:start w:val="1"/>
+      <w:numFmt w:val="lowerLetter"/>
+      <w:lvlText w:val="%2."/>
+      <w:lvlJc w:val="left"/>
+      <w:pPr>
+        <w:ind w:left="2070" w:hanging="360"/>
+      </w:pPr>
+    </w:lvl>
+    <w:lvl w:ilvl="2" w:tplc="0409001B" w:tentative="1">
+      <w:start w:val="1"/>
+      <w:numFmt w:val="lowerRoman"/>
+      <w:lvlText w:val="%3."/>
+      <w:lvlJc w:val="right"/>
+      <w:pPr>
+        <w:ind w:left="2790" w:hanging="180"/>
+      </w:pPr>
+    </w:lvl>
+    <w:lvl w:ilvl="3" w:tplc="0409000F" w:tentative="1">
+      <w:start w:val="1"/>
+      <w:numFmt w:val="decimal"/>
+      <w:lvlText w:val="%4."/>
+      <w:lvlJc w:val="left"/>
+      <w:pPr>
+        <w:ind w:left="3510" w:hanging="360"/>
+      </w:pPr>
+    </w:lvl>
+    <w:lvl w:ilvl="4" w:tplc="04090019" w:tentative="1">
+      <w:start w:val="1"/>
+      <w:numFmt w:val="lowerLetter"/>
+      <w:lvlText w:val="%5."/>
+      <w:lvlJc w:val="left"/>
+      <w:pPr>
+        <w:ind w:left="4230" w:hanging="360"/>
+      </w:pPr>
+    </w:lvl>
+    <w:lvl w:ilvl="5" w:tplc="0409001B" w:tentative="1">
+      <w:start w:val="1"/>
+      <w:numFmt w:val="lowerRoman"/>
+      <w:lvlText w:val="%6."/>
+      <w:lvlJc w:val="right"/>
+      <w:pPr>
+        <w:ind w:left="4950" w:hanging="180"/>
+      </w:pPr>
+    </w:lvl>
+    <w:lvl w:ilvl="6" w:tplc="0409000F" w:tentative="1">
+      <w:start w:val="1"/>
+      <w:numFmt w:val="decimal"/>
+      <w:lvlText w:val="%7."/>
+      <w:lvlJc w:val="left"/>
+      <w:pPr>
+        <w:ind w:left="5670" w:hanging="360"/>
+      </w:pPr>
+    </w:lvl>
+    <w:lvl w:ilvl="7" w:tplc="04090019" w:tentative="1">
+      <w:start w:val="1"/>
+      <w:numFmt w:val="lowerLetter"/>
+      <w:lvlText w:val="%8."/>
+      <w:lvlJc w:val="left"/>
+      <w:pPr>
+        <w:ind w:left="6390" w:hanging="360"/>
+      </w:pPr>
+    </w:lvl>
+    <w:lvl w:ilvl="8" w:tplc="0409001B" w:tentative="1">
+      <w:start w:val="1"/>
+      <w:numFmt w:val="lowerRoman"/>
+      <w:lvlText w:val="%9."/>
+      <w:lvlJc w:val="right"/>
+      <w:pPr>
+        <w:ind w:left="7110" w:hanging="180"/>
+      </w:pPr>
+    </w:lvl>
+  </w:abstractNum>
+  <w:abstractNum w:abstractNumId="15" w15:restartNumberingAfterBreak="0">
     <w:nsid w:val="60381838"/>
     <w:multiLevelType w:val="hybridMultilevel"/>
     <w:tmpl w:val="D0224A1C"/>
@@ -5166,7 +6633,7 @@
       </w:pPr>
     </w:lvl>
   </w:abstractNum>
-  <w:abstractNum w:abstractNumId="12" w15:restartNumberingAfterBreak="0">
+  <w:abstractNum w:abstractNumId="16" w15:restartNumberingAfterBreak="0">
     <w:nsid w:val="6E422694"/>
     <w:multiLevelType w:val="hybridMultilevel"/>
     <w:tmpl w:val="B2502630"/>
@@ -5255,7 +6722,7 @@
       </w:pPr>
     </w:lvl>
   </w:abstractNum>
-  <w:abstractNum w:abstractNumId="13" w15:restartNumberingAfterBreak="0">
+  <w:abstractNum w:abstractNumId="17" w15:restartNumberingAfterBreak="0">
     <w:nsid w:val="6E5A33EC"/>
     <w:multiLevelType w:val="hybridMultilevel"/>
     <w:tmpl w:val="1076BDEE"/>
@@ -5344,7 +6811,93 @@
       </w:pPr>
     </w:lvl>
   </w:abstractNum>
-  <w:abstractNum w:abstractNumId="14" w15:restartNumberingAfterBreak="0">
+  <w:abstractNum w:abstractNumId="18" w15:restartNumberingAfterBreak="0">
+    <w:nsid w:val="73D87A49"/>
+    <w:multiLevelType w:val="hybridMultilevel"/>
+    <w:tmpl w:val="381AAFA2"/>
+    <w:lvl w:ilvl="0" w:tplc="0409000F">
+      <w:start w:val="1"/>
+      <w:numFmt w:val="decimal"/>
+      <w:lvlText w:val="%1."/>
+      <w:lvlJc w:val="left"/>
+      <w:pPr>
+        <w:ind w:left="720" w:hanging="360"/>
+      </w:pPr>
+    </w:lvl>
+    <w:lvl w:ilvl="1" w:tplc="04090019" w:tentative="1">
+      <w:start w:val="1"/>
+      <w:numFmt w:val="lowerLetter"/>
+      <w:lvlText w:val="%2."/>
+      <w:lvlJc w:val="left"/>
+      <w:pPr>
+        <w:ind w:left="1440" w:hanging="360"/>
+      </w:pPr>
+    </w:lvl>
+    <w:lvl w:ilvl="2" w:tplc="0409001B" w:tentative="1">
+      <w:start w:val="1"/>
+      <w:numFmt w:val="lowerRoman"/>
+      <w:lvlText w:val="%3."/>
+      <w:lvlJc w:val="right"/>
+      <w:pPr>
+        <w:ind w:left="2160" w:hanging="180"/>
+      </w:pPr>
+    </w:lvl>
+    <w:lvl w:ilvl="3" w:tplc="0409000F" w:tentative="1">
+      <w:start w:val="1"/>
+      <w:numFmt w:val="decimal"/>
+      <w:lvlText w:val="%4."/>
+      <w:lvlJc w:val="left"/>
+      <w:pPr>
+        <w:ind w:left="2880" w:hanging="360"/>
+      </w:pPr>
+    </w:lvl>
+    <w:lvl w:ilvl="4" w:tplc="04090019" w:tentative="1">
+      <w:start w:val="1"/>
+      <w:numFmt w:val="lowerLetter"/>
+      <w:lvlText w:val="%5."/>
+      <w:lvlJc w:val="left"/>
+      <w:pPr>
+        <w:ind w:left="3600" w:hanging="360"/>
+      </w:pPr>
+    </w:lvl>
+    <w:lvl w:ilvl="5" w:tplc="0409001B" w:tentative="1">
+      <w:start w:val="1"/>
+      <w:numFmt w:val="lowerRoman"/>
+      <w:lvlText w:val="%6."/>
+      <w:lvlJc w:val="right"/>
+      <w:pPr>
+        <w:ind w:left="4320" w:hanging="180"/>
+      </w:pPr>
+    </w:lvl>
+    <w:lvl w:ilvl="6" w:tplc="0409000F" w:tentative="1">
+      <w:start w:val="1"/>
+      <w:numFmt w:val="decimal"/>
+      <w:lvlText w:val="%7."/>
+      <w:lvlJc w:val="left"/>
+      <w:pPr>
+        <w:ind w:left="5040" w:hanging="360"/>
+      </w:pPr>
+    </w:lvl>
+    <w:lvl w:ilvl="7" w:tplc="04090019" w:tentative="1">
+      <w:start w:val="1"/>
+      <w:numFmt w:val="lowerLetter"/>
+      <w:lvlText w:val="%8."/>
+      <w:lvlJc w:val="left"/>
+      <w:pPr>
+        <w:ind w:left="5760" w:hanging="360"/>
+      </w:pPr>
+    </w:lvl>
+    <w:lvl w:ilvl="8" w:tplc="0409001B" w:tentative="1">
+      <w:start w:val="1"/>
+      <w:numFmt w:val="lowerRoman"/>
+      <w:lvlText w:val="%9."/>
+      <w:lvlJc w:val="right"/>
+      <w:pPr>
+        <w:ind w:left="6480" w:hanging="180"/>
+      </w:pPr>
+    </w:lvl>
+  </w:abstractNum>
+  <w:abstractNum w:abstractNumId="19" w15:restartNumberingAfterBreak="0">
     <w:nsid w:val="7F006540"/>
     <w:multiLevelType w:val="multilevel"/>
     <w:tmpl w:val="122EF47E"/>
@@ -5354,7 +6907,7 @@
       <w:lvlText w:val="%1."/>
       <w:lvlJc w:val="left"/>
       <w:pPr>
-        <w:ind w:left="1440" w:hanging="360"/>
+        <w:ind w:left="1350" w:hanging="360"/>
       </w:pPr>
     </w:lvl>
     <w:lvl w:ilvl="1">
@@ -5466,7 +7019,7 @@
     <w:abstractNumId w:val="0"/>
   </w:num>
   <w:num w:numId="2">
-    <w:abstractNumId w:val="12"/>
+    <w:abstractNumId w:val="16"/>
   </w:num>
   <w:num w:numId="3">
     <w:abstractNumId w:val="2"/>
@@ -5475,37 +7028,52 @@
     <w:abstractNumId w:val="4"/>
   </w:num>
   <w:num w:numId="5">
+    <w:abstractNumId w:val="15"/>
+  </w:num>
+  <w:num w:numId="6">
+    <w:abstractNumId w:val="10"/>
+  </w:num>
+  <w:num w:numId="7">
+    <w:abstractNumId w:val="7"/>
+  </w:num>
+  <w:num w:numId="8">
+    <w:abstractNumId w:val="12"/>
+  </w:num>
+  <w:num w:numId="9">
     <w:abstractNumId w:val="11"/>
   </w:num>
-  <w:num w:numId="6">
-    <w:abstractNumId w:val="8"/>
-  </w:num>
-  <w:num w:numId="7">
-    <w:abstractNumId w:val="6"/>
-  </w:num>
-  <w:num w:numId="8">
-    <w:abstractNumId w:val="10"/>
-  </w:num>
-  <w:num w:numId="9">
-    <w:abstractNumId w:val="9"/>
-  </w:num>
   <w:num w:numId="10">
-    <w:abstractNumId w:val="13"/>
+    <w:abstractNumId w:val="17"/>
   </w:num>
   <w:num w:numId="11">
     <w:abstractNumId w:val="5"/>
   </w:num>
   <w:num w:numId="12">
-    <w:abstractNumId w:val="14"/>
+    <w:abstractNumId w:val="19"/>
   </w:num>
   <w:num w:numId="13">
     <w:abstractNumId w:val="1"/>
   </w:num>
   <w:num w:numId="14">
-    <w:abstractNumId w:val="7"/>
+    <w:abstractNumId w:val="9"/>
   </w:num>
   <w:num w:numId="15">
     <w:abstractNumId w:val="3"/>
+  </w:num>
+  <w:num w:numId="16">
+    <w:abstractNumId w:val="6"/>
+  </w:num>
+  <w:num w:numId="17">
+    <w:abstractNumId w:val="14"/>
+  </w:num>
+  <w:num w:numId="18">
+    <w:abstractNumId w:val="8"/>
+  </w:num>
+  <w:num w:numId="19">
+    <w:abstractNumId w:val="18"/>
+  </w:num>
+  <w:num w:numId="20">
+    <w:abstractNumId w:val="13"/>
   </w:num>
 </w:numbering>
 </file>
@@ -5682,7 +7250,7 @@
     <w:lsdException w:name="Table Web 2" w:semiHidden="1" w:unhideWhenUsed="1"/>
     <w:lsdException w:name="Table Web 3" w:semiHidden="1" w:unhideWhenUsed="1"/>
     <w:lsdException w:name="Balloon Text" w:semiHidden="1" w:unhideWhenUsed="1"/>
-    <w:lsdException w:name="Table Grid" w:semiHidden="1" w:uiPriority="59" w:unhideWhenUsed="1"/>
+    <w:lsdException w:name="Table Grid" w:uiPriority="59"/>
     <w:lsdException w:name="Table Theme" w:semiHidden="1" w:unhideWhenUsed="1"/>
     <w:lsdException w:name="Placeholder Text" w:semiHidden="1"/>
     <w:lsdException w:name="No Spacing" w:uiPriority="1" w:qFormat="1"/>
@@ -6436,6 +8004,11 @@
       <w:contextualSpacing/>
     </w:pPr>
   </w:style>
+  <w:style w:type="character" w:customStyle="1" w:styleId="tgc">
+    <w:name w:val="_tgc"/>
+    <w:basedOn w:val="DefaultParagraphFont"/>
+    <w:rsid w:val="00FC3255"/>
+  </w:style>
 </w:styles>
 </file>
 

</xml_diff>